<commit_message>
updated buildings, clubs, rules, stats and journal
</commit_message>
<xml_diff>
--- a/Mind your School.docx
+++ b/Mind your School.docx
@@ -901,7 +901,13 @@
         </w:numPr>
       </w:pPr>
       <w:r>
-        <w:t>Prüfer wird an den drei Zeitpunkten an verschiedenen</w:t>
+        <w:t xml:space="preserve">Prüfer wird an den </w:t>
+      </w:r>
+      <w:r>
+        <w:t>verschiedenen</w:t>
+      </w:r>
+      <w:r>
+        <w:t xml:space="preserve"> Zeitpunkten an verschiedenen</w:t>
       </w:r>
       <w:r>
         <w:t xml:space="preserve"> Orten der Schule inspizieren</w:t>
@@ -1597,6 +1603,7 @@
             <w14:uncheckedState w14:val="2610" w14:font="MS Gothic"/>
           </w14:checkbox>
         </w:sdtPr>
+        <w:sdtEndPr/>
         <w:sdtContent>
           <w:r>
             <w:rPr>
@@ -1620,6 +1627,7 @@
             <w14:uncheckedState w14:val="2610" w14:font="MS Gothic"/>
           </w14:checkbox>
         </w:sdtPr>
+        <w:sdtEndPr/>
         <w:sdtContent>
           <w:r>
             <w:rPr>
@@ -1667,6 +1675,7 @@
             <w14:uncheckedState w14:val="2610" w14:font="MS Gothic"/>
           </w14:checkbox>
         </w:sdtPr>
+        <w:sdtEndPr/>
         <w:sdtContent>
           <w:r>
             <w:rPr>
@@ -1690,6 +1699,7 @@
             <w14:uncheckedState w14:val="2610" w14:font="MS Gothic"/>
           </w14:checkbox>
         </w:sdtPr>
+        <w:sdtEndPr/>
         <w:sdtContent>
           <w:r>
             <w:rPr>
@@ -1743,6 +1753,7 @@
             <w14:uncheckedState w14:val="2610" w14:font="MS Gothic"/>
           </w14:checkbox>
         </w:sdtPr>
+        <w:sdtEndPr/>
         <w:sdtContent>
           <w:r>
             <w:rPr>
@@ -1766,6 +1777,7 @@
             <w14:uncheckedState w14:val="2610" w14:font="MS Gothic"/>
           </w14:checkbox>
         </w:sdtPr>
+        <w:sdtEndPr/>
         <w:sdtContent>
           <w:r>
             <w:rPr>
@@ -1819,6 +1831,7 @@
             <w14:uncheckedState w14:val="2610" w14:font="MS Gothic"/>
           </w14:checkbox>
         </w:sdtPr>
+        <w:sdtEndPr/>
         <w:sdtContent>
           <w:r>
             <w:rPr>
@@ -1842,6 +1855,7 @@
             <w14:uncheckedState w14:val="2610" w14:font="MS Gothic"/>
           </w14:checkbox>
         </w:sdtPr>
+        <w:sdtEndPr/>
         <w:sdtContent>
           <w:r>
             <w:rPr>
@@ -1889,6 +1903,7 @@
             <w14:uncheckedState w14:val="2610" w14:font="MS Gothic"/>
           </w14:checkbox>
         </w:sdtPr>
+        <w:sdtEndPr/>
         <w:sdtContent>
           <w:r>
             <w:rPr>
@@ -1912,6 +1927,7 @@
             <w14:uncheckedState w14:val="2610" w14:font="MS Gothic"/>
           </w14:checkbox>
         </w:sdtPr>
+        <w:sdtEndPr/>
         <w:sdtContent>
           <w:r>
             <w:rPr>
@@ -1959,6 +1975,7 @@
             <w14:uncheckedState w14:val="2610" w14:font="MS Gothic"/>
           </w14:checkbox>
         </w:sdtPr>
+        <w:sdtEndPr/>
         <w:sdtContent>
           <w:r>
             <w:rPr>
@@ -1982,6 +1999,7 @@
             <w14:uncheckedState w14:val="2610" w14:font="MS Gothic"/>
           </w14:checkbox>
         </w:sdtPr>
+        <w:sdtEndPr/>
         <w:sdtContent>
           <w:r>
             <w:rPr>
@@ -2079,6 +2097,7 @@
             <w14:uncheckedState w14:val="2610" w14:font="MS Gothic"/>
           </w14:checkbox>
         </w:sdtPr>
+        <w:sdtEndPr/>
         <w:sdtContent>
           <w:r>
             <w:rPr>
@@ -2102,6 +2121,7 @@
             <w14:uncheckedState w14:val="2610" w14:font="MS Gothic"/>
           </w14:checkbox>
         </w:sdtPr>
+        <w:sdtEndPr/>
         <w:sdtContent>
           <w:r>
             <w:rPr>
@@ -2173,6 +2193,7 @@
             <w14:uncheckedState w14:val="2610" w14:font="MS Gothic"/>
           </w14:checkbox>
         </w:sdtPr>
+        <w:sdtEndPr/>
         <w:sdtContent>
           <w:r>
             <w:rPr>
@@ -2196,6 +2217,7 @@
             <w14:uncheckedState w14:val="2610" w14:font="MS Gothic"/>
           </w14:checkbox>
         </w:sdtPr>
+        <w:sdtEndPr/>
         <w:sdtContent>
           <w:r>
             <w:rPr>
@@ -2261,6 +2283,7 @@
             <w14:uncheckedState w14:val="2610" w14:font="MS Gothic"/>
           </w14:checkbox>
         </w:sdtPr>
+        <w:sdtEndPr/>
         <w:sdtContent>
           <w:r>
             <w:rPr>
@@ -2284,6 +2307,7 @@
             <w14:uncheckedState w14:val="2610" w14:font="MS Gothic"/>
           </w14:checkbox>
         </w:sdtPr>
+        <w:sdtEndPr/>
         <w:sdtContent>
           <w:r>
             <w:rPr>
@@ -2337,6 +2361,7 @@
             <w14:uncheckedState w14:val="2610" w14:font="MS Gothic"/>
           </w14:checkbox>
         </w:sdtPr>
+        <w:sdtEndPr/>
         <w:sdtContent>
           <w:r>
             <w:rPr>
@@ -2360,6 +2385,7 @@
             <w14:uncheckedState w14:val="2610" w14:font="MS Gothic"/>
           </w14:checkbox>
         </w:sdtPr>
+        <w:sdtEndPr/>
         <w:sdtContent>
           <w:r>
             <w:rPr>
@@ -2425,6 +2451,7 @@
             <w14:uncheckedState w14:val="2610" w14:font="MS Gothic"/>
           </w14:checkbox>
         </w:sdtPr>
+        <w:sdtEndPr/>
         <w:sdtContent>
           <w:r>
             <w:rPr>
@@ -2448,6 +2475,7 @@
             <w14:uncheckedState w14:val="2610" w14:font="MS Gothic"/>
           </w14:checkbox>
         </w:sdtPr>
+        <w:sdtEndPr/>
         <w:sdtContent>
           <w:r>
             <w:rPr>
@@ -2531,6 +2559,7 @@
             <w14:uncheckedState w14:val="2610" w14:font="MS Gothic"/>
           </w14:checkbox>
         </w:sdtPr>
+        <w:sdtEndPr/>
         <w:sdtContent>
           <w:r>
             <w:rPr>
@@ -2554,6 +2583,7 @@
             <w14:uncheckedState w14:val="2610" w14:font="MS Gothic"/>
           </w14:checkbox>
         </w:sdtPr>
+        <w:sdtEndPr/>
         <w:sdtContent>
           <w:r>
             <w:rPr>
@@ -2625,6 +2655,7 @@
             <w14:uncheckedState w14:val="2610" w14:font="MS Gothic"/>
           </w14:checkbox>
         </w:sdtPr>
+        <w:sdtEndPr/>
         <w:sdtContent>
           <w:r>
             <w:rPr>
@@ -2648,6 +2679,7 @@
             <w14:uncheckedState w14:val="2610" w14:font="MS Gothic"/>
           </w14:checkbox>
         </w:sdtPr>
+        <w:sdtEndPr/>
         <w:sdtContent>
           <w:r>
             <w:rPr>
@@ -2713,6 +2745,7 @@
             <w14:uncheckedState w14:val="2610" w14:font="MS Gothic"/>
           </w14:checkbox>
         </w:sdtPr>
+        <w:sdtEndPr/>
         <w:sdtContent>
           <w:r>
             <w:rPr>
@@ -2736,6 +2769,7 @@
             <w14:uncheckedState w14:val="2610" w14:font="MS Gothic"/>
           </w14:checkbox>
         </w:sdtPr>
+        <w:sdtEndPr/>
         <w:sdtContent>
           <w:r>
             <w:rPr>
@@ -2783,6 +2817,7 @@
             <w14:uncheckedState w14:val="2610" w14:font="MS Gothic"/>
           </w14:checkbox>
         </w:sdtPr>
+        <w:sdtEndPr/>
         <w:sdtContent>
           <w:r>
             <w:rPr>
@@ -2806,6 +2841,7 @@
             <w14:uncheckedState w14:val="2610" w14:font="MS Gothic"/>
           </w14:checkbox>
         </w:sdtPr>
+        <w:sdtEndPr/>
         <w:sdtContent>
           <w:r>
             <w:rPr>
@@ -2871,6 +2907,7 @@
             <w14:uncheckedState w14:val="2610" w14:font="MS Gothic"/>
           </w14:checkbox>
         </w:sdtPr>
+        <w:sdtEndPr/>
         <w:sdtContent>
           <w:r>
             <w:rPr>
@@ -2894,6 +2931,7 @@
             <w14:uncheckedState w14:val="2610" w14:font="MS Gothic"/>
           </w14:checkbox>
         </w:sdtPr>
+        <w:sdtEndPr/>
         <w:sdtContent>
           <w:r>
             <w:rPr>
@@ -2959,6 +2997,7 @@
             <w14:uncheckedState w14:val="2610" w14:font="MS Gothic"/>
           </w14:checkbox>
         </w:sdtPr>
+        <w:sdtEndPr/>
         <w:sdtContent>
           <w:r>
             <w:rPr>
@@ -2982,6 +3021,7 @@
             <w14:uncheckedState w14:val="2610" w14:font="MS Gothic"/>
           </w14:checkbox>
         </w:sdtPr>
+        <w:sdtEndPr/>
         <w:sdtContent>
           <w:r>
             <w:rPr>
@@ -3023,6 +3063,7 @@
             <w14:uncheckedState w14:val="2610" w14:font="MS Gothic"/>
           </w14:checkbox>
         </w:sdtPr>
+        <w:sdtEndPr/>
         <w:sdtContent>
           <w:r>
             <w:rPr>
@@ -3046,6 +3087,7 @@
             <w14:uncheckedState w14:val="2610" w14:font="MS Gothic"/>
           </w14:checkbox>
         </w:sdtPr>
+        <w:sdtEndPr/>
         <w:sdtContent>
           <w:r>
             <w:rPr>
@@ -3111,6 +3153,7 @@
             <w14:uncheckedState w14:val="2610" w14:font="MS Gothic"/>
           </w14:checkbox>
         </w:sdtPr>
+        <w:sdtEndPr/>
         <w:sdtContent>
           <w:r>
             <w:rPr>
@@ -3134,6 +3177,7 @@
             <w14:uncheckedState w14:val="2610" w14:font="MS Gothic"/>
           </w14:checkbox>
         </w:sdtPr>
+        <w:sdtEndPr/>
         <w:sdtContent>
           <w:r>
             <w:rPr>
@@ -3205,6 +3249,7 @@
             <w14:uncheckedState w14:val="2610" w14:font="MS Gothic"/>
           </w14:checkbox>
         </w:sdtPr>
+        <w:sdtEndPr/>
         <w:sdtContent>
           <w:r>
             <w:rPr>
@@ -3228,6 +3273,7 @@
             <w14:uncheckedState w14:val="2610" w14:font="MS Gothic"/>
           </w14:checkbox>
         </w:sdtPr>
+        <w:sdtEndPr/>
         <w:sdtContent>
           <w:r>
             <w:rPr>
@@ -3299,6 +3345,7 @@
             <w14:uncheckedState w14:val="2610" w14:font="MS Gothic"/>
           </w14:checkbox>
         </w:sdtPr>
+        <w:sdtEndPr/>
         <w:sdtContent>
           <w:r>
             <w:rPr>
@@ -3322,6 +3369,7 @@
             <w14:uncheckedState w14:val="2610" w14:font="MS Gothic"/>
           </w14:checkbox>
         </w:sdtPr>
+        <w:sdtEndPr/>
         <w:sdtContent>
           <w:r>
             <w:rPr>
@@ -3393,6 +3441,7 @@
             <w14:uncheckedState w14:val="2610" w14:font="MS Gothic"/>
           </w14:checkbox>
         </w:sdtPr>
+        <w:sdtEndPr/>
         <w:sdtContent>
           <w:r>
             <w:rPr>
@@ -3416,6 +3465,7 @@
             <w14:uncheckedState w14:val="2610" w14:font="MS Gothic"/>
           </w14:checkbox>
         </w:sdtPr>
+        <w:sdtEndPr/>
         <w:sdtContent>
           <w:r>
             <w:rPr>
@@ -3493,6 +3543,7 @@
             <w14:uncheckedState w14:val="2610" w14:font="MS Gothic"/>
           </w14:checkbox>
         </w:sdtPr>
+        <w:sdtEndPr/>
         <w:sdtContent>
           <w:r>
             <w:rPr>
@@ -3516,6 +3567,7 @@
             <w14:uncheckedState w14:val="2610" w14:font="MS Gothic"/>
           </w14:checkbox>
         </w:sdtPr>
+        <w:sdtEndPr/>
         <w:sdtContent>
           <w:r>
             <w:rPr>
@@ -3581,6 +3633,7 @@
             <w14:uncheckedState w14:val="2610" w14:font="MS Gothic"/>
           </w14:checkbox>
         </w:sdtPr>
+        <w:sdtEndPr/>
         <w:sdtContent>
           <w:r>
             <w:rPr>
@@ -3604,6 +3657,7 @@
             <w14:uncheckedState w14:val="2610" w14:font="MS Gothic"/>
           </w14:checkbox>
         </w:sdtPr>
+        <w:sdtEndPr/>
         <w:sdtContent>
           <w:r>
             <w:rPr>
@@ -3707,6 +3761,7 @@
             <w14:uncheckedState w14:val="2610" w14:font="MS Gothic"/>
           </w14:checkbox>
         </w:sdtPr>
+        <w:sdtEndPr/>
         <w:sdtContent>
           <w:r>
             <w:rPr>
@@ -3730,6 +3785,7 @@
             <w14:uncheckedState w14:val="2610" w14:font="MS Gothic"/>
           </w14:checkbox>
         </w:sdtPr>
+        <w:sdtEndPr/>
         <w:sdtContent>
           <w:r>
             <w:rPr>
@@ -3777,6 +3833,7 @@
             <w14:uncheckedState w14:val="2610" w14:font="MS Gothic"/>
           </w14:checkbox>
         </w:sdtPr>
+        <w:sdtEndPr/>
         <w:sdtContent>
           <w:r>
             <w:rPr>
@@ -3800,6 +3857,7 @@
             <w14:uncheckedState w14:val="2610" w14:font="MS Gothic"/>
           </w14:checkbox>
         </w:sdtPr>
+        <w:sdtEndPr/>
         <w:sdtContent>
           <w:r>
             <w:rPr>
@@ -3847,6 +3905,7 @@
             <w14:uncheckedState w14:val="2610" w14:font="MS Gothic"/>
           </w14:checkbox>
         </w:sdtPr>
+        <w:sdtEndPr/>
         <w:sdtContent>
           <w:r>
             <w:rPr>
@@ -3870,6 +3929,7 @@
             <w14:uncheckedState w14:val="2610" w14:font="MS Gothic"/>
           </w14:checkbox>
         </w:sdtPr>
+        <w:sdtEndPr/>
         <w:sdtContent>
           <w:r>
             <w:rPr>
@@ -3941,6 +4001,7 @@
             <w14:uncheckedState w14:val="2610" w14:font="MS Gothic"/>
           </w14:checkbox>
         </w:sdtPr>
+        <w:sdtEndPr/>
         <w:sdtContent>
           <w:r>
             <w:rPr>
@@ -3964,6 +4025,7 @@
             <w14:uncheckedState w14:val="2610" w14:font="MS Gothic"/>
           </w14:checkbox>
         </w:sdtPr>
+        <w:sdtEndPr/>
         <w:sdtContent>
           <w:r>
             <w:rPr>
@@ -4011,6 +4073,7 @@
             <w14:uncheckedState w14:val="2610" w14:font="MS Gothic"/>
           </w14:checkbox>
         </w:sdtPr>
+        <w:sdtEndPr/>
         <w:sdtContent>
           <w:r>
             <w:rPr>
@@ -4034,6 +4097,7 @@
             <w14:uncheckedState w14:val="2610" w14:font="MS Gothic"/>
           </w14:checkbox>
         </w:sdtPr>
+        <w:sdtEndPr/>
         <w:sdtContent>
           <w:r>
             <w:rPr>
@@ -4099,6 +4163,7 @@
             <w14:uncheckedState w14:val="2610" w14:font="MS Gothic"/>
           </w14:checkbox>
         </w:sdtPr>
+        <w:sdtEndPr/>
         <w:sdtContent>
           <w:r>
             <w:rPr>
@@ -4122,6 +4187,7 @@
             <w14:uncheckedState w14:val="2610" w14:font="MS Gothic"/>
           </w14:checkbox>
         </w:sdtPr>
+        <w:sdtEndPr/>
         <w:sdtContent>
           <w:r>
             <w:rPr>
@@ -4205,6 +4271,7 @@
             <w14:uncheckedState w14:val="2610" w14:font="MS Gothic"/>
           </w14:checkbox>
         </w:sdtPr>
+        <w:sdtEndPr/>
         <w:sdtContent>
           <w:r>
             <w:rPr>
@@ -4228,6 +4295,7 @@
             <w14:uncheckedState w14:val="2610" w14:font="MS Gothic"/>
           </w14:checkbox>
         </w:sdtPr>
+        <w:sdtEndPr/>
         <w:sdtContent>
           <w:r>
             <w:rPr>
@@ -4293,6 +4361,7 @@
             <w14:uncheckedState w14:val="2610" w14:font="MS Gothic"/>
           </w14:checkbox>
         </w:sdtPr>
+        <w:sdtEndPr/>
         <w:sdtContent>
           <w:r>
             <w:rPr>
@@ -4378,6 +4447,7 @@
             <w14:uncheckedState w14:val="2610" w14:font="MS Gothic"/>
           </w14:checkbox>
         </w:sdtPr>
+        <w:sdtEndPr/>
         <w:sdtContent>
           <w:r>
             <w:rPr>
@@ -4425,6 +4495,7 @@
             <w14:uncheckedState w14:val="2610" w14:font="MS Gothic"/>
           </w14:checkbox>
         </w:sdtPr>
+        <w:sdtEndPr/>
         <w:sdtContent>
           <w:r>
             <w:rPr>
@@ -4544,6 +4615,7 @@
             <w14:uncheckedState w14:val="2610" w14:font="MS Gothic"/>
           </w14:checkbox>
         </w:sdtPr>
+        <w:sdtEndPr/>
         <w:sdtContent>
           <w:r>
             <w:rPr>
@@ -4567,6 +4639,7 @@
             <w14:uncheckedState w14:val="2610" w14:font="MS Gothic"/>
           </w14:checkbox>
         </w:sdtPr>
+        <w:sdtEndPr/>
         <w:sdtContent>
           <w:r>
             <w:rPr>
@@ -4614,6 +4687,7 @@
             <w14:uncheckedState w14:val="2610" w14:font="MS Gothic"/>
           </w14:checkbox>
         </w:sdtPr>
+        <w:sdtEndPr/>
         <w:sdtContent>
           <w:r>
             <w:rPr>
@@ -4637,6 +4711,7 @@
             <w14:uncheckedState w14:val="2610" w14:font="MS Gothic"/>
           </w14:checkbox>
         </w:sdtPr>
+        <w:sdtEndPr/>
         <w:sdtContent>
           <w:r>
             <w:rPr>
@@ -4651,13 +4726,7 @@
         <w:rPr>
           <w:lang w:val="en-GB"/>
         </w:rPr>
-        <w:t xml:space="preserve"> </w:t>
-      </w:r>
-      <w:r>
-        <w:rPr>
-          <w:lang w:val="en-GB"/>
-        </w:rPr>
-        <w:t xml:space="preserve">Scold: bad </w:t>
+        <w:t xml:space="preserve"> Scold: bad </w:t>
       </w:r>
       <w:proofErr w:type="spellStart"/>
       <w:r>
@@ -4698,6 +4767,7 @@
             <w14:uncheckedState w14:val="2610" w14:font="MS Gothic"/>
           </w14:checkbox>
         </w:sdtPr>
+        <w:sdtEndPr/>
         <w:sdtContent>
           <w:r>
             <w:rPr>
@@ -4721,6 +4791,7 @@
             <w14:uncheckedState w14:val="2610" w14:font="MS Gothic"/>
           </w14:checkbox>
         </w:sdtPr>
+        <w:sdtEndPr/>
         <w:sdtContent>
           <w:r>
             <w:rPr>
@@ -4768,6 +4839,7 @@
             <w14:uncheckedState w14:val="2610" w14:font="MS Gothic"/>
           </w14:checkbox>
         </w:sdtPr>
+        <w:sdtEndPr/>
         <w:sdtContent>
           <w:r>
             <w:rPr>
@@ -4791,6 +4863,7 @@
             <w14:uncheckedState w14:val="2610" w14:font="MS Gothic"/>
           </w14:checkbox>
         </w:sdtPr>
+        <w:sdtEndPr/>
         <w:sdtContent>
           <w:r>
             <w:rPr>
@@ -4838,6 +4911,7 @@
             <w14:uncheckedState w14:val="2610" w14:font="MS Gothic"/>
           </w14:checkbox>
         </w:sdtPr>
+        <w:sdtEndPr/>
         <w:sdtContent>
           <w:r>
             <w:rPr>
@@ -4861,6 +4935,7 @@
             <w14:uncheckedState w14:val="2610" w14:font="MS Gothic"/>
           </w14:checkbox>
         </w:sdtPr>
+        <w:sdtEndPr/>
         <w:sdtContent>
           <w:r>
             <w:rPr>
@@ -4920,6 +4995,7 @@
             <w14:uncheckedState w14:val="2610" w14:font="MS Gothic"/>
           </w14:checkbox>
         </w:sdtPr>
+        <w:sdtEndPr/>
         <w:sdtContent>
           <w:r>
             <w:rPr>
@@ -4943,6 +5019,7 @@
             <w14:uncheckedState w14:val="2610" w14:font="MS Gothic"/>
           </w14:checkbox>
         </w:sdtPr>
+        <w:sdtEndPr/>
         <w:sdtContent>
           <w:r>
             <w:rPr>
@@ -5014,6 +5091,7 @@
             <w14:uncheckedState w14:val="2610" w14:font="MS Gothic"/>
           </w14:checkbox>
         </w:sdtPr>
+        <w:sdtEndPr/>
         <w:sdtContent>
           <w:r>
             <w:rPr>
@@ -5037,6 +5115,7 @@
             <w14:uncheckedState w14:val="2610" w14:font="MS Gothic"/>
           </w14:checkbox>
         </w:sdtPr>
+        <w:sdtEndPr/>
         <w:sdtContent>
           <w:r>
             <w:rPr>
@@ -5084,6 +5163,7 @@
             <w14:uncheckedState w14:val="2610" w14:font="MS Gothic"/>
           </w14:checkbox>
         </w:sdtPr>
+        <w:sdtEndPr/>
         <w:sdtContent>
           <w:r>
             <w:rPr>
@@ -5107,6 +5187,7 @@
             <w14:uncheckedState w14:val="2610" w14:font="MS Gothic"/>
           </w14:checkbox>
         </w:sdtPr>
+        <w:sdtEndPr/>
         <w:sdtContent>
           <w:r>
             <w:rPr>
@@ -5164,6 +5245,7 @@
             <w14:uncheckedState w14:val="2610" w14:font="MS Gothic"/>
           </w14:checkbox>
         </w:sdtPr>
+        <w:sdtEndPr/>
         <w:sdtContent>
           <w:r>
             <w:rPr>
@@ -5187,6 +5269,7 @@
             <w14:uncheckedState w14:val="2610" w14:font="MS Gothic"/>
           </w14:checkbox>
         </w:sdtPr>
+        <w:sdtEndPr/>
         <w:sdtContent>
           <w:r>
             <w:rPr>
@@ -5234,6 +5317,7 @@
             <w14:uncheckedState w14:val="2610" w14:font="MS Gothic"/>
           </w14:checkbox>
         </w:sdtPr>
+        <w:sdtEndPr/>
         <w:sdtContent>
           <w:r>
             <w:rPr>
@@ -5257,6 +5341,7 @@
             <w14:uncheckedState w14:val="2610" w14:font="MS Gothic"/>
           </w14:checkbox>
         </w:sdtPr>
+        <w:sdtEndPr/>
         <w:sdtContent>
           <w:r>
             <w:rPr>
@@ -5304,6 +5389,7 @@
             <w14:uncheckedState w14:val="2610" w14:font="MS Gothic"/>
           </w14:checkbox>
         </w:sdtPr>
+        <w:sdtEndPr/>
         <w:sdtContent>
           <w:r>
             <w:rPr>
@@ -5327,6 +5413,7 @@
             <w14:uncheckedState w14:val="2610" w14:font="MS Gothic"/>
           </w14:checkbox>
         </w:sdtPr>
+        <w:sdtEndPr/>
         <w:sdtContent>
           <w:r>
             <w:rPr>
@@ -5392,6 +5479,7 @@
             <w14:uncheckedState w14:val="2610" w14:font="MS Gothic"/>
           </w14:checkbox>
         </w:sdtPr>
+        <w:sdtEndPr/>
         <w:sdtContent>
           <w:r>
             <w:rPr>
@@ -5415,6 +5503,7 @@
             <w14:uncheckedState w14:val="2610" w14:font="MS Gothic"/>
           </w14:checkbox>
         </w:sdtPr>
+        <w:sdtEndPr/>
         <w:sdtContent>
           <w:r>
             <w:rPr>
@@ -5492,6 +5581,7 @@
             <w14:uncheckedState w14:val="2610" w14:font="MS Gothic"/>
           </w14:checkbox>
         </w:sdtPr>
+        <w:sdtEndPr/>
         <w:sdtContent>
           <w:r>
             <w:rPr>
@@ -5515,6 +5605,7 @@
             <w14:uncheckedState w14:val="2610" w14:font="MS Gothic"/>
           </w14:checkbox>
         </w:sdtPr>
+        <w:sdtEndPr/>
         <w:sdtContent>
           <w:r>
             <w:rPr>
@@ -5568,6 +5659,7 @@
             <w14:uncheckedState w14:val="2610" w14:font="MS Gothic"/>
           </w14:checkbox>
         </w:sdtPr>
+        <w:sdtEndPr/>
         <w:sdtContent>
           <w:r>
             <w:rPr>
@@ -5591,6 +5683,7 @@
             <w14:uncheckedState w14:val="2610" w14:font="MS Gothic"/>
           </w14:checkbox>
         </w:sdtPr>
+        <w:sdtEndPr/>
         <w:sdtContent>
           <w:r>
             <w:rPr>
@@ -5646,6 +5739,7 @@
             <w14:uncheckedState w14:val="2610" w14:font="MS Gothic"/>
           </w14:checkbox>
         </w:sdtPr>
+        <w:sdtEndPr/>
         <w:sdtContent>
           <w:r>
             <w:rPr>
@@ -5669,6 +5763,7 @@
             <w14:uncheckedState w14:val="2610" w14:font="MS Gothic"/>
           </w14:checkbox>
         </w:sdtPr>
+        <w:sdtEndPr/>
         <w:sdtContent>
           <w:r>
             <w:rPr>
@@ -5716,6 +5811,7 @@
             <w14:uncheckedState w14:val="2610" w14:font="MS Gothic"/>
           </w14:checkbox>
         </w:sdtPr>
+        <w:sdtEndPr/>
         <w:sdtContent>
           <w:r>
             <w:rPr>
@@ -5739,6 +5835,7 @@
             <w14:uncheckedState w14:val="2610" w14:font="MS Gothic"/>
           </w14:checkbox>
         </w:sdtPr>
+        <w:sdtEndPr/>
         <w:sdtContent>
           <w:r>
             <w:rPr>
@@ -5786,6 +5883,7 @@
             <w14:uncheckedState w14:val="2610" w14:font="MS Gothic"/>
           </w14:checkbox>
         </w:sdtPr>
+        <w:sdtEndPr/>
         <w:sdtContent>
           <w:r>
             <w:rPr>
@@ -5809,6 +5907,7 @@
             <w14:uncheckedState w14:val="2610" w14:font="MS Gothic"/>
           </w14:checkbox>
         </w:sdtPr>
+        <w:sdtEndPr/>
         <w:sdtContent>
           <w:r>
             <w:rPr>
@@ -5862,6 +5961,7 @@
             <w14:uncheckedState w14:val="2610" w14:font="MS Gothic"/>
           </w14:checkbox>
         </w:sdtPr>
+        <w:sdtEndPr/>
         <w:sdtContent>
           <w:r>
             <w:rPr>
@@ -5885,6 +5985,7 @@
             <w14:uncheckedState w14:val="2610" w14:font="MS Gothic"/>
           </w14:checkbox>
         </w:sdtPr>
+        <w:sdtEndPr/>
         <w:sdtContent>
           <w:r>
             <w:rPr>
@@ -5950,6 +6051,7 @@
             <w14:uncheckedState w14:val="2610" w14:font="MS Gothic"/>
           </w14:checkbox>
         </w:sdtPr>
+        <w:sdtEndPr/>
         <w:sdtContent>
           <w:r>
             <w:rPr>
@@ -5973,6 +6075,7 @@
             <w14:uncheckedState w14:val="2610" w14:font="MS Gothic"/>
           </w14:checkbox>
         </w:sdtPr>
+        <w:sdtEndPr/>
         <w:sdtContent>
           <w:r>
             <w:rPr>
@@ -6038,6 +6141,7 @@
             <w14:uncheckedState w14:val="2610" w14:font="MS Gothic"/>
           </w14:checkbox>
         </w:sdtPr>
+        <w:sdtEndPr/>
         <w:sdtContent>
           <w:r>
             <w:rPr>
@@ -6061,6 +6165,7 @@
             <w14:uncheckedState w14:val="2610" w14:font="MS Gothic"/>
           </w14:checkbox>
         </w:sdtPr>
+        <w:sdtEndPr/>
         <w:sdtContent>
           <w:r>
             <w:rPr>
@@ -6126,6 +6231,7 @@
             <w14:uncheckedState w14:val="2610" w14:font="MS Gothic"/>
           </w14:checkbox>
         </w:sdtPr>
+        <w:sdtEndPr/>
         <w:sdtContent>
           <w:r>
             <w:rPr>
@@ -6149,6 +6255,7 @@
             <w14:uncheckedState w14:val="2610" w14:font="MS Gothic"/>
           </w14:checkbox>
         </w:sdtPr>
+        <w:sdtEndPr/>
         <w:sdtContent>
           <w:r>
             <w:rPr>
@@ -6270,6 +6377,7 @@
             <w14:uncheckedState w14:val="2610" w14:font="MS Gothic"/>
           </w14:checkbox>
         </w:sdtPr>
+        <w:sdtEndPr/>
         <w:sdtContent>
           <w:r>
             <w:rPr>
@@ -6293,6 +6401,7 @@
             <w14:uncheckedState w14:val="2610" w14:font="MS Gothic"/>
           </w14:checkbox>
         </w:sdtPr>
+        <w:sdtEndPr/>
         <w:sdtContent>
           <w:r>
             <w:rPr>
@@ -6340,6 +6449,7 @@
             <w14:uncheckedState w14:val="2610" w14:font="MS Gothic"/>
           </w14:checkbox>
         </w:sdtPr>
+        <w:sdtEndPr/>
         <w:sdtContent>
           <w:r>
             <w:rPr>
@@ -6363,6 +6473,7 @@
             <w14:uncheckedState w14:val="2610" w14:font="MS Gothic"/>
           </w14:checkbox>
         </w:sdtPr>
+        <w:sdtEndPr/>
         <w:sdtContent>
           <w:r>
             <w:rPr>
@@ -6416,6 +6527,7 @@
             <w14:uncheckedState w14:val="2610" w14:font="MS Gothic"/>
           </w14:checkbox>
         </w:sdtPr>
+        <w:sdtEndPr/>
         <w:sdtContent>
           <w:r>
             <w:rPr>
@@ -6439,6 +6551,7 @@
             <w14:uncheckedState w14:val="2610" w14:font="MS Gothic"/>
           </w14:checkbox>
         </w:sdtPr>
+        <w:sdtEndPr/>
         <w:sdtContent>
           <w:r>
             <w:rPr>
@@ -6505,6 +6618,7 @@
             <w14:uncheckedState w14:val="2610" w14:font="MS Gothic"/>
           </w14:checkbox>
         </w:sdtPr>
+        <w:sdtEndPr/>
         <w:sdtContent>
           <w:r>
             <w:rPr>
@@ -6528,6 +6642,7 @@
             <w14:uncheckedState w14:val="2610" w14:font="MS Gothic"/>
           </w14:checkbox>
         </w:sdtPr>
+        <w:sdtEndPr/>
         <w:sdtContent>
           <w:r>
             <w:rPr>
@@ -6575,6 +6690,7 @@
             <w14:uncheckedState w14:val="2610" w14:font="MS Gothic"/>
           </w14:checkbox>
         </w:sdtPr>
+        <w:sdtEndPr/>
         <w:sdtContent>
           <w:r>
             <w:rPr>
@@ -6598,6 +6714,7 @@
             <w14:uncheckedState w14:val="2610" w14:font="MS Gothic"/>
           </w14:checkbox>
         </w:sdtPr>
+        <w:sdtEndPr/>
         <w:sdtContent>
           <w:r>
             <w:rPr>
@@ -6651,6 +6768,7 @@
             <w14:uncheckedState w14:val="2610" w14:font="MS Gothic"/>
           </w14:checkbox>
         </w:sdtPr>
+        <w:sdtEndPr/>
         <w:sdtContent>
           <w:r>
             <w:rPr>
@@ -6674,6 +6792,7 @@
             <w14:uncheckedState w14:val="2610" w14:font="MS Gothic"/>
           </w14:checkbox>
         </w:sdtPr>
+        <w:sdtEndPr/>
         <w:sdtContent>
           <w:r>
             <w:rPr>
@@ -6739,6 +6858,7 @@
             <w14:uncheckedState w14:val="2610" w14:font="MS Gothic"/>
           </w14:checkbox>
         </w:sdtPr>
+        <w:sdtEndPr/>
         <w:sdtContent>
           <w:r>
             <w:rPr>
@@ -6762,6 +6882,7 @@
             <w14:uncheckedState w14:val="2610" w14:font="MS Gothic"/>
           </w14:checkbox>
         </w:sdtPr>
+        <w:sdtEndPr/>
         <w:sdtContent>
           <w:r>
             <w:rPr>
@@ -6829,6 +6950,7 @@
             <w14:uncheckedState w14:val="2610" w14:font="MS Gothic"/>
           </w14:checkbox>
         </w:sdtPr>
+        <w:sdtEndPr/>
         <w:sdtContent>
           <w:r>
             <w:rPr>
@@ -6852,6 +6974,7 @@
             <w14:uncheckedState w14:val="2610" w14:font="MS Gothic"/>
           </w14:checkbox>
         </w:sdtPr>
+        <w:sdtEndPr/>
         <w:sdtContent>
           <w:r>
             <w:rPr>
@@ -6905,6 +7028,7 @@
             <w14:uncheckedState w14:val="2610" w14:font="MS Gothic"/>
           </w14:checkbox>
         </w:sdtPr>
+        <w:sdtEndPr/>
         <w:sdtContent>
           <w:r>
             <w:rPr>
@@ -6928,6 +7052,7 @@
             <w14:uncheckedState w14:val="2610" w14:font="MS Gothic"/>
           </w14:checkbox>
         </w:sdtPr>
+        <w:sdtEndPr/>
         <w:sdtContent>
           <w:r>
             <w:rPr>
@@ -7011,6 +7136,7 @@
             <w14:uncheckedState w14:val="2610" w14:font="MS Gothic"/>
           </w14:checkbox>
         </w:sdtPr>
+        <w:sdtEndPr/>
         <w:sdtContent>
           <w:r>
             <w:rPr>
@@ -7034,6 +7160,7 @@
             <w14:uncheckedState w14:val="2610" w14:font="MS Gothic"/>
           </w14:checkbox>
         </w:sdtPr>
+        <w:sdtEndPr/>
         <w:sdtContent>
           <w:r>
             <w:rPr>
@@ -7105,6 +7232,7 @@
             <w14:uncheckedState w14:val="2610" w14:font="MS Gothic"/>
           </w14:checkbox>
         </w:sdtPr>
+        <w:sdtEndPr/>
         <w:sdtContent>
           <w:r>
             <w:rPr>
@@ -7128,6 +7256,7 @@
             <w14:uncheckedState w14:val="2610" w14:font="MS Gothic"/>
           </w14:checkbox>
         </w:sdtPr>
+        <w:sdtEndPr/>
         <w:sdtContent>
           <w:r>
             <w:rPr>
@@ -7193,6 +7322,7 @@
             <w14:uncheckedState w14:val="2610" w14:font="MS Gothic"/>
           </w14:checkbox>
         </w:sdtPr>
+        <w:sdtEndPr/>
         <w:sdtContent>
           <w:r>
             <w:rPr>
@@ -7216,6 +7346,7 @@
             <w14:uncheckedState w14:val="2610" w14:font="MS Gothic"/>
           </w14:checkbox>
         </w:sdtPr>
+        <w:sdtEndPr/>
         <w:sdtContent>
           <w:r>
             <w:rPr>
@@ -7275,6 +7406,7 @@
             <w14:uncheckedState w14:val="2610" w14:font="MS Gothic"/>
           </w14:checkbox>
         </w:sdtPr>
+        <w:sdtEndPr/>
         <w:sdtContent>
           <w:r>
             <w:rPr>
@@ -7298,6 +7430,7 @@
             <w14:uncheckedState w14:val="2610" w14:font="MS Gothic"/>
           </w14:checkbox>
         </w:sdtPr>
+        <w:sdtEndPr/>
         <w:sdtContent>
           <w:r>
             <w:rPr>
@@ -7363,6 +7496,7 @@
             <w14:uncheckedState w14:val="2610" w14:font="MS Gothic"/>
           </w14:checkbox>
         </w:sdtPr>
+        <w:sdtEndPr/>
         <w:sdtContent>
           <w:r>
             <w:rPr>
@@ -7386,6 +7520,7 @@
             <w14:uncheckedState w14:val="2610" w14:font="MS Gothic"/>
           </w14:checkbox>
         </w:sdtPr>
+        <w:sdtEndPr/>
         <w:sdtContent>
           <w:r>
             <w:rPr>
@@ -7433,6 +7568,7 @@
             <w14:uncheckedState w14:val="2610" w14:font="MS Gothic"/>
           </w14:checkbox>
         </w:sdtPr>
+        <w:sdtEndPr/>
         <w:sdtContent>
           <w:r>
             <w:rPr>
@@ -7456,6 +7592,7 @@
             <w14:uncheckedState w14:val="2610" w14:font="MS Gothic"/>
           </w14:checkbox>
         </w:sdtPr>
+        <w:sdtEndPr/>
         <w:sdtContent>
           <w:r>
             <w:rPr>
@@ -7503,6 +7640,7 @@
             <w14:uncheckedState w14:val="2610" w14:font="MS Gothic"/>
           </w14:checkbox>
         </w:sdtPr>
+        <w:sdtEndPr/>
         <w:sdtContent>
           <w:r>
             <w:rPr>
@@ -7526,6 +7664,7 @@
             <w14:uncheckedState w14:val="2610" w14:font="MS Gothic"/>
           </w14:checkbox>
         </w:sdtPr>
+        <w:sdtEndPr/>
         <w:sdtContent>
           <w:r>
             <w:rPr>
@@ -7603,6 +7742,7 @@
             <w14:uncheckedState w14:val="2610" w14:font="MS Gothic"/>
           </w14:checkbox>
         </w:sdtPr>
+        <w:sdtEndPr/>
         <w:sdtContent>
           <w:r>
             <w:rPr>
@@ -7626,6 +7766,7 @@
             <w14:uncheckedState w14:val="2610" w14:font="MS Gothic"/>
           </w14:checkbox>
         </w:sdtPr>
+        <w:sdtEndPr/>
         <w:sdtContent>
           <w:r>
             <w:rPr>
@@ -7715,6 +7856,7 @@
             <w14:uncheckedState w14:val="2610" w14:font="MS Gothic"/>
           </w14:checkbox>
         </w:sdtPr>
+        <w:sdtEndPr/>
         <w:sdtContent>
           <w:r>
             <w:rPr>
@@ -7738,6 +7880,7 @@
             <w14:uncheckedState w14:val="2610" w14:font="MS Gothic"/>
           </w14:checkbox>
         </w:sdtPr>
+        <w:sdtEndPr/>
         <w:sdtContent>
           <w:r>
             <w:rPr>
@@ -7821,6 +7964,7 @@
             <w14:uncheckedState w14:val="2610" w14:font="MS Gothic"/>
           </w14:checkbox>
         </w:sdtPr>
+        <w:sdtEndPr/>
         <w:sdtContent>
           <w:r>
             <w:rPr>
@@ -7844,6 +7988,7 @@
             <w14:uncheckedState w14:val="2610" w14:font="MS Gothic"/>
           </w14:checkbox>
         </w:sdtPr>
+        <w:sdtEndPr/>
         <w:sdtContent>
           <w:r>
             <w:rPr>
@@ -7891,6 +8036,7 @@
             <w14:uncheckedState w14:val="2610" w14:font="MS Gothic"/>
           </w14:checkbox>
         </w:sdtPr>
+        <w:sdtEndPr/>
         <w:sdtContent>
           <w:r>
             <w:rPr>
@@ -7914,6 +8060,7 @@
             <w14:uncheckedState w14:val="2610" w14:font="MS Gothic"/>
           </w14:checkbox>
         </w:sdtPr>
+        <w:sdtEndPr/>
         <w:sdtContent>
           <w:r>
             <w:rPr>
@@ -8004,6 +8151,7 @@
             <w14:uncheckedState w14:val="2610" w14:font="MS Gothic"/>
           </w14:checkbox>
         </w:sdtPr>
+        <w:sdtEndPr/>
         <w:sdtContent>
           <w:r>
             <w:rPr>
@@ -8027,6 +8175,7 @@
             <w14:uncheckedState w14:val="2610" w14:font="MS Gothic"/>
           </w14:checkbox>
         </w:sdtPr>
+        <w:sdtEndPr/>
         <w:sdtContent>
           <w:r>
             <w:rPr>
@@ -8134,6 +8283,7 @@
             <w14:uncheckedState w14:val="2610" w14:font="MS Gothic"/>
           </w14:checkbox>
         </w:sdtPr>
+        <w:sdtEndPr/>
         <w:sdtContent>
           <w:r>
             <w:rPr>
@@ -8157,6 +8307,7 @@
             <w14:uncheckedState w14:val="2610" w14:font="MS Gothic"/>
           </w14:checkbox>
         </w:sdtPr>
+        <w:sdtEndPr/>
         <w:sdtContent>
           <w:r>
             <w:rPr>
@@ -8248,6 +8399,7 @@
             <w14:uncheckedState w14:val="2610" w14:font="MS Gothic"/>
           </w14:checkbox>
         </w:sdtPr>
+        <w:sdtEndPr/>
         <w:sdtContent>
           <w:r>
             <w:rPr>
@@ -8271,6 +8423,7 @@
             <w14:uncheckedState w14:val="2610" w14:font="MS Gothic"/>
           </w14:checkbox>
         </w:sdtPr>
+        <w:sdtEndPr/>
         <w:sdtContent>
           <w:r>
             <w:rPr>
@@ -8318,6 +8471,7 @@
             <w14:uncheckedState w14:val="2610" w14:font="MS Gothic"/>
           </w14:checkbox>
         </w:sdtPr>
+        <w:sdtEndPr/>
         <w:sdtContent>
           <w:r>
             <w:rPr>
@@ -8341,6 +8495,7 @@
             <w14:uncheckedState w14:val="2610" w14:font="MS Gothic"/>
           </w14:checkbox>
         </w:sdtPr>
+        <w:sdtEndPr/>
         <w:sdtContent>
           <w:r>
             <w:rPr>
@@ -8412,6 +8567,7 @@
             <w14:uncheckedState w14:val="2610" w14:font="MS Gothic"/>
           </w14:checkbox>
         </w:sdtPr>
+        <w:sdtEndPr/>
         <w:sdtContent>
           <w:r>
             <w:rPr>
@@ -8435,6 +8591,7 @@
             <w14:uncheckedState w14:val="2610" w14:font="MS Gothic"/>
           </w14:checkbox>
         </w:sdtPr>
+        <w:sdtEndPr/>
         <w:sdtContent>
           <w:r>
             <w:rPr>
@@ -8524,6 +8681,7 @@
             <w14:uncheckedState w14:val="2610" w14:font="MS Gothic"/>
           </w14:checkbox>
         </w:sdtPr>
+        <w:sdtEndPr/>
         <w:sdtContent>
           <w:r>
             <w:rPr>
@@ -8547,6 +8705,7 @@
             <w14:uncheckedState w14:val="2610" w14:font="MS Gothic"/>
           </w14:checkbox>
         </w:sdtPr>
+        <w:sdtEndPr/>
         <w:sdtContent>
           <w:r>
             <w:rPr>
@@ -8646,6 +8805,7 @@
             <w14:uncheckedState w14:val="2610" w14:font="MS Gothic"/>
           </w14:checkbox>
         </w:sdtPr>
+        <w:sdtEndPr/>
         <w:sdtContent>
           <w:r>
             <w:rPr>
@@ -8669,6 +8829,7 @@
             <w14:uncheckedState w14:val="2610" w14:font="MS Gothic"/>
           </w14:checkbox>
         </w:sdtPr>
+        <w:sdtEndPr/>
         <w:sdtContent>
           <w:r>
             <w:rPr>
@@ -8716,6 +8877,7 @@
             <w14:uncheckedState w14:val="2610" w14:font="MS Gothic"/>
           </w14:checkbox>
         </w:sdtPr>
+        <w:sdtEndPr/>
         <w:sdtContent>
           <w:r>
             <w:rPr>
@@ -8739,6 +8901,7 @@
             <w14:uncheckedState w14:val="2610" w14:font="MS Gothic"/>
           </w14:checkbox>
         </w:sdtPr>
+        <w:sdtEndPr/>
         <w:sdtContent>
           <w:r>
             <w:rPr>
@@ -8816,6 +8979,7 @@
             <w14:uncheckedState w14:val="2610" w14:font="MS Gothic"/>
           </w14:checkbox>
         </w:sdtPr>
+        <w:sdtEndPr/>
         <w:sdtContent>
           <w:r>
             <w:rPr>
@@ -8839,6 +9003,7 @@
             <w14:uncheckedState w14:val="2610" w14:font="MS Gothic"/>
           </w14:checkbox>
         </w:sdtPr>
+        <w:sdtEndPr/>
         <w:sdtContent>
           <w:r>
             <w:rPr>
@@ -8904,6 +9069,7 @@
             <w14:uncheckedState w14:val="2610" w14:font="MS Gothic"/>
           </w14:checkbox>
         </w:sdtPr>
+        <w:sdtEndPr/>
         <w:sdtContent>
           <w:r>
             <w:rPr>
@@ -8927,6 +9093,7 @@
             <w14:uncheckedState w14:val="2610" w14:font="MS Gothic"/>
           </w14:checkbox>
         </w:sdtPr>
+        <w:sdtEndPr/>
         <w:sdtContent>
           <w:r>
             <w:rPr>
@@ -9024,6 +9191,7 @@
             <w14:uncheckedState w14:val="2610" w14:font="MS Gothic"/>
           </w14:checkbox>
         </w:sdtPr>
+        <w:sdtEndPr/>
         <w:sdtContent>
           <w:r>
             <w:rPr>
@@ -9047,6 +9215,7 @@
             <w14:uncheckedState w14:val="2610" w14:font="MS Gothic"/>
           </w14:checkbox>
         </w:sdtPr>
+        <w:sdtEndPr/>
         <w:sdtContent>
           <w:r>
             <w:rPr>
@@ -9164,6 +9333,12 @@
         </w:rPr>
         <w:t>Enter</w:t>
       </w:r>
+      <w:r>
+        <w:rPr>
+          <w:lang w:val="en-GB"/>
+        </w:rPr>
+        <w:t xml:space="preserve"> (multiple variants)</w:t>
+      </w:r>
     </w:p>
     <w:p>
       <w:pPr>
@@ -9180,7 +9355,7 @@
         <w:rPr>
           <w:lang w:val="en-GB"/>
         </w:rPr>
-        <w:t>Multiple Variants</w:t>
+        <w:t>Students listen to class</w:t>
       </w:r>
     </w:p>
     <w:p>
@@ -9198,7 +9373,37 @@
         <w:rPr>
           <w:lang w:val="en-GB"/>
         </w:rPr>
-        <w:t>Students listen to class</w:t>
+        <w:t xml:space="preserve">Choice to look around, </w:t>
+      </w:r>
+      <w:r>
+        <w:rPr>
+          <w:lang w:val="en-GB"/>
+        </w:rPr>
+        <w:t>silently observe or grope students</w:t>
+      </w:r>
+    </w:p>
+    <w:p>
+      <w:pPr>
+        <w:pStyle w:val="Listenabsatz"/>
+        <w:numPr>
+          <w:ilvl w:val="3"/>
+          <w:numId w:val="39"/>
+        </w:numPr>
+        <w:rPr>
+          <w:lang w:val="en-GB"/>
+        </w:rPr>
+      </w:pPr>
+      <w:r>
+        <w:rPr>
+          <w:lang w:val="en-GB"/>
+        </w:rPr>
+        <w:t xml:space="preserve">Look around: </w:t>
+      </w:r>
+      <w:r>
+        <w:rPr>
+          <w:lang w:val="en-GB"/>
+        </w:rPr>
+        <w:t>Multiple variants</w:t>
       </w:r>
     </w:p>
     <w:p>
@@ -9216,13 +9421,77 @@
         <w:rPr>
           <w:lang w:val="en-GB"/>
         </w:rPr>
-        <w:t xml:space="preserve">Choice to look around, </w:t>
-      </w:r>
-      <w:r>
-        <w:rPr>
-          <w:lang w:val="en-GB"/>
-        </w:rPr>
-        <w:t>silently observe or grope students</w:t>
+        <w:t xml:space="preserve">You </w:t>
+      </w:r>
+      <w:r>
+        <w:rPr>
+          <w:lang w:val="en-GB"/>
+        </w:rPr>
+        <w:t xml:space="preserve">walk through the </w:t>
+      </w:r>
+      <w:proofErr w:type="gramStart"/>
+      <w:r>
+        <w:rPr>
+          <w:lang w:val="en-GB"/>
+        </w:rPr>
+        <w:t>rows</w:t>
+      </w:r>
+      <w:proofErr w:type="gramEnd"/>
+      <w:r>
+        <w:rPr>
+          <w:lang w:val="en-GB"/>
+        </w:rPr>
+        <w:t xml:space="preserve"> and everyone seems to make good notes</w:t>
+      </w:r>
+    </w:p>
+    <w:p>
+      <w:pPr>
+        <w:pStyle w:val="Listenabsatz"/>
+        <w:numPr>
+          <w:ilvl w:val="4"/>
+          <w:numId w:val="39"/>
+        </w:numPr>
+        <w:rPr>
+          <w:lang w:val="en-GB"/>
+        </w:rPr>
+      </w:pPr>
+      <w:r>
+        <w:rPr>
+          <w:lang w:val="en-GB"/>
+        </w:rPr>
+        <w:t>You walk around, students don’t really pay attention or scribble in their notes</w:t>
+      </w:r>
+    </w:p>
+    <w:p>
+      <w:pPr>
+        <w:pStyle w:val="Listenabsatz"/>
+        <w:numPr>
+          <w:ilvl w:val="4"/>
+          <w:numId w:val="39"/>
+        </w:numPr>
+        <w:rPr>
+          <w:lang w:val="en-GB"/>
+        </w:rPr>
+      </w:pPr>
+      <w:r>
+        <w:rPr>
+          <w:lang w:val="en-GB"/>
+        </w:rPr>
+        <w:t xml:space="preserve">You check a </w:t>
+      </w:r>
+      <w:proofErr w:type="spellStart"/>
+      <w:r>
+        <w:rPr>
+          <w:lang w:val="en-GB"/>
+        </w:rPr>
+        <w:t>students</w:t>
+      </w:r>
+      <w:proofErr w:type="spellEnd"/>
+      <w:r>
+        <w:rPr>
+          <w:lang w:val="en-GB"/>
+        </w:rPr>
+        <w:t xml:space="preserve"> note</w:t>
       </w:r>
     </w:p>
     <w:p>
@@ -9240,12 +9509,6 @@
         <w:rPr>
           <w:lang w:val="en-GB"/>
         </w:rPr>
-        <w:t xml:space="preserve">Look around: </w:t>
-      </w:r>
-      <w:r>
-        <w:rPr>
-          <w:lang w:val="en-GB"/>
-        </w:rPr>
         <w:t>Multiple variants</w:t>
       </w:r>
     </w:p>
@@ -9264,27 +9527,7 @@
         <w:rPr>
           <w:lang w:val="en-GB"/>
         </w:rPr>
-        <w:t xml:space="preserve">You </w:t>
-      </w:r>
-      <w:r>
-        <w:rPr>
-          <w:lang w:val="en-GB"/>
-        </w:rPr>
-        <w:t xml:space="preserve">walk through the </w:t>
-      </w:r>
-      <w:proofErr w:type="gramStart"/>
-      <w:r>
-        <w:rPr>
-          <w:lang w:val="en-GB"/>
-        </w:rPr>
-        <w:t>rows</w:t>
-      </w:r>
-      <w:proofErr w:type="gramEnd"/>
-      <w:r>
-        <w:rPr>
-          <w:lang w:val="en-GB"/>
-        </w:rPr>
-        <w:t xml:space="preserve"> and everyone seems to make good notes</w:t>
+        <w:t>Normal notes</w:t>
       </w:r>
     </w:p>
     <w:p>
@@ -9302,7 +9545,13 @@
         <w:rPr>
           <w:lang w:val="en-GB"/>
         </w:rPr>
-        <w:t>You walk around, students don’t really pay attention or scribble in their notes</w:t>
+        <w:t>Choice to help</w:t>
+      </w:r>
+      <w:r>
+        <w:rPr>
+          <w:lang w:val="en-GB"/>
+        </w:rPr>
+        <w:t xml:space="preserve"> make better notes, say notes are bad, praise the notes</w:t>
       </w:r>
     </w:p>
     <w:p>
@@ -9320,28 +9569,14 @@
         <w:rPr>
           <w:lang w:val="en-GB"/>
         </w:rPr>
-        <w:t xml:space="preserve">You check a </w:t>
-      </w:r>
-      <w:proofErr w:type="spellStart"/>
-      <w:r>
-        <w:rPr>
-          <w:lang w:val="en-GB"/>
-        </w:rPr>
-        <w:t>students</w:t>
-      </w:r>
-      <w:proofErr w:type="spellEnd"/>
-      <w:r>
-        <w:rPr>
-          <w:lang w:val="en-GB"/>
-        </w:rPr>
-        <w:t xml:space="preserve"> note</w:t>
-      </w:r>
-    </w:p>
-    <w:p>
-      <w:pPr>
-        <w:pStyle w:val="Listenabsatz"/>
-        <w:numPr>
-          <w:ilvl w:val="7"/>
+        <w:t>Drawing nsfw</w:t>
+      </w:r>
+    </w:p>
+    <w:p>
+      <w:pPr>
+        <w:pStyle w:val="Listenabsatz"/>
+        <w:numPr>
+          <w:ilvl w:val="4"/>
           <w:numId w:val="39"/>
         </w:numPr>
         <w:rPr>
@@ -9352,14 +9587,14 @@
         <w:rPr>
           <w:lang w:val="en-GB"/>
         </w:rPr>
-        <w:t>Multiple variants</w:t>
-      </w:r>
-    </w:p>
-    <w:p>
-      <w:pPr>
-        <w:pStyle w:val="Listenabsatz"/>
-        <w:numPr>
-          <w:ilvl w:val="8"/>
+        <w:t>Girl masturbates</w:t>
+      </w:r>
+    </w:p>
+    <w:p>
+      <w:pPr>
+        <w:pStyle w:val="Listenabsatz"/>
+        <w:numPr>
+          <w:ilvl w:val="4"/>
           <w:numId w:val="39"/>
         </w:numPr>
         <w:rPr>
@@ -9370,145 +9605,7 @@
         <w:rPr>
           <w:lang w:val="en-GB"/>
         </w:rPr>
-        <w:t>Normal notes</w:t>
-      </w:r>
-    </w:p>
-    <w:p>
-      <w:pPr>
-        <w:pStyle w:val="Listenabsatz"/>
-        <w:numPr>
-          <w:ilvl w:val="8"/>
-          <w:numId w:val="39"/>
-        </w:numPr>
-        <w:rPr>
-          <w:lang w:val="en-GB"/>
-        </w:rPr>
-      </w:pPr>
-      <w:r>
-        <w:rPr>
-          <w:lang w:val="en-GB"/>
-        </w:rPr>
-        <w:t>Choice to help</w:t>
-      </w:r>
-      <w:r>
-        <w:rPr>
-          <w:lang w:val="en-GB"/>
-        </w:rPr>
-        <w:t xml:space="preserve"> make better notes, say notes are bad, praise the notes</w:t>
-      </w:r>
-    </w:p>
-    <w:p>
-      <w:pPr>
-        <w:pStyle w:val="Listenabsatz"/>
-        <w:numPr>
-          <w:ilvl w:val="8"/>
-          <w:numId w:val="39"/>
-        </w:numPr>
-        <w:rPr>
-          <w:lang w:val="en-GB"/>
-        </w:rPr>
-      </w:pPr>
-      <w:r>
-        <w:rPr>
-          <w:lang w:val="en-GB"/>
-        </w:rPr>
-        <w:t>Drawing nsfw</w:t>
-      </w:r>
-    </w:p>
-    <w:p>
-      <w:pPr>
-        <w:pStyle w:val="Listenabsatz"/>
-        <w:numPr>
-          <w:ilvl w:val="6"/>
-          <w:numId w:val="39"/>
-        </w:numPr>
-        <w:rPr>
-          <w:lang w:val="en-GB"/>
-        </w:rPr>
-      </w:pPr>
-      <w:r>
-        <w:rPr>
-          <w:lang w:val="en-GB"/>
-        </w:rPr>
-        <w:t>Girl masturbates</w:t>
-      </w:r>
-    </w:p>
-    <w:p>
-      <w:pPr>
-        <w:pStyle w:val="Listenabsatz"/>
-        <w:numPr>
-          <w:ilvl w:val="6"/>
-          <w:numId w:val="39"/>
-        </w:numPr>
-        <w:rPr>
-          <w:lang w:val="en-GB"/>
-        </w:rPr>
-      </w:pPr>
-      <w:r>
-        <w:rPr>
-          <w:lang w:val="en-GB"/>
-        </w:rPr>
         <w:t>Girl sits on dildo</w:t>
-      </w:r>
-    </w:p>
-    <w:p>
-      <w:pPr>
-        <w:pStyle w:val="Listenabsatz"/>
-        <w:numPr>
-          <w:ilvl w:val="5"/>
-          <w:numId w:val="39"/>
-        </w:numPr>
-        <w:rPr>
-          <w:lang w:val="en-GB"/>
-        </w:rPr>
-      </w:pPr>
-      <w:r>
-        <w:rPr>
-          <w:lang w:val="en-GB"/>
-        </w:rPr>
-        <w:t xml:space="preserve">You go up to a girl and </w:t>
-      </w:r>
-      <w:r>
-        <w:rPr>
-          <w:lang w:val="en-GB"/>
-        </w:rPr>
-        <w:t>grab a boob</w:t>
-      </w:r>
-    </w:p>
-    <w:p>
-      <w:pPr>
-        <w:pStyle w:val="Listenabsatz"/>
-        <w:numPr>
-          <w:ilvl w:val="5"/>
-          <w:numId w:val="39"/>
-        </w:numPr>
-        <w:rPr>
-          <w:lang w:val="en-GB"/>
-        </w:rPr>
-      </w:pPr>
-      <w:r>
-        <w:rPr>
-          <w:lang w:val="en-GB"/>
-        </w:rPr>
-        <w:t xml:space="preserve">You sit </w:t>
-      </w:r>
-      <w:r>
-        <w:rPr>
-          <w:lang w:val="en-GB"/>
-        </w:rPr>
-        <w:t xml:space="preserve">down </w:t>
-      </w:r>
-      <w:r>
-        <w:rPr>
-          <w:lang w:val="en-GB"/>
-        </w:rPr>
-        <w:t>at an empty</w:t>
-      </w:r>
-      <w:r>
-        <w:rPr>
-          <w:lang w:val="en-GB"/>
-        </w:rPr>
-        <w:t xml:space="preserve"> desk and silently observe the lesson</w:t>
       </w:r>
     </w:p>
     <w:p>
@@ -9522,6 +9619,81 @@
           <w:lang w:val="en-GB"/>
         </w:rPr>
       </w:pPr>
+      <w:r>
+        <w:rPr>
+          <w:lang w:val="en-GB"/>
+        </w:rPr>
+        <w:t>Grope Student</w:t>
+      </w:r>
+      <w:r>
+        <w:rPr>
+          <w:lang w:val="en-GB"/>
+        </w:rPr>
+        <w:t xml:space="preserve"> (multiple variants)</w:t>
+      </w:r>
+    </w:p>
+    <w:p>
+      <w:pPr>
+        <w:pStyle w:val="Listenabsatz"/>
+        <w:numPr>
+          <w:ilvl w:val="3"/>
+          <w:numId w:val="39"/>
+        </w:numPr>
+        <w:rPr>
+          <w:lang w:val="en-GB"/>
+        </w:rPr>
+      </w:pPr>
+      <w:r>
+        <w:rPr>
+          <w:lang w:val="en-GB"/>
+        </w:rPr>
+        <w:t xml:space="preserve">You sit </w:t>
+      </w:r>
+      <w:r>
+        <w:rPr>
+          <w:lang w:val="en-GB"/>
+        </w:rPr>
+        <w:t xml:space="preserve">down </w:t>
+      </w:r>
+      <w:r>
+        <w:rPr>
+          <w:lang w:val="en-GB"/>
+        </w:rPr>
+        <w:t>at an empty</w:t>
+      </w:r>
+      <w:r>
+        <w:rPr>
+          <w:lang w:val="en-GB"/>
+        </w:rPr>
+        <w:t xml:space="preserve"> desk and silently observe the lesson</w:t>
+      </w:r>
+    </w:p>
+    <w:p>
+      <w:pPr>
+        <w:pStyle w:val="Listenabsatz"/>
+        <w:ind w:left="2880"/>
+        <w:rPr>
+          <w:lang w:val="en-GB"/>
+        </w:rPr>
+      </w:pPr>
+    </w:p>
+    <w:p>
+      <w:pPr>
+        <w:pStyle w:val="Listenabsatz"/>
+        <w:numPr>
+          <w:ilvl w:val="1"/>
+          <w:numId w:val="39"/>
+        </w:numPr>
+        <w:rPr>
+          <w:lang w:val="en-GB"/>
+        </w:rPr>
+      </w:pPr>
+      <w:r>
+        <w:rPr>
+          <w:lang w:val="en-GB"/>
+        </w:rPr>
+        <w:t>Peek</w:t>
+      </w:r>
     </w:p>
     <w:p>
       <w:pPr>
@@ -9538,24 +9710,6 @@
         <w:rPr>
           <w:lang w:val="en-GB"/>
         </w:rPr>
-        <w:t>Peek</w:t>
-      </w:r>
-    </w:p>
-    <w:p>
-      <w:pPr>
-        <w:pStyle w:val="Listenabsatz"/>
-        <w:numPr>
-          <w:ilvl w:val="3"/>
-          <w:numId w:val="39"/>
-        </w:numPr>
-        <w:rPr>
-          <w:lang w:val="en-GB"/>
-        </w:rPr>
-      </w:pPr>
-      <w:r>
-        <w:rPr>
-          <w:lang w:val="en-GB"/>
-        </w:rPr>
         <w:t>You peek through the window leading to the classroom</w:t>
       </w:r>
     </w:p>
@@ -9563,7 +9717,7 @@
       <w:pPr>
         <w:pStyle w:val="Listenabsatz"/>
         <w:numPr>
-          <w:ilvl w:val="3"/>
+          <w:ilvl w:val="2"/>
           <w:numId w:val="39"/>
         </w:numPr>
         <w:rPr>
@@ -9712,7 +9866,6 @@
         <w:rPr>
           <w:lang w:val="en-GB"/>
         </w:rPr>
-        <w:lastRenderedPageBreak/>
         <w:t>Teach Class</w:t>
       </w:r>
     </w:p>
@@ -9749,6 +9902,7 @@
         <w:rPr>
           <w:lang w:val="en-GB"/>
         </w:rPr>
+        <w:lastRenderedPageBreak/>
         <w:t>Students not concentrated</w:t>
       </w:r>
     </w:p>
@@ -10040,7 +10194,13 @@
         <w:t xml:space="preserve">in den Besitz </w:t>
       </w:r>
       <w:r>
-        <w:t xml:space="preserve">von 2 Dosen </w:t>
+        <w:t xml:space="preserve">von </w:t>
+      </w:r>
+      <w:r>
+        <w:t>4</w:t>
+      </w:r>
+      <w:r>
+        <w:t xml:space="preserve"> Dosen </w:t>
       </w:r>
       <w:r>
         <w:t xml:space="preserve">einer </w:t>
@@ -10066,7 +10226,49 @@
         </w:numPr>
       </w:pPr>
       <w:r>
-        <w:t xml:space="preserve">Die 2. Dosis wird </w:t>
+        <w:t xml:space="preserve">Die 2.+3. Dosis werden verwendet um die Schüler über das Mittagessen </w:t>
+      </w:r>
+      <w:r>
+        <w:t xml:space="preserve">zu </w:t>
+      </w:r>
+      <w:r>
+        <w:t>grund</w:t>
+      </w:r>
+      <w:r>
+        <w:t>-</w:t>
+      </w:r>
+      <w:r>
+        <w:t>korrumpier</w:t>
+      </w:r>
+      <w:r>
+        <w:t>en</w:t>
+      </w:r>
+      <w:r>
+        <w:t xml:space="preserve"> als Basis und um die Minds der Schüler</w:t>
+      </w:r>
+      <w:r>
+        <w:t>, die viel zu prüde sind vorzubereiten</w:t>
+      </w:r>
+      <w:r>
+        <w:t>, das leitet die erste Stufe ein</w:t>
+      </w:r>
+    </w:p>
+    <w:p>
+      <w:pPr>
+        <w:pStyle w:val="Listenabsatz"/>
+        <w:numPr>
+          <w:ilvl w:val="0"/>
+          <w:numId w:val="15"/>
+        </w:numPr>
+      </w:pPr>
+      <w:r>
+        <w:t xml:space="preserve">Die </w:t>
+      </w:r>
+      <w:r>
+        <w:t>4</w:t>
+      </w:r>
+      <w:r>
+        <w:t xml:space="preserve">. Dosis wird </w:t>
       </w:r>
       <w:proofErr w:type="gramStart"/>
       <w:r>
@@ -10164,7 +10366,13 @@
         <w:t xml:space="preserve"> bis die erste neue Regel in Kraft tritt</w:t>
       </w:r>
       <w:r>
-        <w:t>, welche die erste Korruptionsstufe einleitet</w:t>
+        <w:t xml:space="preserve">, welche die </w:t>
+      </w:r>
+      <w:r>
+        <w:t>zweite</w:t>
+      </w:r>
+      <w:r>
+        <w:t xml:space="preserve"> Korruptionsstufe einleitet</w:t>
       </w:r>
     </w:p>
     <w:p>
@@ -13465,114 +13673,114 @@
   </w:abstractNum>
   <w:abstractNum w:abstractNumId="6" w15:restartNumberingAfterBreak="0">
     <w:nsid w:val="191E4205"/>
-    <w:multiLevelType w:val="hybridMultilevel"/>
-    <w:tmpl w:val="495EFF22"/>
-    <w:lvl w:ilvl="0" w:tplc="04070001">
+    <w:multiLevelType w:val="multilevel"/>
+    <w:tmpl w:val="04070021"/>
+    <w:lvl w:ilvl="0">
+      <w:start w:val="1"/>
+      <w:numFmt w:val="bullet"/>
+      <w:lvlText w:val=""/>
+      <w:lvlJc w:val="left"/>
+      <w:pPr>
+        <w:ind w:left="360" w:hanging="360"/>
+      </w:pPr>
+      <w:rPr>
+        <w:rFonts w:ascii="Wingdings" w:hAnsi="Wingdings" w:hint="default"/>
+      </w:rPr>
+    </w:lvl>
+    <w:lvl w:ilvl="1">
+      <w:start w:val="1"/>
+      <w:numFmt w:val="bullet"/>
+      <w:lvlText w:val=""/>
+      <w:lvlJc w:val="left"/>
+      <w:pPr>
+        <w:ind w:left="720" w:hanging="360"/>
+      </w:pPr>
+      <w:rPr>
+        <w:rFonts w:ascii="Wingdings" w:hAnsi="Wingdings" w:hint="default"/>
+      </w:rPr>
+    </w:lvl>
+    <w:lvl w:ilvl="2">
+      <w:start w:val="1"/>
+      <w:numFmt w:val="bullet"/>
+      <w:lvlText w:val=""/>
+      <w:lvlJc w:val="left"/>
+      <w:pPr>
+        <w:ind w:left="1080" w:hanging="360"/>
+      </w:pPr>
+      <w:rPr>
+        <w:rFonts w:ascii="Wingdings" w:hAnsi="Wingdings" w:hint="default"/>
+      </w:rPr>
+    </w:lvl>
+    <w:lvl w:ilvl="3">
       <w:start w:val="1"/>
       <w:numFmt w:val="bullet"/>
       <w:lvlText w:val=""/>
       <w:lvlJc w:val="left"/>
       <w:pPr>
-        <w:ind w:left="720" w:hanging="360"/>
+        <w:ind w:left="1440" w:hanging="360"/>
       </w:pPr>
       <w:rPr>
         <w:rFonts w:ascii="Symbol" w:hAnsi="Symbol" w:hint="default"/>
       </w:rPr>
     </w:lvl>
-    <w:lvl w:ilvl="1" w:tplc="04070003">
-      <w:start w:val="1"/>
-      <w:numFmt w:val="bullet"/>
-      <w:lvlText w:val="o"/>
-      <w:lvlJc w:val="left"/>
-      <w:pPr>
-        <w:ind w:left="1440" w:hanging="360"/>
-      </w:pPr>
-      <w:rPr>
-        <w:rFonts w:ascii="Courier New" w:hAnsi="Courier New" w:cs="Courier New" w:hint="default"/>
-      </w:rPr>
-    </w:lvl>
-    <w:lvl w:ilvl="2" w:tplc="04070005">
+    <w:lvl w:ilvl="4">
+      <w:start w:val="1"/>
+      <w:numFmt w:val="bullet"/>
+      <w:lvlText w:val=""/>
+      <w:lvlJc w:val="left"/>
+      <w:pPr>
+        <w:ind w:left="1800" w:hanging="360"/>
+      </w:pPr>
+      <w:rPr>
+        <w:rFonts w:ascii="Symbol" w:hAnsi="Symbol" w:hint="default"/>
+      </w:rPr>
+    </w:lvl>
+    <w:lvl w:ilvl="5">
+      <w:start w:val="1"/>
+      <w:numFmt w:val="bullet"/>
+      <w:lvlText w:val=""/>
+      <w:lvlJc w:val="left"/>
+      <w:pPr>
+        <w:ind w:left="2160" w:hanging="360"/>
+      </w:pPr>
+      <w:rPr>
+        <w:rFonts w:ascii="Wingdings" w:hAnsi="Wingdings" w:hint="default"/>
+      </w:rPr>
+    </w:lvl>
+    <w:lvl w:ilvl="6">
       <w:start w:val="1"/>
       <w:numFmt w:val="bullet"/>
       <w:lvlText w:val=""/>
       <w:lvlJc w:val="left"/>
       <w:pPr>
-        <w:ind w:left="2160" w:hanging="360"/>
+        <w:ind w:left="2520" w:hanging="360"/>
       </w:pPr>
       <w:rPr>
         <w:rFonts w:ascii="Wingdings" w:hAnsi="Wingdings" w:hint="default"/>
       </w:rPr>
     </w:lvl>
-    <w:lvl w:ilvl="3" w:tplc="04070005">
-      <w:start w:val="1"/>
-      <w:numFmt w:val="bullet"/>
-      <w:lvlText w:val=""/>
+    <w:lvl w:ilvl="7">
+      <w:start w:val="1"/>
+      <w:numFmt w:val="bullet"/>
+      <w:lvlText w:val=""/>
       <w:lvlJc w:val="left"/>
       <w:pPr>
         <w:ind w:left="2880" w:hanging="360"/>
       </w:pPr>
       <w:rPr>
-        <w:rFonts w:ascii="Wingdings" w:hAnsi="Wingdings" w:hint="default"/>
-      </w:rPr>
-    </w:lvl>
-    <w:lvl w:ilvl="4" w:tplc="04070003">
-      <w:start w:val="1"/>
-      <w:numFmt w:val="bullet"/>
-      <w:lvlText w:val="o"/>
-      <w:lvlJc w:val="left"/>
-      <w:pPr>
-        <w:ind w:left="3600" w:hanging="360"/>
-      </w:pPr>
-      <w:rPr>
-        <w:rFonts w:ascii="Courier New" w:hAnsi="Courier New" w:cs="Courier New" w:hint="default"/>
-      </w:rPr>
-    </w:lvl>
-    <w:lvl w:ilvl="5" w:tplc="04070005">
-      <w:start w:val="1"/>
-      <w:numFmt w:val="bullet"/>
-      <w:lvlText w:val=""/>
-      <w:lvlJc w:val="left"/>
-      <w:pPr>
-        <w:ind w:left="4320" w:hanging="360"/>
-      </w:pPr>
-      <w:rPr>
-        <w:rFonts w:ascii="Wingdings" w:hAnsi="Wingdings" w:hint="default"/>
-      </w:rPr>
-    </w:lvl>
-    <w:lvl w:ilvl="6" w:tplc="04070001">
-      <w:start w:val="1"/>
-      <w:numFmt w:val="bullet"/>
-      <w:lvlText w:val=""/>
-      <w:lvlJc w:val="left"/>
-      <w:pPr>
-        <w:ind w:left="5040" w:hanging="360"/>
-      </w:pPr>
-      <w:rPr>
         <w:rFonts w:ascii="Symbol" w:hAnsi="Symbol" w:hint="default"/>
       </w:rPr>
     </w:lvl>
-    <w:lvl w:ilvl="7" w:tplc="04070003">
-      <w:start w:val="1"/>
-      <w:numFmt w:val="bullet"/>
-      <w:lvlText w:val="o"/>
-      <w:lvlJc w:val="left"/>
-      <w:pPr>
-        <w:ind w:left="5760" w:hanging="360"/>
-      </w:pPr>
-      <w:rPr>
-        <w:rFonts w:ascii="Courier New" w:hAnsi="Courier New" w:cs="Courier New" w:hint="default"/>
-      </w:rPr>
-    </w:lvl>
-    <w:lvl w:ilvl="8" w:tplc="04070005">
-      <w:start w:val="1"/>
-      <w:numFmt w:val="bullet"/>
-      <w:lvlText w:val=""/>
-      <w:lvlJc w:val="left"/>
-      <w:pPr>
-        <w:ind w:left="6480" w:hanging="360"/>
-      </w:pPr>
-      <w:rPr>
-        <w:rFonts w:ascii="Wingdings" w:hAnsi="Wingdings" w:hint="default"/>
+    <w:lvl w:ilvl="8">
+      <w:start w:val="1"/>
+      <w:numFmt w:val="bullet"/>
+      <w:lvlText w:val=""/>
+      <w:lvlJc w:val="left"/>
+      <w:pPr>
+        <w:ind w:left="3240" w:hanging="360"/>
+      </w:pPr>
+      <w:rPr>
+        <w:rFonts w:ascii="Symbol" w:hAnsi="Symbol" w:hint="default"/>
       </w:rPr>
     </w:lvl>
   </w:abstractNum>

</xml_diff>

<commit_message>
changed initialization of events and implemented custom menu for dynamic display of the menues
</commit_message>
<xml_diff>
--- a/Mind your School.docx
+++ b/Mind your School.docx
@@ -1603,7 +1603,6 @@
             <w14:uncheckedState w14:val="2610" w14:font="MS Gothic"/>
           </w14:checkbox>
         </w:sdtPr>
-        <w:sdtEndPr/>
         <w:sdtContent>
           <w:r>
             <w:rPr>
@@ -1627,7 +1626,6 @@
             <w14:uncheckedState w14:val="2610" w14:font="MS Gothic"/>
           </w14:checkbox>
         </w:sdtPr>
-        <w:sdtEndPr/>
         <w:sdtContent>
           <w:r>
             <w:rPr>
@@ -1675,7 +1673,6 @@
             <w14:uncheckedState w14:val="2610" w14:font="MS Gothic"/>
           </w14:checkbox>
         </w:sdtPr>
-        <w:sdtEndPr/>
         <w:sdtContent>
           <w:r>
             <w:rPr>
@@ -1699,7 +1696,6 @@
             <w14:uncheckedState w14:val="2610" w14:font="MS Gothic"/>
           </w14:checkbox>
         </w:sdtPr>
-        <w:sdtEndPr/>
         <w:sdtContent>
           <w:r>
             <w:rPr>
@@ -1753,7 +1749,6 @@
             <w14:uncheckedState w14:val="2610" w14:font="MS Gothic"/>
           </w14:checkbox>
         </w:sdtPr>
-        <w:sdtEndPr/>
         <w:sdtContent>
           <w:r>
             <w:rPr>
@@ -1777,7 +1772,6 @@
             <w14:uncheckedState w14:val="2610" w14:font="MS Gothic"/>
           </w14:checkbox>
         </w:sdtPr>
-        <w:sdtEndPr/>
         <w:sdtContent>
           <w:r>
             <w:rPr>
@@ -1831,7 +1825,6 @@
             <w14:uncheckedState w14:val="2610" w14:font="MS Gothic"/>
           </w14:checkbox>
         </w:sdtPr>
-        <w:sdtEndPr/>
         <w:sdtContent>
           <w:r>
             <w:rPr>
@@ -1855,7 +1848,6 @@
             <w14:uncheckedState w14:val="2610" w14:font="MS Gothic"/>
           </w14:checkbox>
         </w:sdtPr>
-        <w:sdtEndPr/>
         <w:sdtContent>
           <w:r>
             <w:rPr>
@@ -1903,7 +1895,6 @@
             <w14:uncheckedState w14:val="2610" w14:font="MS Gothic"/>
           </w14:checkbox>
         </w:sdtPr>
-        <w:sdtEndPr/>
         <w:sdtContent>
           <w:r>
             <w:rPr>
@@ -1927,7 +1918,6 @@
             <w14:uncheckedState w14:val="2610" w14:font="MS Gothic"/>
           </w14:checkbox>
         </w:sdtPr>
-        <w:sdtEndPr/>
         <w:sdtContent>
           <w:r>
             <w:rPr>
@@ -1975,7 +1965,6 @@
             <w14:uncheckedState w14:val="2610" w14:font="MS Gothic"/>
           </w14:checkbox>
         </w:sdtPr>
-        <w:sdtEndPr/>
         <w:sdtContent>
           <w:r>
             <w:rPr>
@@ -1999,7 +1988,6 @@
             <w14:uncheckedState w14:val="2610" w14:font="MS Gothic"/>
           </w14:checkbox>
         </w:sdtPr>
-        <w:sdtEndPr/>
         <w:sdtContent>
           <w:r>
             <w:rPr>
@@ -2097,7 +2085,6 @@
             <w14:uncheckedState w14:val="2610" w14:font="MS Gothic"/>
           </w14:checkbox>
         </w:sdtPr>
-        <w:sdtEndPr/>
         <w:sdtContent>
           <w:r>
             <w:rPr>
@@ -2121,7 +2108,6 @@
             <w14:uncheckedState w14:val="2610" w14:font="MS Gothic"/>
           </w14:checkbox>
         </w:sdtPr>
-        <w:sdtEndPr/>
         <w:sdtContent>
           <w:r>
             <w:rPr>
@@ -2193,7 +2179,6 @@
             <w14:uncheckedState w14:val="2610" w14:font="MS Gothic"/>
           </w14:checkbox>
         </w:sdtPr>
-        <w:sdtEndPr/>
         <w:sdtContent>
           <w:r>
             <w:rPr>
@@ -2217,7 +2202,6 @@
             <w14:uncheckedState w14:val="2610" w14:font="MS Gothic"/>
           </w14:checkbox>
         </w:sdtPr>
-        <w:sdtEndPr/>
         <w:sdtContent>
           <w:r>
             <w:rPr>
@@ -2283,7 +2267,6 @@
             <w14:uncheckedState w14:val="2610" w14:font="MS Gothic"/>
           </w14:checkbox>
         </w:sdtPr>
-        <w:sdtEndPr/>
         <w:sdtContent>
           <w:r>
             <w:rPr>
@@ -2307,7 +2290,6 @@
             <w14:uncheckedState w14:val="2610" w14:font="MS Gothic"/>
           </w14:checkbox>
         </w:sdtPr>
-        <w:sdtEndPr/>
         <w:sdtContent>
           <w:r>
             <w:rPr>
@@ -2361,7 +2343,6 @@
             <w14:uncheckedState w14:val="2610" w14:font="MS Gothic"/>
           </w14:checkbox>
         </w:sdtPr>
-        <w:sdtEndPr/>
         <w:sdtContent>
           <w:r>
             <w:rPr>
@@ -2385,7 +2366,6 @@
             <w14:uncheckedState w14:val="2610" w14:font="MS Gothic"/>
           </w14:checkbox>
         </w:sdtPr>
-        <w:sdtEndPr/>
         <w:sdtContent>
           <w:r>
             <w:rPr>
@@ -2451,7 +2431,6 @@
             <w14:uncheckedState w14:val="2610" w14:font="MS Gothic"/>
           </w14:checkbox>
         </w:sdtPr>
-        <w:sdtEndPr/>
         <w:sdtContent>
           <w:r>
             <w:rPr>
@@ -2475,7 +2454,6 @@
             <w14:uncheckedState w14:val="2610" w14:font="MS Gothic"/>
           </w14:checkbox>
         </w:sdtPr>
-        <w:sdtEndPr/>
         <w:sdtContent>
           <w:r>
             <w:rPr>
@@ -2559,7 +2537,6 @@
             <w14:uncheckedState w14:val="2610" w14:font="MS Gothic"/>
           </w14:checkbox>
         </w:sdtPr>
-        <w:sdtEndPr/>
         <w:sdtContent>
           <w:r>
             <w:rPr>
@@ -2583,7 +2560,6 @@
             <w14:uncheckedState w14:val="2610" w14:font="MS Gothic"/>
           </w14:checkbox>
         </w:sdtPr>
-        <w:sdtEndPr/>
         <w:sdtContent>
           <w:r>
             <w:rPr>
@@ -2655,7 +2631,6 @@
             <w14:uncheckedState w14:val="2610" w14:font="MS Gothic"/>
           </w14:checkbox>
         </w:sdtPr>
-        <w:sdtEndPr/>
         <w:sdtContent>
           <w:r>
             <w:rPr>
@@ -2679,7 +2654,6 @@
             <w14:uncheckedState w14:val="2610" w14:font="MS Gothic"/>
           </w14:checkbox>
         </w:sdtPr>
-        <w:sdtEndPr/>
         <w:sdtContent>
           <w:r>
             <w:rPr>
@@ -2745,7 +2719,6 @@
             <w14:uncheckedState w14:val="2610" w14:font="MS Gothic"/>
           </w14:checkbox>
         </w:sdtPr>
-        <w:sdtEndPr/>
         <w:sdtContent>
           <w:r>
             <w:rPr>
@@ -2769,7 +2742,6 @@
             <w14:uncheckedState w14:val="2610" w14:font="MS Gothic"/>
           </w14:checkbox>
         </w:sdtPr>
-        <w:sdtEndPr/>
         <w:sdtContent>
           <w:r>
             <w:rPr>
@@ -2817,7 +2789,6 @@
             <w14:uncheckedState w14:val="2610" w14:font="MS Gothic"/>
           </w14:checkbox>
         </w:sdtPr>
-        <w:sdtEndPr/>
         <w:sdtContent>
           <w:r>
             <w:rPr>
@@ -2841,7 +2812,6 @@
             <w14:uncheckedState w14:val="2610" w14:font="MS Gothic"/>
           </w14:checkbox>
         </w:sdtPr>
-        <w:sdtEndPr/>
         <w:sdtContent>
           <w:r>
             <w:rPr>
@@ -2907,7 +2877,6 @@
             <w14:uncheckedState w14:val="2610" w14:font="MS Gothic"/>
           </w14:checkbox>
         </w:sdtPr>
-        <w:sdtEndPr/>
         <w:sdtContent>
           <w:r>
             <w:rPr>
@@ -2931,7 +2900,6 @@
             <w14:uncheckedState w14:val="2610" w14:font="MS Gothic"/>
           </w14:checkbox>
         </w:sdtPr>
-        <w:sdtEndPr/>
         <w:sdtContent>
           <w:r>
             <w:rPr>
@@ -2997,7 +2965,6 @@
             <w14:uncheckedState w14:val="2610" w14:font="MS Gothic"/>
           </w14:checkbox>
         </w:sdtPr>
-        <w:sdtEndPr/>
         <w:sdtContent>
           <w:r>
             <w:rPr>
@@ -3021,7 +2988,6 @@
             <w14:uncheckedState w14:val="2610" w14:font="MS Gothic"/>
           </w14:checkbox>
         </w:sdtPr>
-        <w:sdtEndPr/>
         <w:sdtContent>
           <w:r>
             <w:rPr>
@@ -3063,7 +3029,6 @@
             <w14:uncheckedState w14:val="2610" w14:font="MS Gothic"/>
           </w14:checkbox>
         </w:sdtPr>
-        <w:sdtEndPr/>
         <w:sdtContent>
           <w:r>
             <w:rPr>
@@ -3087,7 +3052,6 @@
             <w14:uncheckedState w14:val="2610" w14:font="MS Gothic"/>
           </w14:checkbox>
         </w:sdtPr>
-        <w:sdtEndPr/>
         <w:sdtContent>
           <w:r>
             <w:rPr>
@@ -3153,7 +3117,6 @@
             <w14:uncheckedState w14:val="2610" w14:font="MS Gothic"/>
           </w14:checkbox>
         </w:sdtPr>
-        <w:sdtEndPr/>
         <w:sdtContent>
           <w:r>
             <w:rPr>
@@ -3177,7 +3140,6 @@
             <w14:uncheckedState w14:val="2610" w14:font="MS Gothic"/>
           </w14:checkbox>
         </w:sdtPr>
-        <w:sdtEndPr/>
         <w:sdtContent>
           <w:r>
             <w:rPr>
@@ -3249,7 +3211,6 @@
             <w14:uncheckedState w14:val="2610" w14:font="MS Gothic"/>
           </w14:checkbox>
         </w:sdtPr>
-        <w:sdtEndPr/>
         <w:sdtContent>
           <w:r>
             <w:rPr>
@@ -3273,7 +3234,6 @@
             <w14:uncheckedState w14:val="2610" w14:font="MS Gothic"/>
           </w14:checkbox>
         </w:sdtPr>
-        <w:sdtEndPr/>
         <w:sdtContent>
           <w:r>
             <w:rPr>
@@ -3345,7 +3305,6 @@
             <w14:uncheckedState w14:val="2610" w14:font="MS Gothic"/>
           </w14:checkbox>
         </w:sdtPr>
-        <w:sdtEndPr/>
         <w:sdtContent>
           <w:r>
             <w:rPr>
@@ -3369,7 +3328,6 @@
             <w14:uncheckedState w14:val="2610" w14:font="MS Gothic"/>
           </w14:checkbox>
         </w:sdtPr>
-        <w:sdtEndPr/>
         <w:sdtContent>
           <w:r>
             <w:rPr>
@@ -3441,7 +3399,6 @@
             <w14:uncheckedState w14:val="2610" w14:font="MS Gothic"/>
           </w14:checkbox>
         </w:sdtPr>
-        <w:sdtEndPr/>
         <w:sdtContent>
           <w:r>
             <w:rPr>
@@ -3465,7 +3422,6 @@
             <w14:uncheckedState w14:val="2610" w14:font="MS Gothic"/>
           </w14:checkbox>
         </w:sdtPr>
-        <w:sdtEndPr/>
         <w:sdtContent>
           <w:r>
             <w:rPr>
@@ -3543,7 +3499,6 @@
             <w14:uncheckedState w14:val="2610" w14:font="MS Gothic"/>
           </w14:checkbox>
         </w:sdtPr>
-        <w:sdtEndPr/>
         <w:sdtContent>
           <w:r>
             <w:rPr>
@@ -3567,7 +3522,6 @@
             <w14:uncheckedState w14:val="2610" w14:font="MS Gothic"/>
           </w14:checkbox>
         </w:sdtPr>
-        <w:sdtEndPr/>
         <w:sdtContent>
           <w:r>
             <w:rPr>
@@ -3633,7 +3587,6 @@
             <w14:uncheckedState w14:val="2610" w14:font="MS Gothic"/>
           </w14:checkbox>
         </w:sdtPr>
-        <w:sdtEndPr/>
         <w:sdtContent>
           <w:r>
             <w:rPr>
@@ -3657,7 +3610,6 @@
             <w14:uncheckedState w14:val="2610" w14:font="MS Gothic"/>
           </w14:checkbox>
         </w:sdtPr>
-        <w:sdtEndPr/>
         <w:sdtContent>
           <w:r>
             <w:rPr>
@@ -3761,7 +3713,6 @@
             <w14:uncheckedState w14:val="2610" w14:font="MS Gothic"/>
           </w14:checkbox>
         </w:sdtPr>
-        <w:sdtEndPr/>
         <w:sdtContent>
           <w:r>
             <w:rPr>
@@ -3785,7 +3736,6 @@
             <w14:uncheckedState w14:val="2610" w14:font="MS Gothic"/>
           </w14:checkbox>
         </w:sdtPr>
-        <w:sdtEndPr/>
         <w:sdtContent>
           <w:r>
             <w:rPr>
@@ -3833,7 +3783,6 @@
             <w14:uncheckedState w14:val="2610" w14:font="MS Gothic"/>
           </w14:checkbox>
         </w:sdtPr>
-        <w:sdtEndPr/>
         <w:sdtContent>
           <w:r>
             <w:rPr>
@@ -3857,7 +3806,6 @@
             <w14:uncheckedState w14:val="2610" w14:font="MS Gothic"/>
           </w14:checkbox>
         </w:sdtPr>
-        <w:sdtEndPr/>
         <w:sdtContent>
           <w:r>
             <w:rPr>
@@ -3905,7 +3853,6 @@
             <w14:uncheckedState w14:val="2610" w14:font="MS Gothic"/>
           </w14:checkbox>
         </w:sdtPr>
-        <w:sdtEndPr/>
         <w:sdtContent>
           <w:r>
             <w:rPr>
@@ -3929,7 +3876,6 @@
             <w14:uncheckedState w14:val="2610" w14:font="MS Gothic"/>
           </w14:checkbox>
         </w:sdtPr>
-        <w:sdtEndPr/>
         <w:sdtContent>
           <w:r>
             <w:rPr>
@@ -4001,7 +3947,6 @@
             <w14:uncheckedState w14:val="2610" w14:font="MS Gothic"/>
           </w14:checkbox>
         </w:sdtPr>
-        <w:sdtEndPr/>
         <w:sdtContent>
           <w:r>
             <w:rPr>
@@ -4025,7 +3970,6 @@
             <w14:uncheckedState w14:val="2610" w14:font="MS Gothic"/>
           </w14:checkbox>
         </w:sdtPr>
-        <w:sdtEndPr/>
         <w:sdtContent>
           <w:r>
             <w:rPr>
@@ -4073,7 +4017,6 @@
             <w14:uncheckedState w14:val="2610" w14:font="MS Gothic"/>
           </w14:checkbox>
         </w:sdtPr>
-        <w:sdtEndPr/>
         <w:sdtContent>
           <w:r>
             <w:rPr>
@@ -4097,7 +4040,6 @@
             <w14:uncheckedState w14:val="2610" w14:font="MS Gothic"/>
           </w14:checkbox>
         </w:sdtPr>
-        <w:sdtEndPr/>
         <w:sdtContent>
           <w:r>
             <w:rPr>
@@ -4163,7 +4105,6 @@
             <w14:uncheckedState w14:val="2610" w14:font="MS Gothic"/>
           </w14:checkbox>
         </w:sdtPr>
-        <w:sdtEndPr/>
         <w:sdtContent>
           <w:r>
             <w:rPr>
@@ -4187,7 +4128,6 @@
             <w14:uncheckedState w14:val="2610" w14:font="MS Gothic"/>
           </w14:checkbox>
         </w:sdtPr>
-        <w:sdtEndPr/>
         <w:sdtContent>
           <w:r>
             <w:rPr>
@@ -4271,7 +4211,6 @@
             <w14:uncheckedState w14:val="2610" w14:font="MS Gothic"/>
           </w14:checkbox>
         </w:sdtPr>
-        <w:sdtEndPr/>
         <w:sdtContent>
           <w:r>
             <w:rPr>
@@ -4295,7 +4234,6 @@
             <w14:uncheckedState w14:val="2610" w14:font="MS Gothic"/>
           </w14:checkbox>
         </w:sdtPr>
-        <w:sdtEndPr/>
         <w:sdtContent>
           <w:r>
             <w:rPr>
@@ -4361,7 +4299,6 @@
             <w14:uncheckedState w14:val="2610" w14:font="MS Gothic"/>
           </w14:checkbox>
         </w:sdtPr>
-        <w:sdtEndPr/>
         <w:sdtContent>
           <w:r>
             <w:rPr>
@@ -4447,7 +4384,6 @@
             <w14:uncheckedState w14:val="2610" w14:font="MS Gothic"/>
           </w14:checkbox>
         </w:sdtPr>
-        <w:sdtEndPr/>
         <w:sdtContent>
           <w:r>
             <w:rPr>
@@ -4495,7 +4431,6 @@
             <w14:uncheckedState w14:val="2610" w14:font="MS Gothic"/>
           </w14:checkbox>
         </w:sdtPr>
-        <w:sdtEndPr/>
         <w:sdtContent>
           <w:r>
             <w:rPr>
@@ -4615,7 +4550,6 @@
             <w14:uncheckedState w14:val="2610" w14:font="MS Gothic"/>
           </w14:checkbox>
         </w:sdtPr>
-        <w:sdtEndPr/>
         <w:sdtContent>
           <w:r>
             <w:rPr>
@@ -4639,7 +4573,6 @@
             <w14:uncheckedState w14:val="2610" w14:font="MS Gothic"/>
           </w14:checkbox>
         </w:sdtPr>
-        <w:sdtEndPr/>
         <w:sdtContent>
           <w:r>
             <w:rPr>
@@ -4687,7 +4620,6 @@
             <w14:uncheckedState w14:val="2610" w14:font="MS Gothic"/>
           </w14:checkbox>
         </w:sdtPr>
-        <w:sdtEndPr/>
         <w:sdtContent>
           <w:r>
             <w:rPr>
@@ -4711,7 +4643,6 @@
             <w14:uncheckedState w14:val="2610" w14:font="MS Gothic"/>
           </w14:checkbox>
         </w:sdtPr>
-        <w:sdtEndPr/>
         <w:sdtContent>
           <w:r>
             <w:rPr>
@@ -4767,7 +4698,6 @@
             <w14:uncheckedState w14:val="2610" w14:font="MS Gothic"/>
           </w14:checkbox>
         </w:sdtPr>
-        <w:sdtEndPr/>
         <w:sdtContent>
           <w:r>
             <w:rPr>
@@ -4791,7 +4721,6 @@
             <w14:uncheckedState w14:val="2610" w14:font="MS Gothic"/>
           </w14:checkbox>
         </w:sdtPr>
-        <w:sdtEndPr/>
         <w:sdtContent>
           <w:r>
             <w:rPr>
@@ -4839,7 +4768,6 @@
             <w14:uncheckedState w14:val="2610" w14:font="MS Gothic"/>
           </w14:checkbox>
         </w:sdtPr>
-        <w:sdtEndPr/>
         <w:sdtContent>
           <w:r>
             <w:rPr>
@@ -4863,7 +4791,6 @@
             <w14:uncheckedState w14:val="2610" w14:font="MS Gothic"/>
           </w14:checkbox>
         </w:sdtPr>
-        <w:sdtEndPr/>
         <w:sdtContent>
           <w:r>
             <w:rPr>
@@ -4911,7 +4838,6 @@
             <w14:uncheckedState w14:val="2610" w14:font="MS Gothic"/>
           </w14:checkbox>
         </w:sdtPr>
-        <w:sdtEndPr/>
         <w:sdtContent>
           <w:r>
             <w:rPr>
@@ -4935,7 +4861,6 @@
             <w14:uncheckedState w14:val="2610" w14:font="MS Gothic"/>
           </w14:checkbox>
         </w:sdtPr>
-        <w:sdtEndPr/>
         <w:sdtContent>
           <w:r>
             <w:rPr>
@@ -4995,7 +4920,6 @@
             <w14:uncheckedState w14:val="2610" w14:font="MS Gothic"/>
           </w14:checkbox>
         </w:sdtPr>
-        <w:sdtEndPr/>
         <w:sdtContent>
           <w:r>
             <w:rPr>
@@ -5019,7 +4943,6 @@
             <w14:uncheckedState w14:val="2610" w14:font="MS Gothic"/>
           </w14:checkbox>
         </w:sdtPr>
-        <w:sdtEndPr/>
         <w:sdtContent>
           <w:r>
             <w:rPr>
@@ -5091,7 +5014,6 @@
             <w14:uncheckedState w14:val="2610" w14:font="MS Gothic"/>
           </w14:checkbox>
         </w:sdtPr>
-        <w:sdtEndPr/>
         <w:sdtContent>
           <w:r>
             <w:rPr>
@@ -5115,7 +5037,6 @@
             <w14:uncheckedState w14:val="2610" w14:font="MS Gothic"/>
           </w14:checkbox>
         </w:sdtPr>
-        <w:sdtEndPr/>
         <w:sdtContent>
           <w:r>
             <w:rPr>
@@ -5163,7 +5084,6 @@
             <w14:uncheckedState w14:val="2610" w14:font="MS Gothic"/>
           </w14:checkbox>
         </w:sdtPr>
-        <w:sdtEndPr/>
         <w:sdtContent>
           <w:r>
             <w:rPr>
@@ -5187,7 +5107,6 @@
             <w14:uncheckedState w14:val="2610" w14:font="MS Gothic"/>
           </w14:checkbox>
         </w:sdtPr>
-        <w:sdtEndPr/>
         <w:sdtContent>
           <w:r>
             <w:rPr>
@@ -5245,7 +5164,6 @@
             <w14:uncheckedState w14:val="2610" w14:font="MS Gothic"/>
           </w14:checkbox>
         </w:sdtPr>
-        <w:sdtEndPr/>
         <w:sdtContent>
           <w:r>
             <w:rPr>
@@ -5269,7 +5187,6 @@
             <w14:uncheckedState w14:val="2610" w14:font="MS Gothic"/>
           </w14:checkbox>
         </w:sdtPr>
-        <w:sdtEndPr/>
         <w:sdtContent>
           <w:r>
             <w:rPr>
@@ -5317,7 +5234,6 @@
             <w14:uncheckedState w14:val="2610" w14:font="MS Gothic"/>
           </w14:checkbox>
         </w:sdtPr>
-        <w:sdtEndPr/>
         <w:sdtContent>
           <w:r>
             <w:rPr>
@@ -5341,7 +5257,6 @@
             <w14:uncheckedState w14:val="2610" w14:font="MS Gothic"/>
           </w14:checkbox>
         </w:sdtPr>
-        <w:sdtEndPr/>
         <w:sdtContent>
           <w:r>
             <w:rPr>
@@ -5389,7 +5304,6 @@
             <w14:uncheckedState w14:val="2610" w14:font="MS Gothic"/>
           </w14:checkbox>
         </w:sdtPr>
-        <w:sdtEndPr/>
         <w:sdtContent>
           <w:r>
             <w:rPr>
@@ -5413,7 +5327,6 @@
             <w14:uncheckedState w14:val="2610" w14:font="MS Gothic"/>
           </w14:checkbox>
         </w:sdtPr>
-        <w:sdtEndPr/>
         <w:sdtContent>
           <w:r>
             <w:rPr>
@@ -5479,7 +5392,6 @@
             <w14:uncheckedState w14:val="2610" w14:font="MS Gothic"/>
           </w14:checkbox>
         </w:sdtPr>
-        <w:sdtEndPr/>
         <w:sdtContent>
           <w:r>
             <w:rPr>
@@ -5503,7 +5415,6 @@
             <w14:uncheckedState w14:val="2610" w14:font="MS Gothic"/>
           </w14:checkbox>
         </w:sdtPr>
-        <w:sdtEndPr/>
         <w:sdtContent>
           <w:r>
             <w:rPr>
@@ -5581,7 +5492,6 @@
             <w14:uncheckedState w14:val="2610" w14:font="MS Gothic"/>
           </w14:checkbox>
         </w:sdtPr>
-        <w:sdtEndPr/>
         <w:sdtContent>
           <w:r>
             <w:rPr>
@@ -5605,7 +5515,6 @@
             <w14:uncheckedState w14:val="2610" w14:font="MS Gothic"/>
           </w14:checkbox>
         </w:sdtPr>
-        <w:sdtEndPr/>
         <w:sdtContent>
           <w:r>
             <w:rPr>
@@ -5659,7 +5568,6 @@
             <w14:uncheckedState w14:val="2610" w14:font="MS Gothic"/>
           </w14:checkbox>
         </w:sdtPr>
-        <w:sdtEndPr/>
         <w:sdtContent>
           <w:r>
             <w:rPr>
@@ -5683,7 +5591,6 @@
             <w14:uncheckedState w14:val="2610" w14:font="MS Gothic"/>
           </w14:checkbox>
         </w:sdtPr>
-        <w:sdtEndPr/>
         <w:sdtContent>
           <w:r>
             <w:rPr>
@@ -5739,7 +5646,6 @@
             <w14:uncheckedState w14:val="2610" w14:font="MS Gothic"/>
           </w14:checkbox>
         </w:sdtPr>
-        <w:sdtEndPr/>
         <w:sdtContent>
           <w:r>
             <w:rPr>
@@ -5763,7 +5669,6 @@
             <w14:uncheckedState w14:val="2610" w14:font="MS Gothic"/>
           </w14:checkbox>
         </w:sdtPr>
-        <w:sdtEndPr/>
         <w:sdtContent>
           <w:r>
             <w:rPr>
@@ -5811,7 +5716,6 @@
             <w14:uncheckedState w14:val="2610" w14:font="MS Gothic"/>
           </w14:checkbox>
         </w:sdtPr>
-        <w:sdtEndPr/>
         <w:sdtContent>
           <w:r>
             <w:rPr>
@@ -5835,7 +5739,6 @@
             <w14:uncheckedState w14:val="2610" w14:font="MS Gothic"/>
           </w14:checkbox>
         </w:sdtPr>
-        <w:sdtEndPr/>
         <w:sdtContent>
           <w:r>
             <w:rPr>
@@ -5883,7 +5786,6 @@
             <w14:uncheckedState w14:val="2610" w14:font="MS Gothic"/>
           </w14:checkbox>
         </w:sdtPr>
-        <w:sdtEndPr/>
         <w:sdtContent>
           <w:r>
             <w:rPr>
@@ -5907,7 +5809,6 @@
             <w14:uncheckedState w14:val="2610" w14:font="MS Gothic"/>
           </w14:checkbox>
         </w:sdtPr>
-        <w:sdtEndPr/>
         <w:sdtContent>
           <w:r>
             <w:rPr>
@@ -5961,7 +5862,6 @@
             <w14:uncheckedState w14:val="2610" w14:font="MS Gothic"/>
           </w14:checkbox>
         </w:sdtPr>
-        <w:sdtEndPr/>
         <w:sdtContent>
           <w:r>
             <w:rPr>
@@ -5985,7 +5885,6 @@
             <w14:uncheckedState w14:val="2610" w14:font="MS Gothic"/>
           </w14:checkbox>
         </w:sdtPr>
-        <w:sdtEndPr/>
         <w:sdtContent>
           <w:r>
             <w:rPr>
@@ -6051,7 +5950,6 @@
             <w14:uncheckedState w14:val="2610" w14:font="MS Gothic"/>
           </w14:checkbox>
         </w:sdtPr>
-        <w:sdtEndPr/>
         <w:sdtContent>
           <w:r>
             <w:rPr>
@@ -6075,7 +5973,6 @@
             <w14:uncheckedState w14:val="2610" w14:font="MS Gothic"/>
           </w14:checkbox>
         </w:sdtPr>
-        <w:sdtEndPr/>
         <w:sdtContent>
           <w:r>
             <w:rPr>
@@ -6141,7 +6038,6 @@
             <w14:uncheckedState w14:val="2610" w14:font="MS Gothic"/>
           </w14:checkbox>
         </w:sdtPr>
-        <w:sdtEndPr/>
         <w:sdtContent>
           <w:r>
             <w:rPr>
@@ -6165,7 +6061,6 @@
             <w14:uncheckedState w14:val="2610" w14:font="MS Gothic"/>
           </w14:checkbox>
         </w:sdtPr>
-        <w:sdtEndPr/>
         <w:sdtContent>
           <w:r>
             <w:rPr>
@@ -6231,7 +6126,6 @@
             <w14:uncheckedState w14:val="2610" w14:font="MS Gothic"/>
           </w14:checkbox>
         </w:sdtPr>
-        <w:sdtEndPr/>
         <w:sdtContent>
           <w:r>
             <w:rPr>
@@ -6255,7 +6149,6 @@
             <w14:uncheckedState w14:val="2610" w14:font="MS Gothic"/>
           </w14:checkbox>
         </w:sdtPr>
-        <w:sdtEndPr/>
         <w:sdtContent>
           <w:r>
             <w:rPr>
@@ -6377,7 +6270,6 @@
             <w14:uncheckedState w14:val="2610" w14:font="MS Gothic"/>
           </w14:checkbox>
         </w:sdtPr>
-        <w:sdtEndPr/>
         <w:sdtContent>
           <w:r>
             <w:rPr>
@@ -6401,7 +6293,6 @@
             <w14:uncheckedState w14:val="2610" w14:font="MS Gothic"/>
           </w14:checkbox>
         </w:sdtPr>
-        <w:sdtEndPr/>
         <w:sdtContent>
           <w:r>
             <w:rPr>
@@ -6449,7 +6340,6 @@
             <w14:uncheckedState w14:val="2610" w14:font="MS Gothic"/>
           </w14:checkbox>
         </w:sdtPr>
-        <w:sdtEndPr/>
         <w:sdtContent>
           <w:r>
             <w:rPr>
@@ -6473,7 +6363,6 @@
             <w14:uncheckedState w14:val="2610" w14:font="MS Gothic"/>
           </w14:checkbox>
         </w:sdtPr>
-        <w:sdtEndPr/>
         <w:sdtContent>
           <w:r>
             <w:rPr>
@@ -6527,7 +6416,6 @@
             <w14:uncheckedState w14:val="2610" w14:font="MS Gothic"/>
           </w14:checkbox>
         </w:sdtPr>
-        <w:sdtEndPr/>
         <w:sdtContent>
           <w:r>
             <w:rPr>
@@ -6551,7 +6439,6 @@
             <w14:uncheckedState w14:val="2610" w14:font="MS Gothic"/>
           </w14:checkbox>
         </w:sdtPr>
-        <w:sdtEndPr/>
         <w:sdtContent>
           <w:r>
             <w:rPr>
@@ -6618,7 +6505,6 @@
             <w14:uncheckedState w14:val="2610" w14:font="MS Gothic"/>
           </w14:checkbox>
         </w:sdtPr>
-        <w:sdtEndPr/>
         <w:sdtContent>
           <w:r>
             <w:rPr>
@@ -6642,7 +6528,6 @@
             <w14:uncheckedState w14:val="2610" w14:font="MS Gothic"/>
           </w14:checkbox>
         </w:sdtPr>
-        <w:sdtEndPr/>
         <w:sdtContent>
           <w:r>
             <w:rPr>
@@ -6690,7 +6575,6 @@
             <w14:uncheckedState w14:val="2610" w14:font="MS Gothic"/>
           </w14:checkbox>
         </w:sdtPr>
-        <w:sdtEndPr/>
         <w:sdtContent>
           <w:r>
             <w:rPr>
@@ -6714,7 +6598,6 @@
             <w14:uncheckedState w14:val="2610" w14:font="MS Gothic"/>
           </w14:checkbox>
         </w:sdtPr>
-        <w:sdtEndPr/>
         <w:sdtContent>
           <w:r>
             <w:rPr>
@@ -6768,7 +6651,6 @@
             <w14:uncheckedState w14:val="2610" w14:font="MS Gothic"/>
           </w14:checkbox>
         </w:sdtPr>
-        <w:sdtEndPr/>
         <w:sdtContent>
           <w:r>
             <w:rPr>
@@ -6792,7 +6674,6 @@
             <w14:uncheckedState w14:val="2610" w14:font="MS Gothic"/>
           </w14:checkbox>
         </w:sdtPr>
-        <w:sdtEndPr/>
         <w:sdtContent>
           <w:r>
             <w:rPr>
@@ -6858,7 +6739,6 @@
             <w14:uncheckedState w14:val="2610" w14:font="MS Gothic"/>
           </w14:checkbox>
         </w:sdtPr>
-        <w:sdtEndPr/>
         <w:sdtContent>
           <w:r>
             <w:rPr>
@@ -6882,7 +6762,6 @@
             <w14:uncheckedState w14:val="2610" w14:font="MS Gothic"/>
           </w14:checkbox>
         </w:sdtPr>
-        <w:sdtEndPr/>
         <w:sdtContent>
           <w:r>
             <w:rPr>
@@ -6950,7 +6829,6 @@
             <w14:uncheckedState w14:val="2610" w14:font="MS Gothic"/>
           </w14:checkbox>
         </w:sdtPr>
-        <w:sdtEndPr/>
         <w:sdtContent>
           <w:r>
             <w:rPr>
@@ -6974,7 +6852,6 @@
             <w14:uncheckedState w14:val="2610" w14:font="MS Gothic"/>
           </w14:checkbox>
         </w:sdtPr>
-        <w:sdtEndPr/>
         <w:sdtContent>
           <w:r>
             <w:rPr>
@@ -7028,7 +6905,6 @@
             <w14:uncheckedState w14:val="2610" w14:font="MS Gothic"/>
           </w14:checkbox>
         </w:sdtPr>
-        <w:sdtEndPr/>
         <w:sdtContent>
           <w:r>
             <w:rPr>
@@ -7052,7 +6928,6 @@
             <w14:uncheckedState w14:val="2610" w14:font="MS Gothic"/>
           </w14:checkbox>
         </w:sdtPr>
-        <w:sdtEndPr/>
         <w:sdtContent>
           <w:r>
             <w:rPr>
@@ -7136,7 +7011,6 @@
             <w14:uncheckedState w14:val="2610" w14:font="MS Gothic"/>
           </w14:checkbox>
         </w:sdtPr>
-        <w:sdtEndPr/>
         <w:sdtContent>
           <w:r>
             <w:rPr>
@@ -7160,7 +7034,6 @@
             <w14:uncheckedState w14:val="2610" w14:font="MS Gothic"/>
           </w14:checkbox>
         </w:sdtPr>
-        <w:sdtEndPr/>
         <w:sdtContent>
           <w:r>
             <w:rPr>
@@ -7232,7 +7105,6 @@
             <w14:uncheckedState w14:val="2610" w14:font="MS Gothic"/>
           </w14:checkbox>
         </w:sdtPr>
-        <w:sdtEndPr/>
         <w:sdtContent>
           <w:r>
             <w:rPr>
@@ -7256,7 +7128,6 @@
             <w14:uncheckedState w14:val="2610" w14:font="MS Gothic"/>
           </w14:checkbox>
         </w:sdtPr>
-        <w:sdtEndPr/>
         <w:sdtContent>
           <w:r>
             <w:rPr>
@@ -7322,7 +7193,6 @@
             <w14:uncheckedState w14:val="2610" w14:font="MS Gothic"/>
           </w14:checkbox>
         </w:sdtPr>
-        <w:sdtEndPr/>
         <w:sdtContent>
           <w:r>
             <w:rPr>
@@ -7346,7 +7216,6 @@
             <w14:uncheckedState w14:val="2610" w14:font="MS Gothic"/>
           </w14:checkbox>
         </w:sdtPr>
-        <w:sdtEndPr/>
         <w:sdtContent>
           <w:r>
             <w:rPr>
@@ -7406,7 +7275,6 @@
             <w14:uncheckedState w14:val="2610" w14:font="MS Gothic"/>
           </w14:checkbox>
         </w:sdtPr>
-        <w:sdtEndPr/>
         <w:sdtContent>
           <w:r>
             <w:rPr>
@@ -7430,7 +7298,6 @@
             <w14:uncheckedState w14:val="2610" w14:font="MS Gothic"/>
           </w14:checkbox>
         </w:sdtPr>
-        <w:sdtEndPr/>
         <w:sdtContent>
           <w:r>
             <w:rPr>
@@ -7496,7 +7363,6 @@
             <w14:uncheckedState w14:val="2610" w14:font="MS Gothic"/>
           </w14:checkbox>
         </w:sdtPr>
-        <w:sdtEndPr/>
         <w:sdtContent>
           <w:r>
             <w:rPr>
@@ -7520,7 +7386,6 @@
             <w14:uncheckedState w14:val="2610" w14:font="MS Gothic"/>
           </w14:checkbox>
         </w:sdtPr>
-        <w:sdtEndPr/>
         <w:sdtContent>
           <w:r>
             <w:rPr>
@@ -7568,7 +7433,6 @@
             <w14:uncheckedState w14:val="2610" w14:font="MS Gothic"/>
           </w14:checkbox>
         </w:sdtPr>
-        <w:sdtEndPr/>
         <w:sdtContent>
           <w:r>
             <w:rPr>
@@ -7592,7 +7456,6 @@
             <w14:uncheckedState w14:val="2610" w14:font="MS Gothic"/>
           </w14:checkbox>
         </w:sdtPr>
-        <w:sdtEndPr/>
         <w:sdtContent>
           <w:r>
             <w:rPr>
@@ -7640,7 +7503,6 @@
             <w14:uncheckedState w14:val="2610" w14:font="MS Gothic"/>
           </w14:checkbox>
         </w:sdtPr>
-        <w:sdtEndPr/>
         <w:sdtContent>
           <w:r>
             <w:rPr>
@@ -7664,7 +7526,6 @@
             <w14:uncheckedState w14:val="2610" w14:font="MS Gothic"/>
           </w14:checkbox>
         </w:sdtPr>
-        <w:sdtEndPr/>
         <w:sdtContent>
           <w:r>
             <w:rPr>
@@ -7742,7 +7603,6 @@
             <w14:uncheckedState w14:val="2610" w14:font="MS Gothic"/>
           </w14:checkbox>
         </w:sdtPr>
-        <w:sdtEndPr/>
         <w:sdtContent>
           <w:r>
             <w:rPr>
@@ -7766,7 +7626,6 @@
             <w14:uncheckedState w14:val="2610" w14:font="MS Gothic"/>
           </w14:checkbox>
         </w:sdtPr>
-        <w:sdtEndPr/>
         <w:sdtContent>
           <w:r>
             <w:rPr>
@@ -7856,7 +7715,6 @@
             <w14:uncheckedState w14:val="2610" w14:font="MS Gothic"/>
           </w14:checkbox>
         </w:sdtPr>
-        <w:sdtEndPr/>
         <w:sdtContent>
           <w:r>
             <w:rPr>
@@ -7880,7 +7738,6 @@
             <w14:uncheckedState w14:val="2610" w14:font="MS Gothic"/>
           </w14:checkbox>
         </w:sdtPr>
-        <w:sdtEndPr/>
         <w:sdtContent>
           <w:r>
             <w:rPr>
@@ -7964,7 +7821,6 @@
             <w14:uncheckedState w14:val="2610" w14:font="MS Gothic"/>
           </w14:checkbox>
         </w:sdtPr>
-        <w:sdtEndPr/>
         <w:sdtContent>
           <w:r>
             <w:rPr>
@@ -7988,7 +7844,6 @@
             <w14:uncheckedState w14:val="2610" w14:font="MS Gothic"/>
           </w14:checkbox>
         </w:sdtPr>
-        <w:sdtEndPr/>
         <w:sdtContent>
           <w:r>
             <w:rPr>
@@ -8036,7 +7891,6 @@
             <w14:uncheckedState w14:val="2610" w14:font="MS Gothic"/>
           </w14:checkbox>
         </w:sdtPr>
-        <w:sdtEndPr/>
         <w:sdtContent>
           <w:r>
             <w:rPr>
@@ -8060,7 +7914,6 @@
             <w14:uncheckedState w14:val="2610" w14:font="MS Gothic"/>
           </w14:checkbox>
         </w:sdtPr>
-        <w:sdtEndPr/>
         <w:sdtContent>
           <w:r>
             <w:rPr>
@@ -8151,7 +8004,6 @@
             <w14:uncheckedState w14:val="2610" w14:font="MS Gothic"/>
           </w14:checkbox>
         </w:sdtPr>
-        <w:sdtEndPr/>
         <w:sdtContent>
           <w:r>
             <w:rPr>
@@ -8175,7 +8027,6 @@
             <w14:uncheckedState w14:val="2610" w14:font="MS Gothic"/>
           </w14:checkbox>
         </w:sdtPr>
-        <w:sdtEndPr/>
         <w:sdtContent>
           <w:r>
             <w:rPr>
@@ -8283,7 +8134,6 @@
             <w14:uncheckedState w14:val="2610" w14:font="MS Gothic"/>
           </w14:checkbox>
         </w:sdtPr>
-        <w:sdtEndPr/>
         <w:sdtContent>
           <w:r>
             <w:rPr>
@@ -8307,7 +8157,6 @@
             <w14:uncheckedState w14:val="2610" w14:font="MS Gothic"/>
           </w14:checkbox>
         </w:sdtPr>
-        <w:sdtEndPr/>
         <w:sdtContent>
           <w:r>
             <w:rPr>
@@ -8399,7 +8248,6 @@
             <w14:uncheckedState w14:val="2610" w14:font="MS Gothic"/>
           </w14:checkbox>
         </w:sdtPr>
-        <w:sdtEndPr/>
         <w:sdtContent>
           <w:r>
             <w:rPr>
@@ -8423,7 +8271,6 @@
             <w14:uncheckedState w14:val="2610" w14:font="MS Gothic"/>
           </w14:checkbox>
         </w:sdtPr>
-        <w:sdtEndPr/>
         <w:sdtContent>
           <w:r>
             <w:rPr>
@@ -8471,7 +8318,6 @@
             <w14:uncheckedState w14:val="2610" w14:font="MS Gothic"/>
           </w14:checkbox>
         </w:sdtPr>
-        <w:sdtEndPr/>
         <w:sdtContent>
           <w:r>
             <w:rPr>
@@ -8495,7 +8341,6 @@
             <w14:uncheckedState w14:val="2610" w14:font="MS Gothic"/>
           </w14:checkbox>
         </w:sdtPr>
-        <w:sdtEndPr/>
         <w:sdtContent>
           <w:r>
             <w:rPr>
@@ -8567,7 +8412,6 @@
             <w14:uncheckedState w14:val="2610" w14:font="MS Gothic"/>
           </w14:checkbox>
         </w:sdtPr>
-        <w:sdtEndPr/>
         <w:sdtContent>
           <w:r>
             <w:rPr>
@@ -8591,7 +8435,6 @@
             <w14:uncheckedState w14:val="2610" w14:font="MS Gothic"/>
           </w14:checkbox>
         </w:sdtPr>
-        <w:sdtEndPr/>
         <w:sdtContent>
           <w:r>
             <w:rPr>
@@ -8681,7 +8524,6 @@
             <w14:uncheckedState w14:val="2610" w14:font="MS Gothic"/>
           </w14:checkbox>
         </w:sdtPr>
-        <w:sdtEndPr/>
         <w:sdtContent>
           <w:r>
             <w:rPr>
@@ -8705,7 +8547,6 @@
             <w14:uncheckedState w14:val="2610" w14:font="MS Gothic"/>
           </w14:checkbox>
         </w:sdtPr>
-        <w:sdtEndPr/>
         <w:sdtContent>
           <w:r>
             <w:rPr>
@@ -8805,7 +8646,6 @@
             <w14:uncheckedState w14:val="2610" w14:font="MS Gothic"/>
           </w14:checkbox>
         </w:sdtPr>
-        <w:sdtEndPr/>
         <w:sdtContent>
           <w:r>
             <w:rPr>
@@ -8829,7 +8669,6 @@
             <w14:uncheckedState w14:val="2610" w14:font="MS Gothic"/>
           </w14:checkbox>
         </w:sdtPr>
-        <w:sdtEndPr/>
         <w:sdtContent>
           <w:r>
             <w:rPr>
@@ -8877,7 +8716,6 @@
             <w14:uncheckedState w14:val="2610" w14:font="MS Gothic"/>
           </w14:checkbox>
         </w:sdtPr>
-        <w:sdtEndPr/>
         <w:sdtContent>
           <w:r>
             <w:rPr>
@@ -8901,7 +8739,6 @@
             <w14:uncheckedState w14:val="2610" w14:font="MS Gothic"/>
           </w14:checkbox>
         </w:sdtPr>
-        <w:sdtEndPr/>
         <w:sdtContent>
           <w:r>
             <w:rPr>
@@ -8979,7 +8816,6 @@
             <w14:uncheckedState w14:val="2610" w14:font="MS Gothic"/>
           </w14:checkbox>
         </w:sdtPr>
-        <w:sdtEndPr/>
         <w:sdtContent>
           <w:r>
             <w:rPr>
@@ -9003,7 +8839,6 @@
             <w14:uncheckedState w14:val="2610" w14:font="MS Gothic"/>
           </w14:checkbox>
         </w:sdtPr>
-        <w:sdtEndPr/>
         <w:sdtContent>
           <w:r>
             <w:rPr>
@@ -9069,7 +8904,6 @@
             <w14:uncheckedState w14:val="2610" w14:font="MS Gothic"/>
           </w14:checkbox>
         </w:sdtPr>
-        <w:sdtEndPr/>
         <w:sdtContent>
           <w:r>
             <w:rPr>
@@ -9093,7 +8927,6 @@
             <w14:uncheckedState w14:val="2610" w14:font="MS Gothic"/>
           </w14:checkbox>
         </w:sdtPr>
-        <w:sdtEndPr/>
         <w:sdtContent>
           <w:r>
             <w:rPr>
@@ -9191,7 +9024,6 @@
             <w14:uncheckedState w14:val="2610" w14:font="MS Gothic"/>
           </w14:checkbox>
         </w:sdtPr>
-        <w:sdtEndPr/>
         <w:sdtContent>
           <w:r>
             <w:rPr>
@@ -9215,7 +9047,6 @@
             <w14:uncheckedState w14:val="2610" w14:font="MS Gothic"/>
           </w14:checkbox>
         </w:sdtPr>
-        <w:sdtEndPr/>
         <w:sdtContent>
           <w:r>
             <w:rPr>
@@ -11947,6 +11778,14 @@
       </w:pPr>
       <w:r>
         <w:t>Beziehungen zwischen Lehrer und Schüler</w:t>
+      </w:r>
+    </w:p>
+    <w:p>
+      <w:pPr>
+        <w:pStyle w:val="berschrift2"/>
+      </w:pPr>
+      <w:r>
+        <w:t>Ernährungsregeln</w:t>
       </w:r>
     </w:p>
     <w:p>

</xml_diff>

<commit_message>
changed some images from png to jpeg and fixed an error where the events of a TempEventStorage got cleared instead of removing just one event
</commit_message>
<xml_diff>
--- a/Mind your School.docx
+++ b/Mind your School.docx
@@ -1,6 +1,6 @@
 
 <file path=word/document.xml><?xml version="1.0" encoding="utf-8"?>
-<w:document xmlns:wpc="http://schemas.microsoft.com/office/word/2010/wordprocessingCanvas" xmlns:cx="http://schemas.microsoft.com/office/drawing/2014/chartex" xmlns:cx1="http://schemas.microsoft.com/office/drawing/2015/9/8/chartex" xmlns:cx2="http://schemas.microsoft.com/office/drawing/2015/10/21/chartex" xmlns:cx3="http://schemas.microsoft.com/office/drawing/2016/5/9/chartex" xmlns:cx4="http://schemas.microsoft.com/office/drawing/2016/5/10/chartex" xmlns:cx5="http://schemas.microsoft.com/office/drawing/2016/5/11/chartex" xmlns:cx6="http://schemas.microsoft.com/office/drawing/2016/5/12/chartex" xmlns:cx7="http://schemas.microsoft.com/office/drawing/2016/5/13/chartex" xmlns:cx8="http://schemas.microsoft.com/office/drawing/2016/5/14/chartex" xmlns:mc="http://schemas.openxmlformats.org/markup-compatibility/2006" xmlns:aink="http://schemas.microsoft.com/office/drawing/2016/ink" xmlns:am3d="http://schemas.microsoft.com/office/drawing/2017/model3d" xmlns:o="urn:schemas-microsoft-com:office:office" xmlns:oel="http://schemas.microsoft.com/office/2019/extlst" xmlns:r="http://schemas.openxmlformats.org/officeDocument/2006/relationships" xmlns:m="http://schemas.openxmlformats.org/officeDocument/2006/math" xmlns:v="urn:schemas-microsoft-com:vml" xmlns:wp14="http://schemas.microsoft.com/office/word/2010/wordprocessingDrawing" xmlns:wp="http://schemas.openxmlformats.org/drawingml/2006/wordprocessingDrawing" xmlns:w10="urn:schemas-microsoft-com:office:word" xmlns:w="http://schemas.openxmlformats.org/wordprocessingml/2006/main" xmlns:w14="http://schemas.microsoft.com/office/word/2010/wordml" xmlns:w15="http://schemas.microsoft.com/office/word/2012/wordml" xmlns:w16cex="http://schemas.microsoft.com/office/word/2018/wordml/cex" xmlns:w16cid="http://schemas.microsoft.com/office/word/2016/wordml/cid" xmlns:w16="http://schemas.microsoft.com/office/word/2018/wordml" xmlns:w16sdtdh="http://schemas.microsoft.com/office/word/2020/wordml/sdtdatahash" xmlns:w16se="http://schemas.microsoft.com/office/word/2015/wordml/symex" xmlns:wpg="http://schemas.microsoft.com/office/word/2010/wordprocessingGroup" xmlns:wpi="http://schemas.microsoft.com/office/word/2010/wordprocessingInk" xmlns:wne="http://schemas.microsoft.com/office/word/2006/wordml" xmlns:wps="http://schemas.microsoft.com/office/word/2010/wordprocessingShape" mc:Ignorable="w14 w15 w16se w16cid w16 w16cex w16sdtdh wp14">
+<w:document xmlns:wpc="http://schemas.microsoft.com/office/word/2010/wordprocessingCanvas" xmlns:cx="http://schemas.microsoft.com/office/drawing/2014/chartex" xmlns:cx1="http://schemas.microsoft.com/office/drawing/2015/9/8/chartex" xmlns:cx2="http://schemas.microsoft.com/office/drawing/2015/10/21/chartex" xmlns:cx3="http://schemas.microsoft.com/office/drawing/2016/5/9/chartex" xmlns:cx4="http://schemas.microsoft.com/office/drawing/2016/5/10/chartex" xmlns:cx5="http://schemas.microsoft.com/office/drawing/2016/5/11/chartex" xmlns:cx6="http://schemas.microsoft.com/office/drawing/2016/5/12/chartex" xmlns:cx7="http://schemas.microsoft.com/office/drawing/2016/5/13/chartex" xmlns:cx8="http://schemas.microsoft.com/office/drawing/2016/5/14/chartex" xmlns:mc="http://schemas.openxmlformats.org/markup-compatibility/2006" xmlns:aink="http://schemas.microsoft.com/office/drawing/2016/ink" xmlns:am3d="http://schemas.microsoft.com/office/drawing/2017/model3d" xmlns:o="urn:schemas-microsoft-com:office:office" xmlns:r="http://schemas.openxmlformats.org/officeDocument/2006/relationships" xmlns:m="http://schemas.openxmlformats.org/officeDocument/2006/math" xmlns:v="urn:schemas-microsoft-com:vml" xmlns:wp14="http://schemas.microsoft.com/office/word/2010/wordprocessingDrawing" xmlns:wp="http://schemas.openxmlformats.org/drawingml/2006/wordprocessingDrawing" xmlns:w10="urn:schemas-microsoft-com:office:word" xmlns:w="http://schemas.openxmlformats.org/wordprocessingml/2006/main" xmlns:w14="http://schemas.microsoft.com/office/word/2010/wordml" xmlns:w15="http://schemas.microsoft.com/office/word/2012/wordml" xmlns:w16cex="http://schemas.microsoft.com/office/word/2018/wordml/cex" xmlns:w16cid="http://schemas.microsoft.com/office/word/2016/wordml/cid" xmlns:w16="http://schemas.microsoft.com/office/word/2018/wordml" xmlns:w16sdtdh="http://schemas.microsoft.com/office/word/2020/wordml/sdtdatahash" xmlns:w16se="http://schemas.microsoft.com/office/word/2015/wordml/symex" xmlns:wpg="http://schemas.microsoft.com/office/word/2010/wordprocessingGroup" xmlns:wpi="http://schemas.microsoft.com/office/word/2010/wordprocessingInk" xmlns:wne="http://schemas.microsoft.com/office/word/2006/wordml" xmlns:wps="http://schemas.microsoft.com/office/word/2010/wordprocessingShape" mc:Ignorable="w14 w15 w16se w16cid w16 w16cex w16sdtdh wp14">
   <w:body>
     <w:p>
       <w:pPr>
@@ -742,6 +742,43 @@
     <w:p>
       <w:pPr>
         <w:rPr>
+          <w:lang w:val="en-GB"/>
+        </w:rPr>
+      </w:pPr>
+      <w:r>
+        <w:rPr>
+          <w:lang w:val="en-GB"/>
+        </w:rPr>
+        <w:t xml:space="preserve">Yuriko </w:t>
+      </w:r>
+      <w:proofErr w:type="spellStart"/>
+      <w:r>
+        <w:rPr>
+          <w:lang w:val="en-GB"/>
+        </w:rPr>
+        <w:t>Oshima</w:t>
+      </w:r>
+      <w:proofErr w:type="spellEnd"/>
+      <w:r>
+        <w:rPr>
+          <w:lang w:val="en-GB"/>
+        </w:rPr>
+        <w:t xml:space="preserve"> -&gt; </w:t>
+      </w:r>
+      <w:proofErr w:type="spellStart"/>
+      <w:proofErr w:type="gramStart"/>
+      <w:r>
+        <w:rPr>
+          <w:lang w:val="en-GB"/>
+        </w:rPr>
+        <w:t>alone,sad</w:t>
+      </w:r>
+      <w:proofErr w:type="spellEnd"/>
+      <w:proofErr w:type="gramEnd"/>
+    </w:p>
+    <w:p>
+      <w:pPr>
+        <w:rPr>
           <w:rFonts w:asciiTheme="majorHAnsi" w:eastAsiaTheme="majorEastAsia" w:hAnsiTheme="majorHAnsi" w:cstheme="majorBidi"/>
           <w:color w:val="2F5496" w:themeColor="accent1" w:themeShade="BF"/>
           <w:sz w:val="32"/>
@@ -1358,7 +1395,6 @@
         <w:t xml:space="preserve"> Building pro </w:t>
       </w:r>
       <w:proofErr w:type="spellStart"/>
-      <w:proofErr w:type="gramStart"/>
       <w:r>
         <w:rPr>
           <w:lang w:val="en-GB"/>
@@ -1366,7 +1402,6 @@
         <w:t>Woche</w:t>
       </w:r>
       <w:proofErr w:type="spellEnd"/>
-      <w:proofErr w:type="gramEnd"/>
     </w:p>
     <w:p>
       <w:pPr>
@@ -1914,6 +1949,21 @@
       </w:r>
       <w:r>
         <w:instrText xml:space="preserve"> INCLUDEPICTURE  "https://jirassic.heise.de/jira/images/icons/emoticons/check.png" \* MERGEFORMATINET </w:instrText>
+      </w:r>
+      <w:r>
+        <w:fldChar w:fldCharType="separate"/>
+      </w:r>
+      <w:r>
+        <w:fldChar w:fldCharType="begin"/>
+      </w:r>
+      <w:r>
+        <w:instrText xml:space="preserve"> </w:instrText>
+      </w:r>
+      <w:r>
+        <w:instrText>INCLUDEPICTURE  "https://jirassic.heise.de/jira/images/icons/emoticons/check.png" \* MERGEFORMATINET</w:instrText>
+      </w:r>
+      <w:r>
+        <w:instrText xml:space="preserve"> </w:instrText>
       </w:r>
       <w:r>
         <w:fldChar w:fldCharType="separate"/>
@@ -1939,10 +1989,13 @@
             <v:path o:extrusionok="f" gradientshapeok="t" o:connecttype="rect"/>
             <o:lock v:ext="edit" aspectratio="t"/>
           </v:shapetype>
-          <v:shape id="_x0000_i1035" type="#_x0000_t75" alt="" style="width:12.4pt;height:12.4pt">
+          <v:shape id="_x0000_i1025" type="#_x0000_t75" alt="" style="width:12.55pt;height:12.55pt">
             <v:imagedata r:id="rId5" r:href="rId6"/>
           </v:shape>
         </w:pict>
+      </w:r>
+      <w:r>
+        <w:fldChar w:fldCharType="end"/>
       </w:r>
       <w:r>
         <w:fldChar w:fldCharType="end"/>
@@ -1986,16 +2039,8 @@
         <w:rPr>
           <w:lang w:val="en-GB"/>
         </w:rPr>
-        <w:t xml:space="preserve"> </w:t>
-      </w:r>
-      <w:proofErr w:type="gramStart"/>
-      <w:r>
-        <w:rPr>
-          <w:lang w:val="en-GB"/>
-        </w:rPr>
-        <w:t>PATROL</w:t>
-      </w:r>
-      <w:proofErr w:type="gramEnd"/>
+        <w:t xml:space="preserve"> PATROL</w:t>
+      </w:r>
     </w:p>
     <w:p>
       <w:pPr>
@@ -2195,11 +2240,29 @@
         <w:fldChar w:fldCharType="separate"/>
       </w:r>
       <w:r>
+        <w:fldChar w:fldCharType="begin"/>
+      </w:r>
+      <w:r>
+        <w:instrText xml:space="preserve"> </w:instrText>
+      </w:r>
+      <w:r>
+        <w:instrText>INCLUDEPICTURE  "https://jirassic.heise.de/jira/images/icons/emoticons/check.png" \* MERGEFORMATINET</w:instrText>
+      </w:r>
+      <w:r>
+        <w:instrText xml:space="preserve"> </w:instrText>
+      </w:r>
+      <w:r>
+        <w:fldChar w:fldCharType="separate"/>
+      </w:r>
+      <w:r>
         <w:pict w14:anchorId="0A8CB936">
-          <v:shape id="_x0000_i1036" type="#_x0000_t75" alt="" style="width:12.4pt;height:12.4pt">
+          <v:shape id="_x0000_i1026" type="#_x0000_t75" alt="" style="width:12.55pt;height:12.55pt">
             <v:imagedata r:id="rId5" r:href="rId7"/>
           </v:shape>
         </w:pict>
+      </w:r>
+      <w:r>
+        <w:fldChar w:fldCharType="end"/>
       </w:r>
       <w:r>
         <w:fldChar w:fldCharType="end"/>
@@ -2231,21 +2294,7 @@
         <w:rPr>
           <w:lang w:val="en-GB"/>
         </w:rPr>
-        <w:t xml:space="preserve">Girl trips when helping </w:t>
-      </w:r>
-      <w:proofErr w:type="gramStart"/>
-      <w:r>
-        <w:rPr>
-          <w:lang w:val="en-GB"/>
-        </w:rPr>
-        <w:t>handing</w:t>
-      </w:r>
-      <w:proofErr w:type="gramEnd"/>
-      <w:r>
-        <w:rPr>
-          <w:lang w:val="en-GB"/>
-        </w:rPr>
-        <w:t xml:space="preserve"> out assignments</w:t>
+        <w:t>Girl trips when helping handing out assignments</w:t>
       </w:r>
     </w:p>
     <w:p>
@@ -3405,11 +3454,29 @@
         <w:fldChar w:fldCharType="separate"/>
       </w:r>
       <w:r>
+        <w:fldChar w:fldCharType="begin"/>
+      </w:r>
+      <w:r>
+        <w:instrText xml:space="preserve"> </w:instrText>
+      </w:r>
+      <w:r>
+        <w:instrText>INCLUDEPICTURE  "https://jirassic.heise.de/jira/images/icons/emoticons/check.png" \* MERGEFORMATINET</w:instrText>
+      </w:r>
+      <w:r>
+        <w:instrText xml:space="preserve"> </w:instrText>
+      </w:r>
+      <w:r>
+        <w:fldChar w:fldCharType="separate"/>
+      </w:r>
+      <w:r>
         <w:pict w14:anchorId="397105CF">
-          <v:shape id="_x0000_i1037" type="#_x0000_t75" alt="" style="width:12.4pt;height:12.4pt">
+          <v:shape id="_x0000_i1027" type="#_x0000_t75" alt="" style="width:12.55pt;height:12.55pt">
             <v:imagedata r:id="rId5" r:href="rId8"/>
           </v:shape>
         </w:pict>
+      </w:r>
+      <w:r>
+        <w:fldChar w:fldCharType="end"/>
       </w:r>
       <w:r>
         <w:fldChar w:fldCharType="end"/>
@@ -4044,8 +4111,26 @@
         <w:fldChar w:fldCharType="separate"/>
       </w:r>
       <w:r>
+        <w:fldChar w:fldCharType="begin"/>
+      </w:r>
+      <w:r>
+        <w:instrText xml:space="preserve"> </w:instrText>
+      </w:r>
+      <w:r>
+        <w:instrText>IN</w:instrText>
+      </w:r>
+      <w:r>
+        <w:instrText>CLUDEPICTURE  "https://jirassic.heise.de/jira/images/icons/emoticons/check.png" \* MERGEFORMATINET</w:instrText>
+      </w:r>
+      <w:r>
+        <w:instrText xml:space="preserve"> </w:instrText>
+      </w:r>
+      <w:r>
+        <w:fldChar w:fldCharType="separate"/>
+      </w:r>
+      <w:r>
         <w:pict w14:anchorId="7188B0A8">
-          <v:shape id="_x0000_i1038" type="#_x0000_t75" alt="" style="width:12.4pt;height:12.4pt">
+          <v:shape id="_x0000_i1028" type="#_x0000_t75" alt="" style="width:12.55pt;height:12.55pt">
             <v:imagedata r:id="rId5" r:href="rId9"/>
           </v:shape>
         </w:pict>
@@ -4066,6 +4151,9 @@
         <w:fldChar w:fldCharType="end"/>
       </w:r>
       <w:r>
+        <w:fldChar w:fldCharType="end"/>
+      </w:r>
+      <w:r>
         <w:rPr>
           <w:lang w:val="en-GB"/>
         </w:rPr>
@@ -4176,8 +4264,23 @@
         <w:fldChar w:fldCharType="separate"/>
       </w:r>
       <w:r>
+        <w:fldChar w:fldCharType="begin"/>
+      </w:r>
+      <w:r>
+        <w:instrText xml:space="preserve"> </w:instrText>
+      </w:r>
+      <w:r>
+        <w:instrText>INCLUDEPICTURE  "https://jirassic.heise.de/jira/images/icons/emoticons/check.png" \* MERGEFORMATINET</w:instrText>
+      </w:r>
+      <w:r>
+        <w:instrText xml:space="preserve"> </w:instrText>
+      </w:r>
+      <w:r>
+        <w:fldChar w:fldCharType="separate"/>
+      </w:r>
+      <w:r>
         <w:pict w14:anchorId="28FE76DC">
-          <v:shape id="_x0000_i1039" type="#_x0000_t75" alt="" style="width:12.4pt;height:12.4pt">
+          <v:shape id="_x0000_i1029" type="#_x0000_t75" alt="" style="width:12.55pt;height:12.55pt">
             <v:imagedata r:id="rId5" r:href="rId10"/>
           </v:shape>
         </w:pict>
@@ -4198,6 +4301,9 @@
         <w:fldChar w:fldCharType="end"/>
       </w:r>
       <w:r>
+        <w:fldChar w:fldCharType="end"/>
+      </w:r>
+      <w:r>
         <w:rPr>
           <w:lang w:val="en-GB"/>
         </w:rPr>
@@ -4300,8 +4406,26 @@
         <w:fldChar w:fldCharType="separate"/>
       </w:r>
       <w:r>
+        <w:fldChar w:fldCharType="begin"/>
+      </w:r>
+      <w:r>
+        <w:instrText xml:space="preserve"> </w:instrText>
+      </w:r>
+      <w:r>
+        <w:instrText>INCLUDEPICTURE  "https://jirassic.heise.de/jira/images/icons/emoticon</w:instrText>
+      </w:r>
+      <w:r>
+        <w:instrText>s/check.png" \* MERGEFORMATINET</w:instrText>
+      </w:r>
+      <w:r>
+        <w:instrText xml:space="preserve"> </w:instrText>
+      </w:r>
+      <w:r>
+        <w:fldChar w:fldCharType="separate"/>
+      </w:r>
+      <w:r>
         <w:pict w14:anchorId="76896B06">
-          <v:shape id="_x0000_i1040" type="#_x0000_t75" alt="" style="width:12.4pt;height:12.4pt">
+          <v:shape id="_x0000_i1030" type="#_x0000_t75" alt="" style="width:12.55pt;height:12.55pt">
             <v:imagedata r:id="rId5" r:href="rId11"/>
           </v:shape>
         </w:pict>
@@ -4322,6 +4446,9 @@
         <w:fldChar w:fldCharType="end"/>
       </w:r>
       <w:r>
+        <w:fldChar w:fldCharType="end"/>
+      </w:r>
+      <w:r>
         <w:rPr>
           <w:lang w:val="en-GB"/>
         </w:rPr>
@@ -4331,16 +4458,8 @@
         <w:rPr>
           <w:lang w:val="en-GB"/>
         </w:rPr>
-        <w:t xml:space="preserve">Two students waiting to see </w:t>
-      </w:r>
-      <w:proofErr w:type="gramStart"/>
-      <w:r>
-        <w:rPr>
-          <w:lang w:val="en-GB"/>
-        </w:rPr>
-        <w:t>teacher</w:t>
-      </w:r>
-      <w:proofErr w:type="gramEnd"/>
+        <w:t>Two students waiting to see teacher</w:t>
+      </w:r>
     </w:p>
     <w:p>
       <w:pPr>
@@ -4375,7 +4494,6 @@
         <w:rPr>
           <w:lang w:val="en-GB"/>
         </w:rPr>
-        <w:lastRenderedPageBreak/>
         <w:t>Ask why here</w:t>
       </w:r>
       <w:r>
@@ -4400,6 +4518,7 @@
         <w:rPr>
           <w:lang w:val="en-GB"/>
         </w:rPr>
+        <w:lastRenderedPageBreak/>
         <w:t xml:space="preserve">Tell about policy </w:t>
       </w:r>
       <w:r>
@@ -4823,8 +4942,26 @@
         <w:fldChar w:fldCharType="separate"/>
       </w:r>
       <w:r>
+        <w:fldChar w:fldCharType="begin"/>
+      </w:r>
+      <w:r>
+        <w:instrText xml:space="preserve"> </w:instrText>
+      </w:r>
+      <w:r>
+        <w:instrText>IN</w:instrText>
+      </w:r>
+      <w:r>
+        <w:instrText>CLUDEPICTURE  "https://jirassic.heise.de/jira/images/icons/emoticons/check.png" \* MERGEFORMATINET</w:instrText>
+      </w:r>
+      <w:r>
+        <w:instrText xml:space="preserve"> </w:instrText>
+      </w:r>
+      <w:r>
+        <w:fldChar w:fldCharType="separate"/>
+      </w:r>
+      <w:r>
         <w:pict w14:anchorId="54176E90">
-          <v:shape id="_x0000_i1042" type="#_x0000_t75" alt="" style="width:12.4pt;height:12.4pt">
+          <v:shape id="_x0000_i1031" type="#_x0000_t75" alt="" style="width:12.55pt;height:12.55pt">
             <v:imagedata r:id="rId5" r:href="rId12"/>
           </v:shape>
         </w:pict>
@@ -4845,6 +4982,9 @@
         <w:fldChar w:fldCharType="end"/>
       </w:r>
       <w:r>
+        <w:fldChar w:fldCharType="end"/>
+      </w:r>
+      <w:r>
         <w:rPr>
           <w:lang w:val="en-GB"/>
         </w:rPr>
@@ -4886,16 +5026,8 @@
         <w:rPr>
           <w:lang w:val="en-GB"/>
         </w:rPr>
-        <w:t xml:space="preserve">Two girls explore </w:t>
-      </w:r>
-      <w:proofErr w:type="gramStart"/>
-      <w:r>
-        <w:rPr>
-          <w:lang w:val="en-GB"/>
-        </w:rPr>
-        <w:t>themselves</w:t>
-      </w:r>
-      <w:proofErr w:type="gramEnd"/>
+        <w:t>Two girls explore themselves</w:t>
+      </w:r>
     </w:p>
     <w:p>
       <w:pPr>
@@ -5173,8 +5305,23 @@
         <w:fldChar w:fldCharType="separate"/>
       </w:r>
       <w:r>
+        <w:fldChar w:fldCharType="begin"/>
+      </w:r>
+      <w:r>
+        <w:instrText xml:space="preserve"> </w:instrText>
+      </w:r>
+      <w:r>
+        <w:instrText>INCLUDEPICTURE  "https://jirassic.heise.de/jira/images/icons/emoticons/check.png" \* MERGEFORMATINET</w:instrText>
+      </w:r>
+      <w:r>
+        <w:instrText xml:space="preserve"> </w:instrText>
+      </w:r>
+      <w:r>
+        <w:fldChar w:fldCharType="separate"/>
+      </w:r>
+      <w:r>
         <w:pict w14:anchorId="340A1CDB">
-          <v:shape id="_x0000_i1043" type="#_x0000_t75" alt="" style="width:12.4pt;height:12.4pt">
+          <v:shape id="_x0000_i1032" type="#_x0000_t75" alt="" style="width:12.55pt;height:12.55pt">
             <v:imagedata r:id="rId5" r:href="rId13"/>
           </v:shape>
         </w:pict>
@@ -5195,6 +5342,9 @@
         <w:fldChar w:fldCharType="end"/>
       </w:r>
       <w:r>
+        <w:fldChar w:fldCharType="end"/>
+      </w:r>
+      <w:r>
         <w:rPr>
           <w:lang w:val="en-GB"/>
         </w:rPr>
@@ -5292,16 +5442,8 @@
         <w:rPr>
           <w:lang w:val="en-GB"/>
         </w:rPr>
-        <w:t xml:space="preserve">Girl leaving </w:t>
-      </w:r>
-      <w:proofErr w:type="gramStart"/>
-      <w:r>
-        <w:rPr>
-          <w:lang w:val="en-GB"/>
-        </w:rPr>
-        <w:t>school</w:t>
-      </w:r>
-      <w:proofErr w:type="gramEnd"/>
+        <w:t>Girl leaving school</w:t>
+      </w:r>
     </w:p>
     <w:p>
       <w:pPr>
@@ -5358,32 +5500,52 @@
         <w:rPr>
           <w:lang w:val="en-GB"/>
         </w:rPr>
+        <w:t>Girl looks at you while drinking (</w:t>
+      </w:r>
+      <w:r>
+        <w:rPr>
+          <w:lang w:val="en-GB"/>
+        </w:rPr>
+        <w:t>Charm</w:t>
+      </w:r>
+      <w:r>
+        <w:rPr>
+          <w:lang w:val="en-GB"/>
+        </w:rPr>
+        <w:t xml:space="preserve"> +0.1, </w:t>
+      </w:r>
+      <w:r>
+        <w:rPr>
+          <w:lang w:val="en-GB"/>
+        </w:rPr>
+        <w:t>Happiness</w:t>
+      </w:r>
+      <w:r>
+        <w:rPr>
+          <w:lang w:val="en-GB"/>
+        </w:rPr>
+        <w:t xml:space="preserve"> +0.1, Athletics +0.2, Reputation +0.1)</w:t>
+      </w:r>
+    </w:p>
+    <w:p>
+      <w:pPr>
+        <w:ind w:left="360"/>
+        <w:rPr>
+          <w:lang w:val="en-GB"/>
+        </w:rPr>
+      </w:pPr>
+      <w:r>
+        <w:rPr>
+          <w:lang w:val="en-GB"/>
+        </w:rPr>
         <w:lastRenderedPageBreak/>
-        <w:t>Girl looks at you while drinking (</w:t>
-      </w:r>
-      <w:r>
-        <w:rPr>
-          <w:lang w:val="en-GB"/>
-        </w:rPr>
-        <w:t>Charm</w:t>
-      </w:r>
-      <w:r>
-        <w:rPr>
-          <w:lang w:val="en-GB"/>
-        </w:rPr>
-        <w:t xml:space="preserve"> +0.1, </w:t>
-      </w:r>
-      <w:r>
-        <w:rPr>
-          <w:lang w:val="en-GB"/>
-        </w:rPr>
-        <w:t>Happiness</w:t>
-      </w:r>
-      <w:r>
-        <w:rPr>
-          <w:lang w:val="en-GB"/>
-        </w:rPr>
-        <w:t xml:space="preserve"> +0.1, Athletics +0.2, Reputation +0.1)</w:t>
+        <w:t>Girl twisted ankle, Other</w:t>
+      </w:r>
+      <w:r>
+        <w:rPr>
+          <w:lang w:val="en-GB"/>
+        </w:rPr>
+        <w:t xml:space="preserve"> carrying her (rainy)</w:t>
       </w:r>
     </w:p>
     <w:p>
@@ -5394,26 +5556,6 @@
         </w:rPr>
       </w:pPr>
       <w:r>
-        <w:rPr>
-          <w:lang w:val="en-GB"/>
-        </w:rPr>
-        <w:t>Girl twisted ankle, Other</w:t>
-      </w:r>
-      <w:r>
-        <w:rPr>
-          <w:lang w:val="en-GB"/>
-        </w:rPr>
-        <w:t xml:space="preserve"> carrying her (rainy)</w:t>
-      </w:r>
-    </w:p>
-    <w:p>
-      <w:pPr>
-        <w:ind w:left="360"/>
-        <w:rPr>
-          <w:lang w:val="en-GB"/>
-        </w:rPr>
-      </w:pPr>
-      <w:r>
         <w:fldChar w:fldCharType="begin"/>
       </w:r>
       <w:r>
@@ -5474,8 +5616,23 @@
         <w:fldChar w:fldCharType="separate"/>
       </w:r>
       <w:r>
+        <w:fldChar w:fldCharType="begin"/>
+      </w:r>
+      <w:r>
+        <w:instrText xml:space="preserve"> </w:instrText>
+      </w:r>
+      <w:r>
+        <w:instrText>INCLUDEPICTURE  "https://jirassic.heise.de/jira/images/icons/emoticons/check.png" \* MERGEFORMATINET</w:instrText>
+      </w:r>
+      <w:r>
+        <w:instrText xml:space="preserve"> </w:instrText>
+      </w:r>
+      <w:r>
+        <w:fldChar w:fldCharType="separate"/>
+      </w:r>
+      <w:r>
         <w:pict w14:anchorId="034A7CE7">
-          <v:shape id="_x0000_i1041" type="#_x0000_t75" alt="" style="width:12.4pt;height:12.4pt">
+          <v:shape id="_x0000_i1033" type="#_x0000_t75" alt="" style="width:12.55pt;height:12.55pt">
             <v:imagedata r:id="rId5" r:href="rId14"/>
           </v:shape>
         </w:pict>
@@ -5496,27 +5653,30 @@
         <w:fldChar w:fldCharType="end"/>
       </w:r>
       <w:r>
+        <w:fldChar w:fldCharType="end"/>
+      </w:r>
+      <w:r>
         <w:t xml:space="preserve"> </w:t>
       </w:r>
       <w:r>
         <w:rPr>
           <w:lang w:val="en-GB"/>
         </w:rPr>
-        <w:t xml:space="preserve">Wind blows up girls </w:t>
+        <w:t xml:space="preserve">Wind blows up </w:t>
       </w:r>
       <w:proofErr w:type="gramStart"/>
       <w:r>
         <w:rPr>
           <w:lang w:val="en-GB"/>
         </w:rPr>
-        <w:t>skirt</w:t>
+        <w:t>girls</w:t>
       </w:r>
       <w:proofErr w:type="gramEnd"/>
       <w:r>
         <w:rPr>
           <w:lang w:val="en-GB"/>
         </w:rPr>
-        <w:t xml:space="preserve"> </w:t>
+        <w:t xml:space="preserve"> skirt </w:t>
       </w:r>
     </w:p>
     <w:p>
@@ -5562,16 +5722,8 @@
         <w:rPr>
           <w:lang w:val="en-GB"/>
         </w:rPr>
-        <w:t xml:space="preserve">Look </w:t>
-      </w:r>
-      <w:proofErr w:type="gramStart"/>
-      <w:r>
-        <w:rPr>
-          <w:lang w:val="en-GB"/>
-        </w:rPr>
-        <w:t>away</w:t>
-      </w:r>
-      <w:proofErr w:type="gramEnd"/>
+        <w:t>Look away</w:t>
+      </w:r>
     </w:p>
     <w:p>
       <w:pPr>
@@ -5584,16 +5736,8 @@
         <w:rPr>
           <w:lang w:val="en-GB"/>
         </w:rPr>
-        <w:t xml:space="preserve">Girl fell into </w:t>
-      </w:r>
-      <w:proofErr w:type="gramStart"/>
-      <w:r>
-        <w:rPr>
-          <w:lang w:val="en-GB"/>
-        </w:rPr>
-        <w:t>pond</w:t>
-      </w:r>
-      <w:proofErr w:type="gramEnd"/>
+        <w:t>Girl fell into pond</w:t>
+      </w:r>
     </w:p>
     <w:p>
       <w:pPr>
@@ -5682,21 +5826,7 @@
         <w:rPr>
           <w:lang w:val="en-GB"/>
         </w:rPr>
-        <w:t xml:space="preserve">You walk past girl, </w:t>
-      </w:r>
-      <w:proofErr w:type="gramStart"/>
-      <w:r>
-        <w:rPr>
-          <w:lang w:val="en-GB"/>
-        </w:rPr>
-        <w:t>trip</w:t>
-      </w:r>
-      <w:proofErr w:type="gramEnd"/>
-      <w:r>
-        <w:rPr>
-          <w:lang w:val="en-GB"/>
-        </w:rPr>
-        <w:t xml:space="preserve"> and accidentally pull down her skirt</w:t>
+        <w:t>You walk past girl, trip and accidentally pull down her skirt</w:t>
       </w:r>
       <w:r>
         <w:rPr>
@@ -6003,7 +6133,6 @@
         <w:t xml:space="preserve">, clothes become </w:t>
       </w:r>
       <w:proofErr w:type="spellStart"/>
-      <w:proofErr w:type="gramStart"/>
       <w:r>
         <w:rPr>
           <w:lang w:val="en-GB"/>
@@ -6011,7 +6140,6 @@
         <w:t>seethrough</w:t>
       </w:r>
       <w:proofErr w:type="spellEnd"/>
-      <w:proofErr w:type="gramEnd"/>
     </w:p>
     <w:p>
       <w:pPr>
@@ -6146,7 +6274,6 @@
         <w:rPr>
           <w:lang w:val="en-GB"/>
         </w:rPr>
-        <w:lastRenderedPageBreak/>
         <w:t>Girl bends over -&gt; exposes underwear (</w:t>
       </w:r>
       <w:r>
@@ -6222,16 +6349,8 @@
         <w:rPr>
           <w:lang w:val="en-GB"/>
         </w:rPr>
-        <w:t xml:space="preserve">A student tripped and </w:t>
-      </w:r>
-      <w:proofErr w:type="gramStart"/>
-      <w:r>
-        <w:rPr>
-          <w:lang w:val="en-GB"/>
-        </w:rPr>
-        <w:t>fell down</w:t>
-      </w:r>
-      <w:proofErr w:type="gramEnd"/>
+        <w:t>A student tripped and fell down</w:t>
+      </w:r>
       <w:r>
         <w:rPr>
           <w:lang w:val="en-GB"/>
@@ -6363,6 +6482,7 @@
             <w14:uncheckedState w14:val="2610" w14:font="MS Gothic"/>
           </w14:checkbox>
         </w:sdtPr>
+        <w:sdtEndPr/>
         <w:sdtContent>
           <w:r>
             <w:rPr>
@@ -6386,6 +6506,7 @@
             <w14:uncheckedState w14:val="2610" w14:font="MS Gothic"/>
           </w14:checkbox>
         </w:sdtPr>
+        <w:sdtEndPr/>
         <w:sdtContent>
           <w:r>
             <w:rPr>
@@ -6433,6 +6554,7 @@
             <w14:uncheckedState w14:val="2610" w14:font="MS Gothic"/>
           </w14:checkbox>
         </w:sdtPr>
+        <w:sdtEndPr/>
         <w:sdtContent>
           <w:r>
             <w:rPr>
@@ -6456,6 +6578,7 @@
             <w14:uncheckedState w14:val="2610" w14:font="MS Gothic"/>
           </w14:checkbox>
         </w:sdtPr>
+        <w:sdtEndPr/>
         <w:sdtContent>
           <w:r>
             <w:rPr>
@@ -6509,6 +6632,7 @@
             <w14:uncheckedState w14:val="2610" w14:font="MS Gothic"/>
           </w14:checkbox>
         </w:sdtPr>
+        <w:sdtEndPr/>
         <w:sdtContent>
           <w:r>
             <w:rPr>
@@ -6532,6 +6656,7 @@
             <w14:uncheckedState w14:val="2610" w14:font="MS Gothic"/>
           </w14:checkbox>
         </w:sdtPr>
+        <w:sdtEndPr/>
         <w:sdtContent>
           <w:r>
             <w:rPr>
@@ -6585,6 +6710,7 @@
             <w14:uncheckedState w14:val="2610" w14:font="MS Gothic"/>
           </w14:checkbox>
         </w:sdtPr>
+        <w:sdtEndPr/>
         <w:sdtContent>
           <w:r>
             <w:rPr>
@@ -6608,6 +6734,7 @@
             <w14:uncheckedState w14:val="2610" w14:font="MS Gothic"/>
           </w14:checkbox>
         </w:sdtPr>
+        <w:sdtEndPr/>
         <w:sdtContent>
           <w:r>
             <w:rPr>
@@ -6655,6 +6782,7 @@
             <w14:uncheckedState w14:val="2610" w14:font="MS Gothic"/>
           </w14:checkbox>
         </w:sdtPr>
+        <w:sdtEndPr/>
         <w:sdtContent>
           <w:r>
             <w:rPr>
@@ -6678,6 +6806,7 @@
             <w14:uncheckedState w14:val="2610" w14:font="MS Gothic"/>
           </w14:checkbox>
         </w:sdtPr>
+        <w:sdtEndPr/>
         <w:sdtContent>
           <w:r>
             <w:rPr>
@@ -6725,6 +6854,7 @@
             <w14:uncheckedState w14:val="2610" w14:font="MS Gothic"/>
           </w14:checkbox>
         </w:sdtPr>
+        <w:sdtEndPr/>
         <w:sdtContent>
           <w:r>
             <w:rPr>
@@ -6748,6 +6878,7 @@
             <w14:uncheckedState w14:val="2610" w14:font="MS Gothic"/>
           </w14:checkbox>
         </w:sdtPr>
+        <w:sdtEndPr/>
         <w:sdtContent>
           <w:r>
             <w:rPr>
@@ -6845,6 +6976,7 @@
             <w14:uncheckedState w14:val="2610" w14:font="MS Gothic"/>
           </w14:checkbox>
         </w:sdtPr>
+        <w:sdtEndPr/>
         <w:sdtContent>
           <w:r>
             <w:rPr>
@@ -6868,6 +7000,7 @@
             <w14:uncheckedState w14:val="2610" w14:font="MS Gothic"/>
           </w14:checkbox>
         </w:sdtPr>
+        <w:sdtEndPr/>
         <w:sdtContent>
           <w:r>
             <w:rPr>
@@ -6939,6 +7072,7 @@
             <w14:uncheckedState w14:val="2610" w14:font="MS Gothic"/>
           </w14:checkbox>
         </w:sdtPr>
+        <w:sdtEndPr/>
         <w:sdtContent>
           <w:r>
             <w:rPr>
@@ -6962,6 +7096,7 @@
             <w14:uncheckedState w14:val="2610" w14:font="MS Gothic"/>
           </w14:checkbox>
         </w:sdtPr>
+        <w:sdtEndPr/>
         <w:sdtContent>
           <w:r>
             <w:rPr>
@@ -7027,6 +7162,7 @@
             <w14:uncheckedState w14:val="2610" w14:font="MS Gothic"/>
           </w14:checkbox>
         </w:sdtPr>
+        <w:sdtEndPr/>
         <w:sdtContent>
           <w:r>
             <w:rPr>
@@ -7050,6 +7186,7 @@
             <w14:uncheckedState w14:val="2610" w14:font="MS Gothic"/>
           </w14:checkbox>
         </w:sdtPr>
+        <w:sdtEndPr/>
         <w:sdtContent>
           <w:r>
             <w:rPr>
@@ -7103,6 +7240,7 @@
             <w14:uncheckedState w14:val="2610" w14:font="MS Gothic"/>
           </w14:checkbox>
         </w:sdtPr>
+        <w:sdtEndPr/>
         <w:sdtContent>
           <w:r>
             <w:rPr>
@@ -7126,6 +7264,7 @@
             <w14:uncheckedState w14:val="2610" w14:font="MS Gothic"/>
           </w14:checkbox>
         </w:sdtPr>
+        <w:sdtEndPr/>
         <w:sdtContent>
           <w:r>
             <w:rPr>
@@ -7191,6 +7330,7 @@
             <w14:uncheckedState w14:val="2610" w14:font="MS Gothic"/>
           </w14:checkbox>
         </w:sdtPr>
+        <w:sdtEndPr/>
         <w:sdtContent>
           <w:r>
             <w:rPr>
@@ -7214,6 +7354,7 @@
             <w14:uncheckedState w14:val="2610" w14:font="MS Gothic"/>
           </w14:checkbox>
         </w:sdtPr>
+        <w:sdtEndPr/>
         <w:sdtContent>
           <w:r>
             <w:rPr>
@@ -7297,6 +7438,7 @@
             <w14:uncheckedState w14:val="2610" w14:font="MS Gothic"/>
           </w14:checkbox>
         </w:sdtPr>
+        <w:sdtEndPr/>
         <w:sdtContent>
           <w:r>
             <w:rPr>
@@ -7320,6 +7462,7 @@
             <w14:uncheckedState w14:val="2610" w14:font="MS Gothic"/>
           </w14:checkbox>
         </w:sdtPr>
+        <w:sdtEndPr/>
         <w:sdtContent>
           <w:r>
             <w:rPr>
@@ -7391,6 +7534,7 @@
             <w14:uncheckedState w14:val="2610" w14:font="MS Gothic"/>
           </w14:checkbox>
         </w:sdtPr>
+        <w:sdtEndPr/>
         <w:sdtContent>
           <w:r>
             <w:rPr>
@@ -7414,6 +7558,7 @@
             <w14:uncheckedState w14:val="2610" w14:font="MS Gothic"/>
           </w14:checkbox>
         </w:sdtPr>
+        <w:sdtEndPr/>
         <w:sdtContent>
           <w:r>
             <w:rPr>
@@ -7479,6 +7624,7 @@
             <w14:uncheckedState w14:val="2610" w14:font="MS Gothic"/>
           </w14:checkbox>
         </w:sdtPr>
+        <w:sdtEndPr/>
         <w:sdtContent>
           <w:r>
             <w:rPr>
@@ -7502,6 +7648,7 @@
             <w14:uncheckedState w14:val="2610" w14:font="MS Gothic"/>
           </w14:checkbox>
         </w:sdtPr>
+        <w:sdtEndPr/>
         <w:sdtContent>
           <w:r>
             <w:rPr>
@@ -7549,6 +7696,7 @@
             <w14:uncheckedState w14:val="2610" w14:font="MS Gothic"/>
           </w14:checkbox>
         </w:sdtPr>
+        <w:sdtEndPr/>
         <w:sdtContent>
           <w:r>
             <w:rPr>
@@ -7572,6 +7720,7 @@
             <w14:uncheckedState w14:val="2610" w14:font="MS Gothic"/>
           </w14:checkbox>
         </w:sdtPr>
+        <w:sdtEndPr/>
         <w:sdtContent>
           <w:r>
             <w:rPr>
@@ -7637,6 +7786,7 @@
             <w14:uncheckedState w14:val="2610" w14:font="MS Gothic"/>
           </w14:checkbox>
         </w:sdtPr>
+        <w:sdtEndPr/>
         <w:sdtContent>
           <w:r>
             <w:rPr>
@@ -7660,6 +7810,7 @@
             <w14:uncheckedState w14:val="2610" w14:font="MS Gothic"/>
           </w14:checkbox>
         </w:sdtPr>
+        <w:sdtEndPr/>
         <w:sdtContent>
           <w:r>
             <w:rPr>
@@ -7725,6 +7876,7 @@
             <w14:uncheckedState w14:val="2610" w14:font="MS Gothic"/>
           </w14:checkbox>
         </w:sdtPr>
+        <w:sdtEndPr/>
         <w:sdtContent>
           <w:r>
             <w:rPr>
@@ -7748,6 +7900,7 @@
             <w14:uncheckedState w14:val="2610" w14:font="MS Gothic"/>
           </w14:checkbox>
         </w:sdtPr>
+        <w:sdtEndPr/>
         <w:sdtContent>
           <w:r>
             <w:rPr>
@@ -7789,6 +7942,7 @@
             <w14:uncheckedState w14:val="2610" w14:font="MS Gothic"/>
           </w14:checkbox>
         </w:sdtPr>
+        <w:sdtEndPr/>
         <w:sdtContent>
           <w:r>
             <w:rPr>
@@ -7812,6 +7966,7 @@
             <w14:uncheckedState w14:val="2610" w14:font="MS Gothic"/>
           </w14:checkbox>
         </w:sdtPr>
+        <w:sdtEndPr/>
         <w:sdtContent>
           <w:r>
             <w:rPr>
@@ -7877,6 +8032,7 @@
             <w14:uncheckedState w14:val="2610" w14:font="MS Gothic"/>
           </w14:checkbox>
         </w:sdtPr>
+        <w:sdtEndPr/>
         <w:sdtContent>
           <w:r>
             <w:rPr>
@@ -7900,6 +8056,7 @@
             <w14:uncheckedState w14:val="2610" w14:font="MS Gothic"/>
           </w14:checkbox>
         </w:sdtPr>
+        <w:sdtEndPr/>
         <w:sdtContent>
           <w:r>
             <w:rPr>
@@ -7971,6 +8128,7 @@
             <w14:uncheckedState w14:val="2610" w14:font="MS Gothic"/>
           </w14:checkbox>
         </w:sdtPr>
+        <w:sdtEndPr/>
         <w:sdtContent>
           <w:r>
             <w:rPr>
@@ -7994,6 +8152,7 @@
             <w14:uncheckedState w14:val="2610" w14:font="MS Gothic"/>
           </w14:checkbox>
         </w:sdtPr>
+        <w:sdtEndPr/>
         <w:sdtContent>
           <w:r>
             <w:rPr>
@@ -8065,6 +8224,7 @@
             <w14:uncheckedState w14:val="2610" w14:font="MS Gothic"/>
           </w14:checkbox>
         </w:sdtPr>
+        <w:sdtEndPr/>
         <w:sdtContent>
           <w:r>
             <w:rPr>
@@ -8088,6 +8248,7 @@
             <w14:uncheckedState w14:val="2610" w14:font="MS Gothic"/>
           </w14:checkbox>
         </w:sdtPr>
+        <w:sdtEndPr/>
         <w:sdtContent>
           <w:r>
             <w:rPr>
@@ -8159,6 +8320,7 @@
             <w14:uncheckedState w14:val="2610" w14:font="MS Gothic"/>
           </w14:checkbox>
         </w:sdtPr>
+        <w:sdtEndPr/>
         <w:sdtContent>
           <w:r>
             <w:rPr>
@@ -8182,6 +8344,7 @@
             <w14:uncheckedState w14:val="2610" w14:font="MS Gothic"/>
           </w14:checkbox>
         </w:sdtPr>
+        <w:sdtEndPr/>
         <w:sdtContent>
           <w:r>
             <w:rPr>
@@ -8259,6 +8422,7 @@
             <w14:uncheckedState w14:val="2610" w14:font="MS Gothic"/>
           </w14:checkbox>
         </w:sdtPr>
+        <w:sdtEndPr/>
         <w:sdtContent>
           <w:r>
             <w:rPr>
@@ -8282,6 +8446,7 @@
             <w14:uncheckedState w14:val="2610" w14:font="MS Gothic"/>
           </w14:checkbox>
         </w:sdtPr>
+        <w:sdtEndPr/>
         <w:sdtContent>
           <w:r>
             <w:rPr>
@@ -8347,6 +8512,7 @@
             <w14:uncheckedState w14:val="2610" w14:font="MS Gothic"/>
           </w14:checkbox>
         </w:sdtPr>
+        <w:sdtEndPr/>
         <w:sdtContent>
           <w:r>
             <w:rPr>
@@ -8370,6 +8536,7 @@
             <w14:uncheckedState w14:val="2610" w14:font="MS Gothic"/>
           </w14:checkbox>
         </w:sdtPr>
+        <w:sdtEndPr/>
         <w:sdtContent>
           <w:r>
             <w:rPr>
@@ -8459,6 +8626,7 @@
             <w14:uncheckedState w14:val="2610" w14:font="MS Gothic"/>
           </w14:checkbox>
         </w:sdtPr>
+        <w:sdtEndPr/>
         <w:sdtContent>
           <w:r>
             <w:rPr>
@@ -8482,6 +8650,7 @@
             <w14:uncheckedState w14:val="2610" w14:font="MS Gothic"/>
           </w14:checkbox>
         </w:sdtPr>
+        <w:sdtEndPr/>
         <w:sdtContent>
           <w:r>
             <w:rPr>
@@ -8529,6 +8698,7 @@
             <w14:uncheckedState w14:val="2610" w14:font="MS Gothic"/>
           </w14:checkbox>
         </w:sdtPr>
+        <w:sdtEndPr/>
         <w:sdtContent>
           <w:r>
             <w:rPr>
@@ -8552,6 +8722,7 @@
             <w14:uncheckedState w14:val="2610" w14:font="MS Gothic"/>
           </w14:checkbox>
         </w:sdtPr>
+        <w:sdtEndPr/>
         <w:sdtContent>
           <w:r>
             <w:rPr>
@@ -8599,6 +8770,7 @@
             <w14:uncheckedState w14:val="2610" w14:font="MS Gothic"/>
           </w14:checkbox>
         </w:sdtPr>
+        <w:sdtEndPr/>
         <w:sdtContent>
           <w:r>
             <w:rPr>
@@ -8622,6 +8794,7 @@
             <w14:uncheckedState w14:val="2610" w14:font="MS Gothic"/>
           </w14:checkbox>
         </w:sdtPr>
+        <w:sdtEndPr/>
         <w:sdtContent>
           <w:r>
             <w:rPr>
@@ -8693,6 +8866,7 @@
             <w14:uncheckedState w14:val="2610" w14:font="MS Gothic"/>
           </w14:checkbox>
         </w:sdtPr>
+        <w:sdtEndPr/>
         <w:sdtContent>
           <w:r>
             <w:rPr>
@@ -8716,6 +8890,7 @@
             <w14:uncheckedState w14:val="2610" w14:font="MS Gothic"/>
           </w14:checkbox>
         </w:sdtPr>
+        <w:sdtEndPr/>
         <w:sdtContent>
           <w:r>
             <w:rPr>
@@ -8763,6 +8938,7 @@
             <w14:uncheckedState w14:val="2610" w14:font="MS Gothic"/>
           </w14:checkbox>
         </w:sdtPr>
+        <w:sdtEndPr/>
         <w:sdtContent>
           <w:r>
             <w:rPr>
@@ -8786,6 +8962,7 @@
             <w14:uncheckedState w14:val="2610" w14:font="MS Gothic"/>
           </w14:checkbox>
         </w:sdtPr>
+        <w:sdtEndPr/>
         <w:sdtContent>
           <w:r>
             <w:rPr>
@@ -8851,6 +9028,7 @@
             <w14:uncheckedState w14:val="2610" w14:font="MS Gothic"/>
           </w14:checkbox>
         </w:sdtPr>
+        <w:sdtEndPr/>
         <w:sdtContent>
           <w:r>
             <w:rPr>
@@ -8874,6 +9052,7 @@
             <w14:uncheckedState w14:val="2610" w14:font="MS Gothic"/>
           </w14:checkbox>
         </w:sdtPr>
+        <w:sdtEndPr/>
         <w:sdtContent>
           <w:r>
             <w:rPr>
@@ -8957,6 +9136,7 @@
             <w14:uncheckedState w14:val="2610" w14:font="MS Gothic"/>
           </w14:checkbox>
         </w:sdtPr>
+        <w:sdtEndPr/>
         <w:sdtContent>
           <w:r>
             <w:rPr>
@@ -8980,6 +9160,7 @@
             <w14:uncheckedState w14:val="2610" w14:font="MS Gothic"/>
           </w14:checkbox>
         </w:sdtPr>
+        <w:sdtEndPr/>
         <w:sdtContent>
           <w:r>
             <w:rPr>
@@ -9045,6 +9226,7 @@
             <w14:uncheckedState w14:val="2610" w14:font="MS Gothic"/>
           </w14:checkbox>
         </w:sdtPr>
+        <w:sdtEndPr/>
         <w:sdtContent>
           <w:r>
             <w:rPr>
@@ -9116,6 +9298,7 @@
             <w14:uncheckedState w14:val="2610" w14:font="MS Gothic"/>
           </w14:checkbox>
         </w:sdtPr>
+        <w:sdtEndPr/>
         <w:sdtContent>
           <w:r>
             <w:rPr>
@@ -9163,6 +9346,7 @@
             <w14:uncheckedState w14:val="2610" w14:font="MS Gothic"/>
           </w14:checkbox>
         </w:sdtPr>
+        <w:sdtEndPr/>
         <w:sdtContent>
           <w:r>
             <w:rPr>
@@ -9282,6 +9466,7 @@
             <w14:uncheckedState w14:val="2610" w14:font="MS Gothic"/>
           </w14:checkbox>
         </w:sdtPr>
+        <w:sdtEndPr/>
         <w:sdtContent>
           <w:r>
             <w:rPr>
@@ -9305,6 +9490,7 @@
             <w14:uncheckedState w14:val="2610" w14:font="MS Gothic"/>
           </w14:checkbox>
         </w:sdtPr>
+        <w:sdtEndPr/>
         <w:sdtContent>
           <w:r>
             <w:rPr>
@@ -9352,6 +9538,7 @@
             <w14:uncheckedState w14:val="2610" w14:font="MS Gothic"/>
           </w14:checkbox>
         </w:sdtPr>
+        <w:sdtEndPr/>
         <w:sdtContent>
           <w:r>
             <w:rPr>
@@ -9375,6 +9562,7 @@
             <w14:uncheckedState w14:val="2610" w14:font="MS Gothic"/>
           </w14:checkbox>
         </w:sdtPr>
+        <w:sdtEndPr/>
         <w:sdtContent>
           <w:r>
             <w:rPr>
@@ -9430,6 +9618,7 @@
             <w14:uncheckedState w14:val="2610" w14:font="MS Gothic"/>
           </w14:checkbox>
         </w:sdtPr>
+        <w:sdtEndPr/>
         <w:sdtContent>
           <w:r>
             <w:rPr>
@@ -9453,6 +9642,7 @@
             <w14:uncheckedState w14:val="2610" w14:font="MS Gothic"/>
           </w14:checkbox>
         </w:sdtPr>
+        <w:sdtEndPr/>
         <w:sdtContent>
           <w:r>
             <w:rPr>
@@ -9500,6 +9690,7 @@
             <w14:uncheckedState w14:val="2610" w14:font="MS Gothic"/>
           </w14:checkbox>
         </w:sdtPr>
+        <w:sdtEndPr/>
         <w:sdtContent>
           <w:r>
             <w:rPr>
@@ -9523,6 +9714,7 @@
             <w14:uncheckedState w14:val="2610" w14:font="MS Gothic"/>
           </w14:checkbox>
         </w:sdtPr>
+        <w:sdtEndPr/>
         <w:sdtContent>
           <w:r>
             <w:rPr>
@@ -9570,6 +9762,7 @@
             <w14:uncheckedState w14:val="2610" w14:font="MS Gothic"/>
           </w14:checkbox>
         </w:sdtPr>
+        <w:sdtEndPr/>
         <w:sdtContent>
           <w:r>
             <w:rPr>
@@ -9593,6 +9786,7 @@
             <w14:uncheckedState w14:val="2610" w14:font="MS Gothic"/>
           </w14:checkbox>
         </w:sdtPr>
+        <w:sdtEndPr/>
         <w:sdtContent>
           <w:r>
             <w:rPr>
@@ -9652,6 +9846,7 @@
             <w14:uncheckedState w14:val="2610" w14:font="MS Gothic"/>
           </w14:checkbox>
         </w:sdtPr>
+        <w:sdtEndPr/>
         <w:sdtContent>
           <w:r>
             <w:rPr>
@@ -9675,6 +9870,7 @@
             <w14:uncheckedState w14:val="2610" w14:font="MS Gothic"/>
           </w14:checkbox>
         </w:sdtPr>
+        <w:sdtEndPr/>
         <w:sdtContent>
           <w:r>
             <w:rPr>
@@ -9746,6 +9942,7 @@
             <w14:uncheckedState w14:val="2610" w14:font="MS Gothic"/>
           </w14:checkbox>
         </w:sdtPr>
+        <w:sdtEndPr/>
         <w:sdtContent>
           <w:r>
             <w:rPr>
@@ -9769,6 +9966,7 @@
             <w14:uncheckedState w14:val="2610" w14:font="MS Gothic"/>
           </w14:checkbox>
         </w:sdtPr>
+        <w:sdtEndPr/>
         <w:sdtContent>
           <w:r>
             <w:rPr>
@@ -9816,6 +10014,7 @@
             <w14:uncheckedState w14:val="2610" w14:font="MS Gothic"/>
           </w14:checkbox>
         </w:sdtPr>
+        <w:sdtEndPr/>
         <w:sdtContent>
           <w:r>
             <w:rPr>
@@ -9839,6 +10038,7 @@
             <w14:uncheckedState w14:val="2610" w14:font="MS Gothic"/>
           </w14:checkbox>
         </w:sdtPr>
+        <w:sdtEndPr/>
         <w:sdtContent>
           <w:r>
             <w:rPr>
@@ -9896,6 +10096,7 @@
             <w14:uncheckedState w14:val="2610" w14:font="MS Gothic"/>
           </w14:checkbox>
         </w:sdtPr>
+        <w:sdtEndPr/>
         <w:sdtContent>
           <w:r>
             <w:rPr>
@@ -9919,6 +10120,7 @@
             <w14:uncheckedState w14:val="2610" w14:font="MS Gothic"/>
           </w14:checkbox>
         </w:sdtPr>
+        <w:sdtEndPr/>
         <w:sdtContent>
           <w:r>
             <w:rPr>
@@ -9966,6 +10168,7 @@
             <w14:uncheckedState w14:val="2610" w14:font="MS Gothic"/>
           </w14:checkbox>
         </w:sdtPr>
+        <w:sdtEndPr/>
         <w:sdtContent>
           <w:r>
             <w:rPr>
@@ -9989,6 +10192,7 @@
             <w14:uncheckedState w14:val="2610" w14:font="MS Gothic"/>
           </w14:checkbox>
         </w:sdtPr>
+        <w:sdtEndPr/>
         <w:sdtContent>
           <w:r>
             <w:rPr>
@@ -10036,6 +10240,7 @@
             <w14:uncheckedState w14:val="2610" w14:font="MS Gothic"/>
           </w14:checkbox>
         </w:sdtPr>
+        <w:sdtEndPr/>
         <w:sdtContent>
           <w:r>
             <w:rPr>
@@ -10059,6 +10264,7 @@
             <w14:uncheckedState w14:val="2610" w14:font="MS Gothic"/>
           </w14:checkbox>
         </w:sdtPr>
+        <w:sdtEndPr/>
         <w:sdtContent>
           <w:r>
             <w:rPr>
@@ -10124,6 +10330,7 @@
             <w14:uncheckedState w14:val="2610" w14:font="MS Gothic"/>
           </w14:checkbox>
         </w:sdtPr>
+        <w:sdtEndPr/>
         <w:sdtContent>
           <w:r>
             <w:rPr>
@@ -10147,6 +10354,7 @@
             <w14:uncheckedState w14:val="2610" w14:font="MS Gothic"/>
           </w14:checkbox>
         </w:sdtPr>
+        <w:sdtEndPr/>
         <w:sdtContent>
           <w:r>
             <w:rPr>
@@ -10224,6 +10432,7 @@
             <w14:uncheckedState w14:val="2610" w14:font="MS Gothic"/>
           </w14:checkbox>
         </w:sdtPr>
+        <w:sdtEndPr/>
         <w:sdtContent>
           <w:r>
             <w:rPr>
@@ -10247,6 +10456,7 @@
             <w14:uncheckedState w14:val="2610" w14:font="MS Gothic"/>
           </w14:checkbox>
         </w:sdtPr>
+        <w:sdtEndPr/>
         <w:sdtContent>
           <w:r>
             <w:rPr>
@@ -10300,6 +10510,7 @@
             <w14:uncheckedState w14:val="2610" w14:font="MS Gothic"/>
           </w14:checkbox>
         </w:sdtPr>
+        <w:sdtEndPr/>
         <w:sdtContent>
           <w:r>
             <w:rPr>
@@ -10323,6 +10534,7 @@
             <w14:uncheckedState w14:val="2610" w14:font="MS Gothic"/>
           </w14:checkbox>
         </w:sdtPr>
+        <w:sdtEndPr/>
         <w:sdtContent>
           <w:r>
             <w:rPr>
@@ -10364,6 +10576,7 @@
             <w14:uncheckedState w14:val="2610" w14:font="MS Gothic"/>
           </w14:checkbox>
         </w:sdtPr>
+        <w:sdtEndPr/>
         <w:sdtContent>
           <w:r>
             <w:rPr>
@@ -10387,6 +10600,7 @@
             <w14:uncheckedState w14:val="2610" w14:font="MS Gothic"/>
           </w14:checkbox>
         </w:sdtPr>
+        <w:sdtEndPr/>
         <w:sdtContent>
           <w:r>
             <w:rPr>
@@ -10434,6 +10648,7 @@
             <w14:uncheckedState w14:val="2610" w14:font="MS Gothic"/>
           </w14:checkbox>
         </w:sdtPr>
+        <w:sdtEndPr/>
         <w:sdtContent>
           <w:r>
             <w:rPr>
@@ -10457,6 +10672,7 @@
             <w14:uncheckedState w14:val="2610" w14:font="MS Gothic"/>
           </w14:checkbox>
         </w:sdtPr>
+        <w:sdtEndPr/>
         <w:sdtContent>
           <w:r>
             <w:rPr>
@@ -10504,6 +10720,7 @@
             <w14:uncheckedState w14:val="2610" w14:font="MS Gothic"/>
           </w14:checkbox>
         </w:sdtPr>
+        <w:sdtEndPr/>
         <w:sdtContent>
           <w:r>
             <w:rPr>
@@ -10527,6 +10744,7 @@
             <w14:uncheckedState w14:val="2610" w14:font="MS Gothic"/>
           </w14:checkbox>
         </w:sdtPr>
+        <w:sdtEndPr/>
         <w:sdtContent>
           <w:r>
             <w:rPr>
@@ -10580,6 +10798,7 @@
             <w14:uncheckedState w14:val="2610" w14:font="MS Gothic"/>
           </w14:checkbox>
         </w:sdtPr>
+        <w:sdtEndPr/>
         <w:sdtContent>
           <w:r>
             <w:rPr>
@@ -10603,6 +10822,7 @@
             <w14:uncheckedState w14:val="2610" w14:font="MS Gothic"/>
           </w14:checkbox>
         </w:sdtPr>
+        <w:sdtEndPr/>
         <w:sdtContent>
           <w:r>
             <w:rPr>
@@ -10668,6 +10888,7 @@
             <w14:uncheckedState w14:val="2610" w14:font="MS Gothic"/>
           </w14:checkbox>
         </w:sdtPr>
+        <w:sdtEndPr/>
         <w:sdtContent>
           <w:r>
             <w:rPr>
@@ -10691,6 +10912,7 @@
             <w14:uncheckedState w14:val="2610" w14:font="MS Gothic"/>
           </w14:checkbox>
         </w:sdtPr>
+        <w:sdtEndPr/>
         <w:sdtContent>
           <w:r>
             <w:rPr>
@@ -10756,6 +10978,7 @@
             <w14:uncheckedState w14:val="2610" w14:font="MS Gothic"/>
           </w14:checkbox>
         </w:sdtPr>
+        <w:sdtEndPr/>
         <w:sdtContent>
           <w:r>
             <w:rPr>
@@ -10779,6 +11002,7 @@
             <w14:uncheckedState w14:val="2610" w14:font="MS Gothic"/>
           </w14:checkbox>
         </w:sdtPr>
+        <w:sdtEndPr/>
         <w:sdtContent>
           <w:r>
             <w:rPr>
@@ -10844,6 +11068,7 @@
             <w14:uncheckedState w14:val="2610" w14:font="MS Gothic"/>
           </w14:checkbox>
         </w:sdtPr>
+        <w:sdtEndPr/>
         <w:sdtContent>
           <w:r>
             <w:rPr>
@@ -10867,6 +11092,7 @@
             <w14:uncheckedState w14:val="2610" w14:font="MS Gothic"/>
           </w14:checkbox>
         </w:sdtPr>
+        <w:sdtEndPr/>
         <w:sdtContent>
           <w:r>
             <w:rPr>
@@ -10974,6 +11200,7 @@
             <w14:uncheckedState w14:val="2610" w14:font="MS Gothic"/>
           </w14:checkbox>
         </w:sdtPr>
+        <w:sdtEndPr/>
         <w:sdtContent>
           <w:r>
             <w:rPr>
@@ -10997,6 +11224,7 @@
             <w14:uncheckedState w14:val="2610" w14:font="MS Gothic"/>
           </w14:checkbox>
         </w:sdtPr>
+        <w:sdtEndPr/>
         <w:sdtContent>
           <w:r>
             <w:rPr>
@@ -11044,6 +11272,7 @@
             <w14:uncheckedState w14:val="2610" w14:font="MS Gothic"/>
           </w14:checkbox>
         </w:sdtPr>
+        <w:sdtEndPr/>
         <w:sdtContent>
           <w:r>
             <w:rPr>
@@ -11067,6 +11296,7 @@
             <w14:uncheckedState w14:val="2610" w14:font="MS Gothic"/>
           </w14:checkbox>
         </w:sdtPr>
+        <w:sdtEndPr/>
         <w:sdtContent>
           <w:r>
             <w:rPr>
@@ -11120,6 +11350,7 @@
             <w14:uncheckedState w14:val="2610" w14:font="MS Gothic"/>
           </w14:checkbox>
         </w:sdtPr>
+        <w:sdtEndPr/>
         <w:sdtContent>
           <w:r>
             <w:rPr>
@@ -11143,6 +11374,7 @@
             <w14:uncheckedState w14:val="2610" w14:font="MS Gothic"/>
           </w14:checkbox>
         </w:sdtPr>
+        <w:sdtEndPr/>
         <w:sdtContent>
           <w:r>
             <w:rPr>
@@ -11208,6 +11440,7 @@
             <w14:uncheckedState w14:val="2610" w14:font="MS Gothic"/>
           </w14:checkbox>
         </w:sdtPr>
+        <w:sdtEndPr/>
         <w:sdtContent>
           <w:r>
             <w:rPr>
@@ -11231,6 +11464,7 @@
             <w14:uncheckedState w14:val="2610" w14:font="MS Gothic"/>
           </w14:checkbox>
         </w:sdtPr>
+        <w:sdtEndPr/>
         <w:sdtContent>
           <w:r>
             <w:rPr>
@@ -11278,6 +11512,7 @@
             <w14:uncheckedState w14:val="2610" w14:font="MS Gothic"/>
           </w14:checkbox>
         </w:sdtPr>
+        <w:sdtEndPr/>
         <w:sdtContent>
           <w:r>
             <w:rPr>
@@ -11301,6 +11536,7 @@
             <w14:uncheckedState w14:val="2610" w14:font="MS Gothic"/>
           </w14:checkbox>
         </w:sdtPr>
+        <w:sdtEndPr/>
         <w:sdtContent>
           <w:r>
             <w:rPr>
@@ -11354,6 +11590,7 @@
             <w14:uncheckedState w14:val="2610" w14:font="MS Gothic"/>
           </w14:checkbox>
         </w:sdtPr>
+        <w:sdtEndPr/>
         <w:sdtContent>
           <w:r>
             <w:rPr>
@@ -11377,6 +11614,7 @@
             <w14:uncheckedState w14:val="2610" w14:font="MS Gothic"/>
           </w14:checkbox>
         </w:sdtPr>
+        <w:sdtEndPr/>
         <w:sdtContent>
           <w:r>
             <w:rPr>
@@ -11442,6 +11680,7 @@
             <w14:uncheckedState w14:val="2610" w14:font="MS Gothic"/>
           </w14:checkbox>
         </w:sdtPr>
+        <w:sdtEndPr/>
         <w:sdtContent>
           <w:r>
             <w:rPr>
@@ -11465,6 +11704,7 @@
             <w14:uncheckedState w14:val="2610" w14:font="MS Gothic"/>
           </w14:checkbox>
         </w:sdtPr>
+        <w:sdtEndPr/>
         <w:sdtContent>
           <w:r>
             <w:rPr>
@@ -11532,6 +11772,7 @@
             <w14:uncheckedState w14:val="2610" w14:font="MS Gothic"/>
           </w14:checkbox>
         </w:sdtPr>
+        <w:sdtEndPr/>
         <w:sdtContent>
           <w:r>
             <w:rPr>
@@ -11555,6 +11796,7 @@
             <w14:uncheckedState w14:val="2610" w14:font="MS Gothic"/>
           </w14:checkbox>
         </w:sdtPr>
+        <w:sdtEndPr/>
         <w:sdtContent>
           <w:r>
             <w:rPr>
@@ -11608,6 +11850,7 @@
             <w14:uncheckedState w14:val="2610" w14:font="MS Gothic"/>
           </w14:checkbox>
         </w:sdtPr>
+        <w:sdtEndPr/>
         <w:sdtContent>
           <w:r>
             <w:rPr>
@@ -11631,6 +11874,7 @@
             <w14:uncheckedState w14:val="2610" w14:font="MS Gothic"/>
           </w14:checkbox>
         </w:sdtPr>
+        <w:sdtEndPr/>
         <w:sdtContent>
           <w:r>
             <w:rPr>
@@ -11714,6 +11958,7 @@
             <w14:uncheckedState w14:val="2610" w14:font="MS Gothic"/>
           </w14:checkbox>
         </w:sdtPr>
+        <w:sdtEndPr/>
         <w:sdtContent>
           <w:r>
             <w:rPr>
@@ -11737,6 +11982,7 @@
             <w14:uncheckedState w14:val="2610" w14:font="MS Gothic"/>
           </w14:checkbox>
         </w:sdtPr>
+        <w:sdtEndPr/>
         <w:sdtContent>
           <w:r>
             <w:rPr>
@@ -11808,6 +12054,7 @@
             <w14:uncheckedState w14:val="2610" w14:font="MS Gothic"/>
           </w14:checkbox>
         </w:sdtPr>
+        <w:sdtEndPr/>
         <w:sdtContent>
           <w:r>
             <w:rPr>
@@ -11831,6 +12078,7 @@
             <w14:uncheckedState w14:val="2610" w14:font="MS Gothic"/>
           </w14:checkbox>
         </w:sdtPr>
+        <w:sdtEndPr/>
         <w:sdtContent>
           <w:r>
             <w:rPr>
@@ -11896,6 +12144,7 @@
             <w14:uncheckedState w14:val="2610" w14:font="MS Gothic"/>
           </w14:checkbox>
         </w:sdtPr>
+        <w:sdtEndPr/>
         <w:sdtContent>
           <w:r>
             <w:rPr>
@@ -11919,6 +12168,7 @@
             <w14:uncheckedState w14:val="2610" w14:font="MS Gothic"/>
           </w14:checkbox>
         </w:sdtPr>
+        <w:sdtEndPr/>
         <w:sdtContent>
           <w:r>
             <w:rPr>
@@ -11978,6 +12228,7 @@
             <w14:uncheckedState w14:val="2610" w14:font="MS Gothic"/>
           </w14:checkbox>
         </w:sdtPr>
+        <w:sdtEndPr/>
         <w:sdtContent>
           <w:r>
             <w:rPr>
@@ -12001,6 +12252,7 @@
             <w14:uncheckedState w14:val="2610" w14:font="MS Gothic"/>
           </w14:checkbox>
         </w:sdtPr>
+        <w:sdtEndPr/>
         <w:sdtContent>
           <w:r>
             <w:rPr>
@@ -12066,6 +12318,7 @@
             <w14:uncheckedState w14:val="2610" w14:font="MS Gothic"/>
           </w14:checkbox>
         </w:sdtPr>
+        <w:sdtEndPr/>
         <w:sdtContent>
           <w:r>
             <w:rPr>
@@ -12089,6 +12342,7 @@
             <w14:uncheckedState w14:val="2610" w14:font="MS Gothic"/>
           </w14:checkbox>
         </w:sdtPr>
+        <w:sdtEndPr/>
         <w:sdtContent>
           <w:r>
             <w:rPr>
@@ -12136,6 +12390,7 @@
             <w14:uncheckedState w14:val="2610" w14:font="MS Gothic"/>
           </w14:checkbox>
         </w:sdtPr>
+        <w:sdtEndPr/>
         <w:sdtContent>
           <w:r>
             <w:rPr>
@@ -12159,6 +12414,7 @@
             <w14:uncheckedState w14:val="2610" w14:font="MS Gothic"/>
           </w14:checkbox>
         </w:sdtPr>
+        <w:sdtEndPr/>
         <w:sdtContent>
           <w:r>
             <w:rPr>
@@ -12206,6 +12462,7 @@
             <w14:uncheckedState w14:val="2610" w14:font="MS Gothic"/>
           </w14:checkbox>
         </w:sdtPr>
+        <w:sdtEndPr/>
         <w:sdtContent>
           <w:r>
             <w:rPr>
@@ -12229,6 +12486,7 @@
             <w14:uncheckedState w14:val="2610" w14:font="MS Gothic"/>
           </w14:checkbox>
         </w:sdtPr>
+        <w:sdtEndPr/>
         <w:sdtContent>
           <w:r>
             <w:rPr>
@@ -12306,6 +12564,7 @@
             <w14:uncheckedState w14:val="2610" w14:font="MS Gothic"/>
           </w14:checkbox>
         </w:sdtPr>
+        <w:sdtEndPr/>
         <w:sdtContent>
           <w:r>
             <w:rPr>
@@ -12329,6 +12588,7 @@
             <w14:uncheckedState w14:val="2610" w14:font="MS Gothic"/>
           </w14:checkbox>
         </w:sdtPr>
+        <w:sdtEndPr/>
         <w:sdtContent>
           <w:r>
             <w:rPr>
@@ -12418,6 +12678,7 @@
             <w14:uncheckedState w14:val="2610" w14:font="MS Gothic"/>
           </w14:checkbox>
         </w:sdtPr>
+        <w:sdtEndPr/>
         <w:sdtContent>
           <w:r>
             <w:rPr>
@@ -12441,6 +12702,7 @@
             <w14:uncheckedState w14:val="2610" w14:font="MS Gothic"/>
           </w14:checkbox>
         </w:sdtPr>
+        <w:sdtEndPr/>
         <w:sdtContent>
           <w:r>
             <w:rPr>
@@ -12524,6 +12786,7 @@
             <w14:uncheckedState w14:val="2610" w14:font="MS Gothic"/>
           </w14:checkbox>
         </w:sdtPr>
+        <w:sdtEndPr/>
         <w:sdtContent>
           <w:r>
             <w:rPr>
@@ -12547,6 +12810,7 @@
             <w14:uncheckedState w14:val="2610" w14:font="MS Gothic"/>
           </w14:checkbox>
         </w:sdtPr>
+        <w:sdtEndPr/>
         <w:sdtContent>
           <w:r>
             <w:rPr>
@@ -12594,6 +12858,7 @@
             <w14:uncheckedState w14:val="2610" w14:font="MS Gothic"/>
           </w14:checkbox>
         </w:sdtPr>
+        <w:sdtEndPr/>
         <w:sdtContent>
           <w:r>
             <w:rPr>
@@ -12617,6 +12882,7 @@
             <w14:uncheckedState w14:val="2610" w14:font="MS Gothic"/>
           </w14:checkbox>
         </w:sdtPr>
+        <w:sdtEndPr/>
         <w:sdtContent>
           <w:r>
             <w:rPr>
@@ -12706,6 +12972,7 @@
             <w14:uncheckedState w14:val="2610" w14:font="MS Gothic"/>
           </w14:checkbox>
         </w:sdtPr>
+        <w:sdtEndPr/>
         <w:sdtContent>
           <w:r>
             <w:rPr>
@@ -12729,6 +12996,7 @@
             <w14:uncheckedState w14:val="2610" w14:font="MS Gothic"/>
           </w14:checkbox>
         </w:sdtPr>
+        <w:sdtEndPr/>
         <w:sdtContent>
           <w:r>
             <w:rPr>
@@ -12836,6 +13104,7 @@
             <w14:uncheckedState w14:val="2610" w14:font="MS Gothic"/>
           </w14:checkbox>
         </w:sdtPr>
+        <w:sdtEndPr/>
         <w:sdtContent>
           <w:r>
             <w:rPr>
@@ -12859,6 +13128,7 @@
             <w14:uncheckedState w14:val="2610" w14:font="MS Gothic"/>
           </w14:checkbox>
         </w:sdtPr>
+        <w:sdtEndPr/>
         <w:sdtContent>
           <w:r>
             <w:rPr>
@@ -12950,6 +13220,7 @@
             <w14:uncheckedState w14:val="2610" w14:font="MS Gothic"/>
           </w14:checkbox>
         </w:sdtPr>
+        <w:sdtEndPr/>
         <w:sdtContent>
           <w:r>
             <w:rPr>
@@ -12973,6 +13244,7 @@
             <w14:uncheckedState w14:val="2610" w14:font="MS Gothic"/>
           </w14:checkbox>
         </w:sdtPr>
+        <w:sdtEndPr/>
         <w:sdtContent>
           <w:r>
             <w:rPr>
@@ -13020,6 +13292,7 @@
             <w14:uncheckedState w14:val="2610" w14:font="MS Gothic"/>
           </w14:checkbox>
         </w:sdtPr>
+        <w:sdtEndPr/>
         <w:sdtContent>
           <w:r>
             <w:rPr>
@@ -13043,6 +13316,7 @@
             <w14:uncheckedState w14:val="2610" w14:font="MS Gothic"/>
           </w14:checkbox>
         </w:sdtPr>
+        <w:sdtEndPr/>
         <w:sdtContent>
           <w:r>
             <w:rPr>
@@ -13114,6 +13388,7 @@
             <w14:uncheckedState w14:val="2610" w14:font="MS Gothic"/>
           </w14:checkbox>
         </w:sdtPr>
+        <w:sdtEndPr/>
         <w:sdtContent>
           <w:r>
             <w:rPr>
@@ -13137,6 +13412,7 @@
             <w14:uncheckedState w14:val="2610" w14:font="MS Gothic"/>
           </w14:checkbox>
         </w:sdtPr>
+        <w:sdtEndPr/>
         <w:sdtContent>
           <w:r>
             <w:rPr>
@@ -13226,6 +13502,7 @@
             <w14:uncheckedState w14:val="2610" w14:font="MS Gothic"/>
           </w14:checkbox>
         </w:sdtPr>
+        <w:sdtEndPr/>
         <w:sdtContent>
           <w:r>
             <w:rPr>
@@ -13249,6 +13526,7 @@
             <w14:uncheckedState w14:val="2610" w14:font="MS Gothic"/>
           </w14:checkbox>
         </w:sdtPr>
+        <w:sdtEndPr/>
         <w:sdtContent>
           <w:r>
             <w:rPr>
@@ -13334,6 +13612,7 @@
             <w14:uncheckedState w14:val="2610" w14:font="MS Gothic"/>
           </w14:checkbox>
         </w:sdtPr>
+        <w:sdtEndPr/>
         <w:sdtContent>
           <w:r>
             <w:rPr>
@@ -13357,6 +13636,7 @@
             <w14:uncheckedState w14:val="2610" w14:font="MS Gothic"/>
           </w14:checkbox>
         </w:sdtPr>
+        <w:sdtEndPr/>
         <w:sdtContent>
           <w:r>
             <w:rPr>
@@ -13404,6 +13684,7 @@
             <w14:uncheckedState w14:val="2610" w14:font="MS Gothic"/>
           </w14:checkbox>
         </w:sdtPr>
+        <w:sdtEndPr/>
         <w:sdtContent>
           <w:r>
             <w:rPr>
@@ -13427,6 +13708,7 @@
             <w14:uncheckedState w14:val="2610" w14:font="MS Gothic"/>
           </w14:checkbox>
         </w:sdtPr>
+        <w:sdtEndPr/>
         <w:sdtContent>
           <w:r>
             <w:rPr>
@@ -13477,7 +13759,6 @@
         <w:rPr>
           <w:lang w:val="en-GB"/>
         </w:rPr>
-        <w:lastRenderedPageBreak/>
         <w:t>Level 0-4</w:t>
       </w:r>
     </w:p>
@@ -13505,6 +13786,7 @@
             <w14:uncheckedState w14:val="2610" w14:font="MS Gothic"/>
           </w14:checkbox>
         </w:sdtPr>
+        <w:sdtEndPr/>
         <w:sdtContent>
           <w:r>
             <w:rPr>
@@ -13528,6 +13810,7 @@
             <w14:uncheckedState w14:val="2610" w14:font="MS Gothic"/>
           </w14:checkbox>
         </w:sdtPr>
+        <w:sdtEndPr/>
         <w:sdtContent>
           <w:r>
             <w:rPr>
@@ -13566,6 +13849,7 @@
         <w:rPr>
           <w:lang w:val="en-GB"/>
         </w:rPr>
+        <w:lastRenderedPageBreak/>
         <w:t>Level 5-6</w:t>
       </w:r>
     </w:p>
@@ -13593,6 +13877,7 @@
             <w14:uncheckedState w14:val="2610" w14:font="MS Gothic"/>
           </w14:checkbox>
         </w:sdtPr>
+        <w:sdtEndPr/>
         <w:sdtContent>
           <w:r>
             <w:rPr>
@@ -13616,6 +13901,7 @@
             <w14:uncheckedState w14:val="2610" w14:font="MS Gothic"/>
           </w14:checkbox>
         </w:sdtPr>
+        <w:sdtEndPr/>
         <w:sdtContent>
           <w:r>
             <w:rPr>
@@ -13699,6 +13985,7 @@
             <w14:uncheckedState w14:val="2610" w14:font="MS Gothic"/>
           </w14:checkbox>
         </w:sdtPr>
+        <w:sdtEndPr/>
         <w:sdtContent>
           <w:r>
             <w:rPr>
@@ -13722,6 +14009,7 @@
             <w14:uncheckedState w14:val="2610" w14:font="MS Gothic"/>
           </w14:checkbox>
         </w:sdtPr>
+        <w:sdtEndPr/>
         <w:sdtContent>
           <w:r>
             <w:rPr>
@@ -14207,7 +14495,6 @@
         <w:rPr>
           <w:lang w:val="en-GB"/>
         </w:rPr>
-        <w:lastRenderedPageBreak/>
         <w:t>You peek through the window leading to the classroom</w:t>
       </w:r>
     </w:p>
@@ -14244,6 +14531,7 @@
         <w:rPr>
           <w:lang w:val="en-GB"/>
         </w:rPr>
+        <w:lastRenderedPageBreak/>
         <w:t>Students not concentrated</w:t>
       </w:r>
     </w:p>
@@ -17405,7 +17693,7 @@
 </file>
 
 <file path=word/numbering.xml><?xml version="1.0" encoding="utf-8"?>
-<w:numbering xmlns:wpc="http://schemas.microsoft.com/office/word/2010/wordprocessingCanvas" xmlns:cx="http://schemas.microsoft.com/office/drawing/2014/chartex" xmlns:cx1="http://schemas.microsoft.com/office/drawing/2015/9/8/chartex" xmlns:cx2="http://schemas.microsoft.com/office/drawing/2015/10/21/chartex" xmlns:cx3="http://schemas.microsoft.com/office/drawing/2016/5/9/chartex" xmlns:cx4="http://schemas.microsoft.com/office/drawing/2016/5/10/chartex" xmlns:cx5="http://schemas.microsoft.com/office/drawing/2016/5/11/chartex" xmlns:cx6="http://schemas.microsoft.com/office/drawing/2016/5/12/chartex" xmlns:cx7="http://schemas.microsoft.com/office/drawing/2016/5/13/chartex" xmlns:cx8="http://schemas.microsoft.com/office/drawing/2016/5/14/chartex" xmlns:mc="http://schemas.openxmlformats.org/markup-compatibility/2006" xmlns:aink="http://schemas.microsoft.com/office/drawing/2016/ink" xmlns:am3d="http://schemas.microsoft.com/office/drawing/2017/model3d" xmlns:o="urn:schemas-microsoft-com:office:office" xmlns:oel="http://schemas.microsoft.com/office/2019/extlst" xmlns:r="http://schemas.openxmlformats.org/officeDocument/2006/relationships" xmlns:m="http://schemas.openxmlformats.org/officeDocument/2006/math" xmlns:v="urn:schemas-microsoft-com:vml" xmlns:wp14="http://schemas.microsoft.com/office/word/2010/wordprocessingDrawing" xmlns:wp="http://schemas.openxmlformats.org/drawingml/2006/wordprocessingDrawing" xmlns:w10="urn:schemas-microsoft-com:office:word" xmlns:w="http://schemas.openxmlformats.org/wordprocessingml/2006/main" xmlns:w14="http://schemas.microsoft.com/office/word/2010/wordml" xmlns:w15="http://schemas.microsoft.com/office/word/2012/wordml" xmlns:w16cex="http://schemas.microsoft.com/office/word/2018/wordml/cex" xmlns:w16cid="http://schemas.microsoft.com/office/word/2016/wordml/cid" xmlns:w16="http://schemas.microsoft.com/office/word/2018/wordml" xmlns:w16sdtdh="http://schemas.microsoft.com/office/word/2020/wordml/sdtdatahash" xmlns:w16se="http://schemas.microsoft.com/office/word/2015/wordml/symex" xmlns:wpg="http://schemas.microsoft.com/office/word/2010/wordprocessingGroup" xmlns:wpi="http://schemas.microsoft.com/office/word/2010/wordprocessingInk" xmlns:wne="http://schemas.microsoft.com/office/word/2006/wordml" xmlns:wps="http://schemas.microsoft.com/office/word/2010/wordprocessingShape" mc:Ignorable="w14 w15 w16se w16cid w16 w16cex w16sdtdh wp14">
+<w:numbering xmlns:wpc="http://schemas.microsoft.com/office/word/2010/wordprocessingCanvas" xmlns:cx="http://schemas.microsoft.com/office/drawing/2014/chartex" xmlns:cx1="http://schemas.microsoft.com/office/drawing/2015/9/8/chartex" xmlns:cx2="http://schemas.microsoft.com/office/drawing/2015/10/21/chartex" xmlns:cx3="http://schemas.microsoft.com/office/drawing/2016/5/9/chartex" xmlns:cx4="http://schemas.microsoft.com/office/drawing/2016/5/10/chartex" xmlns:cx5="http://schemas.microsoft.com/office/drawing/2016/5/11/chartex" xmlns:cx6="http://schemas.microsoft.com/office/drawing/2016/5/12/chartex" xmlns:cx7="http://schemas.microsoft.com/office/drawing/2016/5/13/chartex" xmlns:cx8="http://schemas.microsoft.com/office/drawing/2016/5/14/chartex" xmlns:mc="http://schemas.openxmlformats.org/markup-compatibility/2006" xmlns:aink="http://schemas.microsoft.com/office/drawing/2016/ink" xmlns:am3d="http://schemas.microsoft.com/office/drawing/2017/model3d" xmlns:o="urn:schemas-microsoft-com:office:office" xmlns:r="http://schemas.openxmlformats.org/officeDocument/2006/relationships" xmlns:m="http://schemas.openxmlformats.org/officeDocument/2006/math" xmlns:v="urn:schemas-microsoft-com:vml" xmlns:wp14="http://schemas.microsoft.com/office/word/2010/wordprocessingDrawing" xmlns:wp="http://schemas.openxmlformats.org/drawingml/2006/wordprocessingDrawing" xmlns:w10="urn:schemas-microsoft-com:office:word" xmlns:w="http://schemas.openxmlformats.org/wordprocessingml/2006/main" xmlns:w14="http://schemas.microsoft.com/office/word/2010/wordml" xmlns:w15="http://schemas.microsoft.com/office/word/2012/wordml" xmlns:w16cex="http://schemas.microsoft.com/office/word/2018/wordml/cex" xmlns:w16cid="http://schemas.microsoft.com/office/word/2016/wordml/cid" xmlns:w16="http://schemas.microsoft.com/office/word/2018/wordml" xmlns:w16sdtdh="http://schemas.microsoft.com/office/word/2020/wordml/sdtdatahash" xmlns:w16se="http://schemas.microsoft.com/office/word/2015/wordml/symex" xmlns:wpg="http://schemas.microsoft.com/office/word/2010/wordprocessingGroup" xmlns:wpi="http://schemas.microsoft.com/office/word/2010/wordprocessingInk" xmlns:wne="http://schemas.microsoft.com/office/word/2006/wordml" xmlns:wps="http://schemas.microsoft.com/office/word/2010/wordprocessingShape" mc:Ignorable="w14 w15 w16se w16cid w16 w16cex w16sdtdh wp14">
   <w:abstractNum w:abstractNumId="0" w15:restartNumberingAfterBreak="0">
     <w:nsid w:val="016E1580"/>
     <w:multiLevelType w:val="hybridMultilevel"/>
@@ -22488,139 +22776,139 @@
       </w:rPr>
     </w:lvl>
   </w:abstractNum>
-  <w:num w:numId="1" w16cid:durableId="755977231">
+  <w:num w:numId="1">
     <w:abstractNumId w:val="13"/>
   </w:num>
-  <w:num w:numId="2" w16cid:durableId="2094399747">
+  <w:num w:numId="2">
     <w:abstractNumId w:val="7"/>
   </w:num>
-  <w:num w:numId="3" w16cid:durableId="1454255176">
+  <w:num w:numId="3">
     <w:abstractNumId w:val="30"/>
   </w:num>
-  <w:num w:numId="4" w16cid:durableId="1434470133">
+  <w:num w:numId="4">
     <w:abstractNumId w:val="17"/>
   </w:num>
-  <w:num w:numId="5" w16cid:durableId="966854923">
+  <w:num w:numId="5">
     <w:abstractNumId w:val="15"/>
   </w:num>
-  <w:num w:numId="6" w16cid:durableId="493031854">
+  <w:num w:numId="6">
     <w:abstractNumId w:val="11"/>
   </w:num>
-  <w:num w:numId="7" w16cid:durableId="1515798976">
+  <w:num w:numId="7">
     <w:abstractNumId w:val="24"/>
   </w:num>
-  <w:num w:numId="8" w16cid:durableId="695427478">
+  <w:num w:numId="8">
     <w:abstractNumId w:val="2"/>
   </w:num>
-  <w:num w:numId="9" w16cid:durableId="965429027">
+  <w:num w:numId="9">
     <w:abstractNumId w:val="32"/>
   </w:num>
-  <w:num w:numId="10" w16cid:durableId="253900842">
+  <w:num w:numId="10">
     <w:abstractNumId w:val="40"/>
   </w:num>
-  <w:num w:numId="11" w16cid:durableId="878854938">
+  <w:num w:numId="11">
     <w:abstractNumId w:val="33"/>
   </w:num>
-  <w:num w:numId="12" w16cid:durableId="127939656">
+  <w:num w:numId="12">
     <w:abstractNumId w:val="22"/>
   </w:num>
-  <w:num w:numId="13" w16cid:durableId="1752965928">
+  <w:num w:numId="13">
     <w:abstractNumId w:val="29"/>
   </w:num>
-  <w:num w:numId="14" w16cid:durableId="1242834952">
+  <w:num w:numId="14">
     <w:abstractNumId w:val="43"/>
   </w:num>
-  <w:num w:numId="15" w16cid:durableId="214434426">
+  <w:num w:numId="15">
     <w:abstractNumId w:val="16"/>
   </w:num>
-  <w:num w:numId="16" w16cid:durableId="462310447">
+  <w:num w:numId="16">
     <w:abstractNumId w:val="35"/>
   </w:num>
-  <w:num w:numId="17" w16cid:durableId="1607037144">
+  <w:num w:numId="17">
     <w:abstractNumId w:val="36"/>
   </w:num>
-  <w:num w:numId="18" w16cid:durableId="1091464647">
+  <w:num w:numId="18">
     <w:abstractNumId w:val="14"/>
   </w:num>
-  <w:num w:numId="19" w16cid:durableId="722172699">
+  <w:num w:numId="19">
     <w:abstractNumId w:val="42"/>
   </w:num>
-  <w:num w:numId="20" w16cid:durableId="422071541">
+  <w:num w:numId="20">
     <w:abstractNumId w:val="18"/>
   </w:num>
-  <w:num w:numId="21" w16cid:durableId="1803498050">
+  <w:num w:numId="21">
     <w:abstractNumId w:val="4"/>
   </w:num>
-  <w:num w:numId="22" w16cid:durableId="547185070">
+  <w:num w:numId="22">
     <w:abstractNumId w:val="26"/>
   </w:num>
-  <w:num w:numId="23" w16cid:durableId="322245988">
+  <w:num w:numId="23">
     <w:abstractNumId w:val="41"/>
   </w:num>
-  <w:num w:numId="24" w16cid:durableId="2017728176">
+  <w:num w:numId="24">
     <w:abstractNumId w:val="34"/>
   </w:num>
-  <w:num w:numId="25" w16cid:durableId="1400712468">
+  <w:num w:numId="25">
     <w:abstractNumId w:val="0"/>
   </w:num>
-  <w:num w:numId="26" w16cid:durableId="1283075657">
+  <w:num w:numId="26">
     <w:abstractNumId w:val="9"/>
   </w:num>
-  <w:num w:numId="27" w16cid:durableId="1687634444">
+  <w:num w:numId="27">
     <w:abstractNumId w:val="31"/>
   </w:num>
-  <w:num w:numId="28" w16cid:durableId="1662152339">
+  <w:num w:numId="28">
     <w:abstractNumId w:val="12"/>
   </w:num>
-  <w:num w:numId="29" w16cid:durableId="2113430510">
+  <w:num w:numId="29">
     <w:abstractNumId w:val="44"/>
   </w:num>
-  <w:num w:numId="30" w16cid:durableId="2072537220">
+  <w:num w:numId="30">
     <w:abstractNumId w:val="10"/>
   </w:num>
-  <w:num w:numId="31" w16cid:durableId="578291720">
+  <w:num w:numId="31">
     <w:abstractNumId w:val="39"/>
   </w:num>
-  <w:num w:numId="32" w16cid:durableId="740715960">
+  <w:num w:numId="32">
     <w:abstractNumId w:val="25"/>
   </w:num>
-  <w:num w:numId="33" w16cid:durableId="1091850413">
+  <w:num w:numId="33">
     <w:abstractNumId w:val="19"/>
   </w:num>
-  <w:num w:numId="34" w16cid:durableId="768040430">
+  <w:num w:numId="34">
     <w:abstractNumId w:val="5"/>
   </w:num>
-  <w:num w:numId="35" w16cid:durableId="1848443641">
+  <w:num w:numId="35">
     <w:abstractNumId w:val="20"/>
   </w:num>
-  <w:num w:numId="36" w16cid:durableId="1824467056">
+  <w:num w:numId="36">
     <w:abstractNumId w:val="3"/>
   </w:num>
-  <w:num w:numId="37" w16cid:durableId="1999309657">
+  <w:num w:numId="37">
     <w:abstractNumId w:val="27"/>
   </w:num>
-  <w:num w:numId="38" w16cid:durableId="1582442806">
+  <w:num w:numId="38">
     <w:abstractNumId w:val="38"/>
   </w:num>
-  <w:num w:numId="39" w16cid:durableId="1914394769">
+  <w:num w:numId="39">
     <w:abstractNumId w:val="6"/>
   </w:num>
-  <w:num w:numId="40" w16cid:durableId="1473016311">
+  <w:num w:numId="40">
     <w:abstractNumId w:val="1"/>
   </w:num>
-  <w:num w:numId="41" w16cid:durableId="1781758866">
+  <w:num w:numId="41">
     <w:abstractNumId w:val="8"/>
   </w:num>
-  <w:num w:numId="42" w16cid:durableId="1595749500">
+  <w:num w:numId="42">
     <w:abstractNumId w:val="28"/>
   </w:num>
-  <w:num w:numId="43" w16cid:durableId="97876474">
+  <w:num w:numId="43">
     <w:abstractNumId w:val="21"/>
   </w:num>
-  <w:num w:numId="44" w16cid:durableId="1112213023">
+  <w:num w:numId="44">
     <w:abstractNumId w:val="37"/>
   </w:num>
-  <w:num w:numId="45" w16cid:durableId="1361280503">
+  <w:num w:numId="45">
     <w:abstractNumId w:val="23"/>
   </w:num>
 </w:numbering>

</xml_diff>